<commit_message>
starting to work on abstract
</commit_message>
<xml_diff>
--- a/sloan/sloan-abstract.docx
+++ b/sloan/sloan-abstract.docx
@@ -1,6 +1,6 @@
 
 <file path=word/document.xml><?xml version="1.0" encoding="utf-8"?>
-<w:document xmlns:wpc="http://schemas.microsoft.com/office/word/2010/wordprocessingCanvas" xmlns:mo="http://schemas.microsoft.com/office/mac/office/2008/main" xmlns:mc="http://schemas.openxmlformats.org/markup-compatibility/2006" xmlns:mv="urn:schemas-microsoft-com:mac:vml" xmlns:o="urn:schemas-microsoft-com:office:office" xmlns:r="http://schemas.openxmlformats.org/officeDocument/2006/relationships" xmlns:m="http://schemas.openxmlformats.org/officeDocument/2006/math" xmlns:v="urn:schemas-microsoft-com:vml" xmlns:wp14="http://schemas.microsoft.com/office/word/2010/wordprocessingDrawing" xmlns:wp="http://schemas.openxmlformats.org/drawingml/2006/wordprocessingDrawing" xmlns:w10="urn:schemas-microsoft-com:office:word" xmlns:w="http://schemas.openxmlformats.org/wordprocessingml/2006/main" xmlns:w14="http://schemas.microsoft.com/office/word/2010/wordml" xmlns:w15="http://schemas.microsoft.com/office/word/2012/wordml" xmlns:wpg="http://schemas.microsoft.com/office/word/2010/wordprocessingGroup" xmlns:wpi="http://schemas.microsoft.com/office/word/2010/wordprocessingInk" xmlns:wne="http://schemas.microsoft.com/office/word/2006/wordml" xmlns:wps="http://schemas.microsoft.com/office/word/2010/wordprocessingShape" mc:Ignorable="w14 w15 wp14">
+<w:document xmlns:wpc="http://schemas.microsoft.com/office/word/2010/wordprocessingCanvas" xmlns:mo="http://schemas.microsoft.com/office/mac/office/2008/main" xmlns:mc="http://schemas.openxmlformats.org/markup-compatibility/2006" xmlns:mv="urn:schemas-microsoft-com:mac:vml" xmlns:o="urn:schemas-microsoft-com:office:office" xmlns:r="http://schemas.openxmlformats.org/officeDocument/2006/relationships" xmlns:m="http://schemas.openxmlformats.org/officeDocument/2006/math" xmlns:v="urn:schemas-microsoft-com:vml" xmlns:wp14="http://schemas.microsoft.com/office/word/2010/wordprocessingDrawing" xmlns:wp="http://schemas.openxmlformats.org/drawingml/2006/wordprocessingDrawing" xmlns:w10="urn:schemas-microsoft-com:office:word" xmlns:w="http://schemas.openxmlformats.org/wordprocessingml/2006/main" xmlns:w14="http://schemas.microsoft.com/office/word/2010/wordml" xmlns:wpg="http://schemas.microsoft.com/office/word/2010/wordprocessingGroup" xmlns:wpi="http://schemas.microsoft.com/office/word/2010/wordprocessingInk" xmlns:wne="http://schemas.microsoft.com/office/word/2006/wordml" xmlns:wps="http://schemas.microsoft.com/office/word/2010/wordprocessingShape" mc:Ignorable="w14 wp14">
   <w:body>
     <w:p>
       <w:pPr>
@@ -178,28 +178,17 @@
           <w:szCs w:val="20"/>
           <w:lang w:val="en-CA" w:eastAsia="en-US"/>
         </w:rPr>
-        <w:t>Title</w:t>
-      </w:r>
-      <w:proofErr w:type="gramStart"/>
-      <w:r>
-        <w:rPr>
-          <w:rFonts w:ascii="Times" w:eastAsia="Times New Roman" w:hAnsi="Times" w:cs="Times New Roman"/>
-          <w:sz w:val="20"/>
-          <w:szCs w:val="20"/>
-          <w:lang w:val="en-CA" w:eastAsia="en-US"/>
-        </w:rPr>
-        <w:t xml:space="preserve">: </w:t>
-      </w:r>
-      <w:r>
-        <w:rPr>
-          <w:rFonts w:ascii="Times" w:eastAsia="Times New Roman" w:hAnsi="Times" w:cs="Times New Roman"/>
-          <w:sz w:val="20"/>
-          <w:szCs w:val="20"/>
-          <w:lang w:val="en-CA" w:eastAsia="en-US"/>
-        </w:rPr>
-        <w:t>???</w:t>
-      </w:r>
-      <w:proofErr w:type="gramEnd"/>
+        <w:t xml:space="preserve">Title: </w:t>
+      </w:r>
+      <w:r>
+        <w:rPr>
+          <w:rFonts w:ascii="Times" w:eastAsia="Times New Roman" w:hAnsi="Times" w:cs="Times New Roman"/>
+          <w:sz w:val="20"/>
+          <w:szCs w:val="20"/>
+          <w:lang w:val="en-CA" w:eastAsia="en-US"/>
+        </w:rPr>
+        <w:t>Model-Based Clustering for Identifying Exceptional Players in the NHL Draft</w:t>
+      </w:r>
     </w:p>
     <w:p>
       <w:pPr>
@@ -217,17 +206,114 @@
     </w:p>
     <w:p/>
     <w:p>
-      <w:r>
-        <w:t xml:space="preserve">Identifying </w:t>
-      </w:r>
-      <w:proofErr w:type="spellStart"/>
-      <w:r>
-        <w:t>comparables</w:t>
-      </w:r>
-      <w:proofErr w:type="spellEnd"/>
-      <w:r>
-        <w:t xml:space="preserve"> with predictive validity</w:t>
-      </w:r>
+      <w:pPr>
+        <w:pStyle w:val="ListParagraph"/>
+        <w:numPr>
+          <w:ilvl w:val="0"/>
+          <w:numId w:val="4"/>
+        </w:numPr>
+      </w:pPr>
+      <w:r>
+        <w:t>Two Goals</w:t>
+      </w:r>
+    </w:p>
+    <w:p>
+      <w:pPr>
+        <w:pStyle w:val="ListParagraph"/>
+        <w:numPr>
+          <w:ilvl w:val="1"/>
+          <w:numId w:val="4"/>
+        </w:numPr>
+      </w:pPr>
+      <w:r>
+        <w:t>Build predictive model</w:t>
+      </w:r>
+    </w:p>
+    <w:p>
+      <w:pPr>
+        <w:pStyle w:val="ListParagraph"/>
+        <w:numPr>
+          <w:ilvl w:val="1"/>
+          <w:numId w:val="4"/>
+        </w:numPr>
+      </w:pPr>
+      <w:r>
+        <w:t xml:space="preserve"> identify cohorts (cite Weissbock, Sony)</w:t>
+      </w:r>
+    </w:p>
+    <w:p>
+      <w:pPr>
+        <w:pStyle w:val="ListParagraph"/>
+        <w:numPr>
+          <w:ilvl w:val="1"/>
+          <w:numId w:val="4"/>
+        </w:numPr>
+      </w:pPr>
+      <w:r>
+        <w:t>Unification: identify cohorts s.t. we can build good predictive models.</w:t>
+      </w:r>
+    </w:p>
+    <w:p>
+      <w:pPr>
+        <w:pStyle w:val="ListParagraph"/>
+        <w:numPr>
+          <w:ilvl w:val="0"/>
+          <w:numId w:val="5"/>
+        </w:numPr>
+      </w:pPr>
+      <w:r>
+        <w:t>More accurate predictions, non-linearity</w:t>
+      </w:r>
+    </w:p>
+    <w:p>
+      <w:pPr>
+        <w:pStyle w:val="ListParagraph"/>
+        <w:numPr>
+          <w:ilvl w:val="0"/>
+          <w:numId w:val="5"/>
+        </w:numPr>
+      </w:pPr>
+      <w:r>
+        <w:t>Predictively valid cohorts.</w:t>
+      </w:r>
+    </w:p>
+    <w:p>
+      <w:pPr>
+        <w:pStyle w:val="ListParagraph"/>
+        <w:numPr>
+          <w:ilvl w:val="0"/>
+          <w:numId w:val="4"/>
+        </w:numPr>
+      </w:pPr>
+      <w:r>
+        <w:t>Problem: Cohorts should be interpretable. Interpretability even more important than accuracy.</w:t>
+      </w:r>
+    </w:p>
+    <w:p>
+      <w:pPr>
+        <w:pStyle w:val="ListParagraph"/>
+        <w:numPr>
+          <w:ilvl w:val="0"/>
+          <w:numId w:val="4"/>
+        </w:numPr>
+      </w:pPr>
+      <w:r>
+        <w:t>Solution: Equation tree (LMT). What’s the terminology for these tree models.</w:t>
+      </w:r>
+    </w:p>
+    <w:p>
+      <w:pPr>
+        <w:pStyle w:val="ListParagraph"/>
+        <w:numPr>
+          <w:ilvl w:val="0"/>
+          <w:numId w:val="4"/>
+        </w:numPr>
+      </w:pPr>
+      <w:r>
+        <w:t>Get good results in terms of tree, Spearman.</w:t>
+      </w:r>
+      <w:bookmarkStart w:id="0" w:name="_GoBack"/>
+      <w:bookmarkEnd w:id="0"/>
     </w:p>
     <w:p/>
     <w:p>
@@ -262,15 +348,7 @@
     <w:p/>
     <w:p>
       <w:r>
-        <w:t>(</w:t>
-      </w:r>
-      <w:proofErr w:type="gramStart"/>
-      <w:r>
-        <w:t>have to</w:t>
-      </w:r>
-      <w:proofErr w:type="gramEnd"/>
-      <w:r>
-        <w:t xml:space="preserve"> write this)</w:t>
+        <w:t>(have to write this)</w:t>
       </w:r>
       <w:r>
         <w:br/>
@@ -387,15 +465,7 @@
     <w:p/>
     <w:p>
       <w:r>
-        <w:t xml:space="preserve">Mention </w:t>
-      </w:r>
-      <w:proofErr w:type="spellStart"/>
-      <w:r>
-        <w:t>Shuckers</w:t>
-      </w:r>
-      <w:proofErr w:type="spellEnd"/>
-      <w:r>
-        <w:t>, draft order</w:t>
+        <w:t>Mention Shuckers, draft order</w:t>
       </w:r>
     </w:p>
     <w:p/>
@@ -492,13 +562,11 @@
           </w:tcPr>
           <w:p>
             <w:r>
-              <w:t>Show e</w:t>
-            </w:r>
-            <w:r>
-              <w:t>quation (maybe top three players</w:t>
-            </w:r>
-            <w:r>
-              <w:t>)</w:t>
+              <w:t xml:space="preserve">Show equation (maybe top three </w:t>
+            </w:r>
+            <w:r>
+              <w:lastRenderedPageBreak/>
+              <w:t>players)</w:t>
             </w:r>
           </w:p>
         </w:tc>
@@ -571,10 +639,7 @@
       </w:tr>
     </w:tbl>
     <w:p/>
-    <w:p>
-      <w:bookmarkStart w:id="0" w:name="_GoBack"/>
-      <w:bookmarkEnd w:id="0"/>
-    </w:p>
+    <w:p/>
     <w:p>
       <w:pPr>
         <w:pStyle w:val="Heading1"/>
@@ -608,7 +673,6 @@
           <w:szCs w:val="20"/>
           <w:lang w:eastAsia="en-US"/>
         </w:rPr>
-        <w:lastRenderedPageBreak/>
         <w:t xml:space="preserve">How to trade a player: Clustering and Ranking NHL Players </w:t>
       </w:r>
       <w:commentRangeEnd w:id="1"/>
@@ -858,15 +922,7 @@
     <w:p/>
     <w:p>
       <w:r>
-        <w:t xml:space="preserve">Each of these is </w:t>
-      </w:r>
-      <w:proofErr w:type="gramStart"/>
-      <w:r>
-        <w:t>similar to</w:t>
-      </w:r>
-      <w:proofErr w:type="gramEnd"/>
-      <w:r>
-        <w:t xml:space="preserve"> what has been used before. </w:t>
+        <w:t xml:space="preserve">Each of these is similar to what has been used before. </w:t>
       </w:r>
     </w:p>
     <w:p/>
@@ -891,7 +947,6 @@
             <w:tcW w:w="4431" w:type="dxa"/>
           </w:tcPr>
           <w:p>
-            <w:proofErr w:type="spellStart"/>
             <w:r>
               <w:t>C</w:t>
             </w:r>
@@ -905,7 +960,6 @@
             <w:r>
               <w:t>terId</w:t>
             </w:r>
-            <w:proofErr w:type="spellEnd"/>
           </w:p>
         </w:tc>
         <w:tc>
@@ -913,21 +967,8 @@
             <w:tcW w:w="4431" w:type="dxa"/>
           </w:tcPr>
           <w:p>
-            <w:proofErr w:type="spellStart"/>
-            <w:r>
-              <w:t>Avg</w:t>
-            </w:r>
-            <w:proofErr w:type="spellEnd"/>
-            <w:r>
-              <w:t>(</w:t>
-            </w:r>
-            <w:proofErr w:type="spellStart"/>
-            <w:r>
-              <w:t>Impact_per_Game</w:t>
-            </w:r>
-            <w:proofErr w:type="spellEnd"/>
-            <w:r>
-              <w:t>)</w:t>
+            <w:r>
+              <w:t>Avg(Impact_per_Game)</w:t>
             </w:r>
           </w:p>
         </w:tc>
@@ -1071,6 +1112,7 @@
           </w:tcPr>
           <w:p>
             <w:r>
+              <w:lastRenderedPageBreak/>
               <w:t>7</w:t>
             </w:r>
           </w:p>
@@ -1197,7 +1239,7 @@
 </file>
 
 <file path=word/comments.xml><?xml version="1.0" encoding="utf-8"?>
-<w:comments xmlns:wpc="http://schemas.microsoft.com/office/word/2010/wordprocessingCanvas" xmlns:mo="http://schemas.microsoft.com/office/mac/office/2008/main" xmlns:mc="http://schemas.openxmlformats.org/markup-compatibility/2006" xmlns:mv="urn:schemas-microsoft-com:mac:vml" xmlns:o="urn:schemas-microsoft-com:office:office" xmlns:r="http://schemas.openxmlformats.org/officeDocument/2006/relationships" xmlns:m="http://schemas.openxmlformats.org/officeDocument/2006/math" xmlns:v="urn:schemas-microsoft-com:vml" xmlns:wp14="http://schemas.microsoft.com/office/word/2010/wordprocessingDrawing" xmlns:wp="http://schemas.openxmlformats.org/drawingml/2006/wordprocessingDrawing" xmlns:w10="urn:schemas-microsoft-com:office:word" xmlns:w="http://schemas.openxmlformats.org/wordprocessingml/2006/main" xmlns:w14="http://schemas.microsoft.com/office/word/2010/wordml" xmlns:w15="http://schemas.microsoft.com/office/word/2012/wordml" xmlns:wpg="http://schemas.microsoft.com/office/word/2010/wordprocessingGroup" xmlns:wpi="http://schemas.microsoft.com/office/word/2010/wordprocessingInk" xmlns:wne="http://schemas.microsoft.com/office/word/2006/wordml" xmlns:wps="http://schemas.microsoft.com/office/word/2010/wordprocessingShape" mc:Ignorable="w14 w15 wp14">
+<w:comments xmlns:wpc="http://schemas.microsoft.com/office/word/2010/wordprocessingCanvas" xmlns:mo="http://schemas.microsoft.com/office/mac/office/2008/main" xmlns:mc="http://schemas.openxmlformats.org/markup-compatibility/2006" xmlns:mv="urn:schemas-microsoft-com:mac:vml" xmlns:o="urn:schemas-microsoft-com:office:office" xmlns:r="http://schemas.openxmlformats.org/officeDocument/2006/relationships" xmlns:m="http://schemas.openxmlformats.org/officeDocument/2006/math" xmlns:v="urn:schemas-microsoft-com:vml" xmlns:wp14="http://schemas.microsoft.com/office/word/2010/wordprocessingDrawing" xmlns:wp="http://schemas.openxmlformats.org/drawingml/2006/wordprocessingDrawing" xmlns:w10="urn:schemas-microsoft-com:office:word" xmlns:w="http://schemas.openxmlformats.org/wordprocessingml/2006/main" xmlns:w14="http://schemas.microsoft.com/office/word/2010/wordml" xmlns:wpg="http://schemas.microsoft.com/office/word/2010/wordprocessingGroup" xmlns:wpi="http://schemas.microsoft.com/office/word/2010/wordprocessingInk" xmlns:wne="http://schemas.microsoft.com/office/word/2006/wordml" xmlns:wps="http://schemas.microsoft.com/office/word/2010/wordprocessingShape" mc:Ignorable="w14 wp14">
   <w:comment w:id="1" w:author="Mehrsan Javan" w:date="2016-09-28T11:23:00Z" w:initials="MJ">
     <w:p>
       <w:pPr>
@@ -1224,7 +1266,7 @@
 </file>
 
 <file path=word/numbering.xml><?xml version="1.0" encoding="utf-8"?>
-<w:numbering xmlns:wpc="http://schemas.microsoft.com/office/word/2010/wordprocessingCanvas" xmlns:mo="http://schemas.microsoft.com/office/mac/office/2008/main" xmlns:mc="http://schemas.openxmlformats.org/markup-compatibility/2006" xmlns:mv="urn:schemas-microsoft-com:mac:vml" xmlns:o="urn:schemas-microsoft-com:office:office" xmlns:r="http://schemas.openxmlformats.org/officeDocument/2006/relationships" xmlns:m="http://schemas.openxmlformats.org/officeDocument/2006/math" xmlns:v="urn:schemas-microsoft-com:vml" xmlns:wp14="http://schemas.microsoft.com/office/word/2010/wordprocessingDrawing" xmlns:wp="http://schemas.openxmlformats.org/drawingml/2006/wordprocessingDrawing" xmlns:w10="urn:schemas-microsoft-com:office:word" xmlns:w="http://schemas.openxmlformats.org/wordprocessingml/2006/main" xmlns:w14="http://schemas.microsoft.com/office/word/2010/wordml" xmlns:w15="http://schemas.microsoft.com/office/word/2012/wordml" xmlns:wpg="http://schemas.microsoft.com/office/word/2010/wordprocessingGroup" xmlns:wpi="http://schemas.microsoft.com/office/word/2010/wordprocessingInk" xmlns:wne="http://schemas.microsoft.com/office/word/2006/wordml" xmlns:wps="http://schemas.microsoft.com/office/word/2010/wordprocessingShape" mc:Ignorable="w14 w15 wp14">
+<w:numbering xmlns:wpc="http://schemas.microsoft.com/office/word/2010/wordprocessingCanvas" xmlns:mo="http://schemas.microsoft.com/office/mac/office/2008/main" xmlns:mc="http://schemas.openxmlformats.org/markup-compatibility/2006" xmlns:mv="urn:schemas-microsoft-com:mac:vml" xmlns:o="urn:schemas-microsoft-com:office:office" xmlns:r="http://schemas.openxmlformats.org/officeDocument/2006/relationships" xmlns:m="http://schemas.openxmlformats.org/officeDocument/2006/math" xmlns:v="urn:schemas-microsoft-com:vml" xmlns:wp14="http://schemas.microsoft.com/office/word/2010/wordprocessingDrawing" xmlns:wp="http://schemas.openxmlformats.org/drawingml/2006/wordprocessingDrawing" xmlns:w10="urn:schemas-microsoft-com:office:word" xmlns:w="http://schemas.openxmlformats.org/wordprocessingml/2006/main" xmlns:w14="http://schemas.microsoft.com/office/word/2010/wordml" xmlns:wpg="http://schemas.microsoft.com/office/word/2010/wordprocessingGroup" xmlns:wpi="http://schemas.microsoft.com/office/word/2010/wordprocessingInk" xmlns:wne="http://schemas.microsoft.com/office/word/2006/wordml" xmlns:wps="http://schemas.microsoft.com/office/word/2010/wordprocessingShape" mc:Ignorable="w14 wp14">
   <w:abstractNum w:abstractNumId="0">
     <w:nsid w:val="24DC42FC"/>
     <w:multiLevelType w:val="multilevel"/>
@@ -1375,6 +1417,119 @@
     </w:lvl>
   </w:abstractNum>
   <w:abstractNum w:abstractNumId="1">
+    <w:nsid w:val="2D8D3822"/>
+    <w:multiLevelType w:val="hybridMultilevel"/>
+    <w:tmpl w:val="58D41734"/>
+    <w:lvl w:ilvl="0" w:tplc="0409000B">
+      <w:start w:val="1"/>
+      <w:numFmt w:val="bullet"/>
+      <w:lvlText w:val=""/>
+      <w:lvlJc w:val="left"/>
+      <w:pPr>
+        <w:ind w:left="1440" w:hanging="360"/>
+      </w:pPr>
+      <w:rPr>
+        <w:rFonts w:ascii="Wingdings" w:hAnsi="Wingdings" w:hint="default"/>
+      </w:rPr>
+    </w:lvl>
+    <w:lvl w:ilvl="1" w:tplc="04090003" w:tentative="1">
+      <w:start w:val="1"/>
+      <w:numFmt w:val="bullet"/>
+      <w:lvlText w:val="o"/>
+      <w:lvlJc w:val="left"/>
+      <w:pPr>
+        <w:ind w:left="2160" w:hanging="360"/>
+      </w:pPr>
+      <w:rPr>
+        <w:rFonts w:ascii="Courier New" w:hAnsi="Courier New" w:hint="default"/>
+      </w:rPr>
+    </w:lvl>
+    <w:lvl w:ilvl="2" w:tplc="04090005" w:tentative="1">
+      <w:start w:val="1"/>
+      <w:numFmt w:val="bullet"/>
+      <w:lvlText w:val=""/>
+      <w:lvlJc w:val="left"/>
+      <w:pPr>
+        <w:ind w:left="2880" w:hanging="360"/>
+      </w:pPr>
+      <w:rPr>
+        <w:rFonts w:ascii="Wingdings" w:hAnsi="Wingdings" w:hint="default"/>
+      </w:rPr>
+    </w:lvl>
+    <w:lvl w:ilvl="3" w:tplc="04090001" w:tentative="1">
+      <w:start w:val="1"/>
+      <w:numFmt w:val="bullet"/>
+      <w:lvlText w:val=""/>
+      <w:lvlJc w:val="left"/>
+      <w:pPr>
+        <w:ind w:left="3600" w:hanging="360"/>
+      </w:pPr>
+      <w:rPr>
+        <w:rFonts w:ascii="Symbol" w:hAnsi="Symbol" w:hint="default"/>
+      </w:rPr>
+    </w:lvl>
+    <w:lvl w:ilvl="4" w:tplc="04090003" w:tentative="1">
+      <w:start w:val="1"/>
+      <w:numFmt w:val="bullet"/>
+      <w:lvlText w:val="o"/>
+      <w:lvlJc w:val="left"/>
+      <w:pPr>
+        <w:ind w:left="4320" w:hanging="360"/>
+      </w:pPr>
+      <w:rPr>
+        <w:rFonts w:ascii="Courier New" w:hAnsi="Courier New" w:hint="default"/>
+      </w:rPr>
+    </w:lvl>
+    <w:lvl w:ilvl="5" w:tplc="04090005" w:tentative="1">
+      <w:start w:val="1"/>
+      <w:numFmt w:val="bullet"/>
+      <w:lvlText w:val=""/>
+      <w:lvlJc w:val="left"/>
+      <w:pPr>
+        <w:ind w:left="5040" w:hanging="360"/>
+      </w:pPr>
+      <w:rPr>
+        <w:rFonts w:ascii="Wingdings" w:hAnsi="Wingdings" w:hint="default"/>
+      </w:rPr>
+    </w:lvl>
+    <w:lvl w:ilvl="6" w:tplc="04090001" w:tentative="1">
+      <w:start w:val="1"/>
+      <w:numFmt w:val="bullet"/>
+      <w:lvlText w:val=""/>
+      <w:lvlJc w:val="left"/>
+      <w:pPr>
+        <w:ind w:left="5760" w:hanging="360"/>
+      </w:pPr>
+      <w:rPr>
+        <w:rFonts w:ascii="Symbol" w:hAnsi="Symbol" w:hint="default"/>
+      </w:rPr>
+    </w:lvl>
+    <w:lvl w:ilvl="7" w:tplc="04090003" w:tentative="1">
+      <w:start w:val="1"/>
+      <w:numFmt w:val="bullet"/>
+      <w:lvlText w:val="o"/>
+      <w:lvlJc w:val="left"/>
+      <w:pPr>
+        <w:ind w:left="6480" w:hanging="360"/>
+      </w:pPr>
+      <w:rPr>
+        <w:rFonts w:ascii="Courier New" w:hAnsi="Courier New" w:hint="default"/>
+      </w:rPr>
+    </w:lvl>
+    <w:lvl w:ilvl="8" w:tplc="04090005" w:tentative="1">
+      <w:start w:val="1"/>
+      <w:numFmt w:val="bullet"/>
+      <w:lvlText w:val=""/>
+      <w:lvlJc w:val="left"/>
+      <w:pPr>
+        <w:ind w:left="7200" w:hanging="360"/>
+      </w:pPr>
+      <w:rPr>
+        <w:rFonts w:ascii="Wingdings" w:hAnsi="Wingdings" w:hint="default"/>
+      </w:rPr>
+    </w:lvl>
+  </w:abstractNum>
+  <w:abstractNum w:abstractNumId="2">
     <w:nsid w:val="540346C2"/>
     <w:multiLevelType w:val="hybridMultilevel"/>
     <w:tmpl w:val="927E66D6"/>
@@ -1487,7 +1642,120 @@
       </w:rPr>
     </w:lvl>
   </w:abstractNum>
-  <w:abstractNum w:abstractNumId="2">
+  <w:abstractNum w:abstractNumId="3">
+    <w:nsid w:val="5F9657AA"/>
+    <w:multiLevelType w:val="hybridMultilevel"/>
+    <w:tmpl w:val="D17AE3B8"/>
+    <w:lvl w:ilvl="0" w:tplc="04090001">
+      <w:start w:val="1"/>
+      <w:numFmt w:val="bullet"/>
+      <w:lvlText w:val=""/>
+      <w:lvlJc w:val="left"/>
+      <w:pPr>
+        <w:ind w:left="720" w:hanging="360"/>
+      </w:pPr>
+      <w:rPr>
+        <w:rFonts w:ascii="Symbol" w:hAnsi="Symbol" w:hint="default"/>
+      </w:rPr>
+    </w:lvl>
+    <w:lvl w:ilvl="1" w:tplc="04090003">
+      <w:start w:val="1"/>
+      <w:numFmt w:val="bullet"/>
+      <w:lvlText w:val="o"/>
+      <w:lvlJc w:val="left"/>
+      <w:pPr>
+        <w:ind w:left="1440" w:hanging="360"/>
+      </w:pPr>
+      <w:rPr>
+        <w:rFonts w:ascii="Courier New" w:hAnsi="Courier New" w:hint="default"/>
+      </w:rPr>
+    </w:lvl>
+    <w:lvl w:ilvl="2" w:tplc="04090005" w:tentative="1">
+      <w:start w:val="1"/>
+      <w:numFmt w:val="bullet"/>
+      <w:lvlText w:val=""/>
+      <w:lvlJc w:val="left"/>
+      <w:pPr>
+        <w:ind w:left="2160" w:hanging="360"/>
+      </w:pPr>
+      <w:rPr>
+        <w:rFonts w:ascii="Wingdings" w:hAnsi="Wingdings" w:hint="default"/>
+      </w:rPr>
+    </w:lvl>
+    <w:lvl w:ilvl="3" w:tplc="04090001" w:tentative="1">
+      <w:start w:val="1"/>
+      <w:numFmt w:val="bullet"/>
+      <w:lvlText w:val=""/>
+      <w:lvlJc w:val="left"/>
+      <w:pPr>
+        <w:ind w:left="2880" w:hanging="360"/>
+      </w:pPr>
+      <w:rPr>
+        <w:rFonts w:ascii="Symbol" w:hAnsi="Symbol" w:hint="default"/>
+      </w:rPr>
+    </w:lvl>
+    <w:lvl w:ilvl="4" w:tplc="04090003" w:tentative="1">
+      <w:start w:val="1"/>
+      <w:numFmt w:val="bullet"/>
+      <w:lvlText w:val="o"/>
+      <w:lvlJc w:val="left"/>
+      <w:pPr>
+        <w:ind w:left="3600" w:hanging="360"/>
+      </w:pPr>
+      <w:rPr>
+        <w:rFonts w:ascii="Courier New" w:hAnsi="Courier New" w:hint="default"/>
+      </w:rPr>
+    </w:lvl>
+    <w:lvl w:ilvl="5" w:tplc="04090005" w:tentative="1">
+      <w:start w:val="1"/>
+      <w:numFmt w:val="bullet"/>
+      <w:lvlText w:val=""/>
+      <w:lvlJc w:val="left"/>
+      <w:pPr>
+        <w:ind w:left="4320" w:hanging="360"/>
+      </w:pPr>
+      <w:rPr>
+        <w:rFonts w:ascii="Wingdings" w:hAnsi="Wingdings" w:hint="default"/>
+      </w:rPr>
+    </w:lvl>
+    <w:lvl w:ilvl="6" w:tplc="04090001" w:tentative="1">
+      <w:start w:val="1"/>
+      <w:numFmt w:val="bullet"/>
+      <w:lvlText w:val=""/>
+      <w:lvlJc w:val="left"/>
+      <w:pPr>
+        <w:ind w:left="5040" w:hanging="360"/>
+      </w:pPr>
+      <w:rPr>
+        <w:rFonts w:ascii="Symbol" w:hAnsi="Symbol" w:hint="default"/>
+      </w:rPr>
+    </w:lvl>
+    <w:lvl w:ilvl="7" w:tplc="04090003" w:tentative="1">
+      <w:start w:val="1"/>
+      <w:numFmt w:val="bullet"/>
+      <w:lvlText w:val="o"/>
+      <w:lvlJc w:val="left"/>
+      <w:pPr>
+        <w:ind w:left="5760" w:hanging="360"/>
+      </w:pPr>
+      <w:rPr>
+        <w:rFonts w:ascii="Courier New" w:hAnsi="Courier New" w:hint="default"/>
+      </w:rPr>
+    </w:lvl>
+    <w:lvl w:ilvl="8" w:tplc="04090005" w:tentative="1">
+      <w:start w:val="1"/>
+      <w:numFmt w:val="bullet"/>
+      <w:lvlText w:val=""/>
+      <w:lvlJc w:val="left"/>
+      <w:pPr>
+        <w:ind w:left="6480" w:hanging="360"/>
+      </w:pPr>
+      <w:rPr>
+        <w:rFonts w:ascii="Wingdings" w:hAnsi="Wingdings" w:hint="default"/>
+      </w:rPr>
+    </w:lvl>
+  </w:abstractNum>
+  <w:abstractNum w:abstractNumId="4">
     <w:nsid w:val="613905E2"/>
     <w:multiLevelType w:val="hybridMultilevel"/>
     <w:tmpl w:val="744C28AA"/>
@@ -1604,9 +1872,15 @@
     <w:abstractNumId w:val="0"/>
   </w:num>
   <w:num w:numId="2">
+    <w:abstractNumId w:val="4"/>
+  </w:num>
+  <w:num w:numId="3">
     <w:abstractNumId w:val="2"/>
   </w:num>
-  <w:num w:numId="3">
+  <w:num w:numId="4">
+    <w:abstractNumId w:val="3"/>
+  </w:num>
+  <w:num w:numId="5">
     <w:abstractNumId w:val="1"/>
   </w:num>
 </w:numbering>
@@ -1621,7 +1895,7 @@
 </file>
 
 <file path=word/styles.xml><?xml version="1.0" encoding="utf-8"?>
-<w:styles xmlns:mc="http://schemas.openxmlformats.org/markup-compatibility/2006" xmlns:r="http://schemas.openxmlformats.org/officeDocument/2006/relationships" xmlns:w="http://schemas.openxmlformats.org/wordprocessingml/2006/main" xmlns:w14="http://schemas.microsoft.com/office/word/2010/wordml" xmlns:w15="http://schemas.microsoft.com/office/word/2012/wordml" mc:Ignorable="w14 w15">
+<w:styles xmlns:mc="http://schemas.openxmlformats.org/markup-compatibility/2006" xmlns:r="http://schemas.openxmlformats.org/officeDocument/2006/relationships" xmlns:w="http://schemas.openxmlformats.org/wordprocessingml/2006/main" xmlns:w14="http://schemas.microsoft.com/office/word/2010/wordml" mc:Ignorable="w14">
   <w:docDefaults>
     <w:rPrDefault>
       <w:rPr>
@@ -1631,380 +1905,602 @@
     </w:rPrDefault>
     <w:pPrDefault/>
   </w:docDefaults>
-  <w:latentStyles w:defLockedState="0" w:defUIPriority="99" w:defSemiHidden="0" w:defUnhideWhenUsed="0" w:defQFormat="0" w:count="382">
-    <w:lsdException w:name="Normal" w:uiPriority="0" w:qFormat="1"/>
-    <w:lsdException w:name="heading 1" w:uiPriority="9" w:qFormat="1"/>
-    <w:lsdException w:name="heading 2" w:semiHidden="1" w:uiPriority="9" w:unhideWhenUsed="1" w:qFormat="1"/>
-    <w:lsdException w:name="heading 3" w:semiHidden="1" w:uiPriority="9" w:unhideWhenUsed="1" w:qFormat="1"/>
-    <w:lsdException w:name="heading 4" w:semiHidden="1" w:uiPriority="9" w:unhideWhenUsed="1" w:qFormat="1"/>
-    <w:lsdException w:name="heading 5" w:semiHidden="1" w:uiPriority="9" w:unhideWhenUsed="1" w:qFormat="1"/>
-    <w:lsdException w:name="heading 6" w:semiHidden="1" w:uiPriority="9" w:unhideWhenUsed="1" w:qFormat="1"/>
-    <w:lsdException w:name="heading 7" w:semiHidden="1" w:uiPriority="9" w:unhideWhenUsed="1" w:qFormat="1"/>
-    <w:lsdException w:name="heading 8" w:semiHidden="1" w:uiPriority="9" w:unhideWhenUsed="1" w:qFormat="1"/>
-    <w:lsdException w:name="heading 9" w:semiHidden="1" w:uiPriority="9" w:unhideWhenUsed="1" w:qFormat="1"/>
-    <w:lsdException w:name="index 1" w:semiHidden="1" w:unhideWhenUsed="1"/>
-    <w:lsdException w:name="index 2" w:semiHidden="1" w:unhideWhenUsed="1"/>
-    <w:lsdException w:name="index 3" w:semiHidden="1" w:unhideWhenUsed="1"/>
-    <w:lsdException w:name="index 4" w:semiHidden="1" w:unhideWhenUsed="1"/>
-    <w:lsdException w:name="index 5" w:semiHidden="1" w:unhideWhenUsed="1"/>
-    <w:lsdException w:name="index 6" w:semiHidden="1" w:unhideWhenUsed="1"/>
-    <w:lsdException w:name="index 7" w:semiHidden="1" w:unhideWhenUsed="1"/>
-    <w:lsdException w:name="index 8" w:semiHidden="1" w:unhideWhenUsed="1"/>
-    <w:lsdException w:name="index 9" w:semiHidden="1" w:unhideWhenUsed="1"/>
-    <w:lsdException w:name="toc 1" w:semiHidden="1" w:uiPriority="39" w:unhideWhenUsed="1"/>
-    <w:lsdException w:name="toc 2" w:semiHidden="1" w:uiPriority="39" w:unhideWhenUsed="1"/>
-    <w:lsdException w:name="toc 3" w:semiHidden="1" w:uiPriority="39" w:unhideWhenUsed="1"/>
-    <w:lsdException w:name="toc 4" w:semiHidden="1" w:uiPriority="39" w:unhideWhenUsed="1"/>
-    <w:lsdException w:name="toc 5" w:semiHidden="1" w:uiPriority="39" w:unhideWhenUsed="1"/>
-    <w:lsdException w:name="toc 6" w:semiHidden="1" w:uiPriority="39" w:unhideWhenUsed="1"/>
-    <w:lsdException w:name="toc 7" w:semiHidden="1" w:uiPriority="39" w:unhideWhenUsed="1"/>
-    <w:lsdException w:name="toc 8" w:semiHidden="1" w:uiPriority="39" w:unhideWhenUsed="1"/>
-    <w:lsdException w:name="toc 9" w:semiHidden="1" w:uiPriority="39" w:unhideWhenUsed="1"/>
-    <w:lsdException w:name="Normal Indent" w:semiHidden="1" w:unhideWhenUsed="1"/>
-    <w:lsdException w:name="footnote text" w:semiHidden="1" w:unhideWhenUsed="1"/>
-    <w:lsdException w:name="annotation text" w:semiHidden="1" w:unhideWhenUsed="1"/>
-    <w:lsdException w:name="header" w:semiHidden="1" w:unhideWhenUsed="1"/>
-    <w:lsdException w:name="footer" w:semiHidden="1" w:unhideWhenUsed="1"/>
-    <w:lsdException w:name="index heading" w:semiHidden="1" w:unhideWhenUsed="1"/>
-    <w:lsdException w:name="caption" w:semiHidden="1" w:uiPriority="35" w:unhideWhenUsed="1" w:qFormat="1"/>
-    <w:lsdException w:name="table of figures" w:semiHidden="1" w:unhideWhenUsed="1"/>
-    <w:lsdException w:name="envelope address" w:semiHidden="1" w:unhideWhenUsed="1"/>
-    <w:lsdException w:name="envelope return" w:semiHidden="1" w:unhideWhenUsed="1"/>
-    <w:lsdException w:name="footnote reference" w:semiHidden="1" w:unhideWhenUsed="1"/>
-    <w:lsdException w:name="annotation reference" w:semiHidden="1" w:unhideWhenUsed="1"/>
-    <w:lsdException w:name="line number" w:semiHidden="1" w:unhideWhenUsed="1"/>
-    <w:lsdException w:name="page number" w:semiHidden="1" w:unhideWhenUsed="1"/>
-    <w:lsdException w:name="endnote reference" w:semiHidden="1" w:unhideWhenUsed="1"/>
-    <w:lsdException w:name="endnote text" w:semiHidden="1" w:unhideWhenUsed="1"/>
-    <w:lsdException w:name="table of authorities" w:semiHidden="1" w:unhideWhenUsed="1"/>
-    <w:lsdException w:name="macro" w:semiHidden="1" w:unhideWhenUsed="1"/>
-    <w:lsdException w:name="toa heading" w:semiHidden="1" w:unhideWhenUsed="1"/>
-    <w:lsdException w:name="List" w:semiHidden="1" w:unhideWhenUsed="1"/>
-    <w:lsdException w:name="List Bullet" w:semiHidden="1" w:unhideWhenUsed="1"/>
-    <w:lsdException w:name="List Number" w:semiHidden="1" w:unhideWhenUsed="1"/>
-    <w:lsdException w:name="List 2" w:semiHidden="1" w:unhideWhenUsed="1"/>
-    <w:lsdException w:name="List 3" w:semiHidden="1" w:unhideWhenUsed="1"/>
-    <w:lsdException w:name="List 4" w:semiHidden="1" w:unhideWhenUsed="1"/>
-    <w:lsdException w:name="List 5" w:semiHidden="1" w:unhideWhenUsed="1"/>
-    <w:lsdException w:name="List Bullet 2" w:semiHidden="1" w:unhideWhenUsed="1"/>
-    <w:lsdException w:name="List Bullet 3" w:semiHidden="1" w:unhideWhenUsed="1"/>
-    <w:lsdException w:name="List Bullet 4" w:semiHidden="1" w:unhideWhenUsed="1"/>
-    <w:lsdException w:name="List Bullet 5" w:semiHidden="1" w:unhideWhenUsed="1"/>
-    <w:lsdException w:name="List Number 2" w:semiHidden="1" w:unhideWhenUsed="1"/>
-    <w:lsdException w:name="List Number 3" w:semiHidden="1" w:unhideWhenUsed="1"/>
-    <w:lsdException w:name="List Number 4" w:semiHidden="1" w:unhideWhenUsed="1"/>
-    <w:lsdException w:name="List Number 5" w:semiHidden="1" w:unhideWhenUsed="1"/>
-    <w:lsdException w:name="Title" w:uiPriority="10" w:qFormat="1"/>
-    <w:lsdException w:name="Closing" w:semiHidden="1" w:unhideWhenUsed="1"/>
-    <w:lsdException w:name="Signature" w:semiHidden="1" w:unhideWhenUsed="1"/>
-    <w:lsdException w:name="Default Paragraph Font" w:semiHidden="1" w:uiPriority="1" w:unhideWhenUsed="1"/>
-    <w:lsdException w:name="Body Text" w:semiHidden="1" w:unhideWhenUsed="1"/>
-    <w:lsdException w:name="Body Text Indent" w:semiHidden="1" w:unhideWhenUsed="1"/>
-    <w:lsdException w:name="List Continue" w:semiHidden="1" w:unhideWhenUsed="1"/>
-    <w:lsdException w:name="List Continue 2" w:semiHidden="1" w:unhideWhenUsed="1"/>
-    <w:lsdException w:name="List Continue 3" w:semiHidden="1" w:unhideWhenUsed="1"/>
-    <w:lsdException w:name="List Continue 4" w:semiHidden="1" w:unhideWhenUsed="1"/>
-    <w:lsdException w:name="List Continue 5" w:semiHidden="1" w:unhideWhenUsed="1"/>
-    <w:lsdException w:name="Message Header" w:semiHidden="1" w:unhideWhenUsed="1"/>
-    <w:lsdException w:name="Subtitle" w:uiPriority="11" w:qFormat="1"/>
-    <w:lsdException w:name="Salutation" w:semiHidden="1" w:unhideWhenUsed="1"/>
-    <w:lsdException w:name="Date" w:semiHidden="1" w:unhideWhenUsed="1"/>
-    <w:lsdException w:name="Body Text First Indent" w:semiHidden="1" w:unhideWhenUsed="1"/>
-    <w:lsdException w:name="Body Text First Indent 2" w:semiHidden="1" w:unhideWhenUsed="1"/>
-    <w:lsdException w:name="Note Heading" w:semiHidden="1" w:unhideWhenUsed="1"/>
-    <w:lsdException w:name="Body Text 2" w:semiHidden="1" w:unhideWhenUsed="1"/>
-    <w:lsdException w:name="Body Text 3" w:semiHidden="1" w:unhideWhenUsed="1"/>
-    <w:lsdException w:name="Body Text Indent 2" w:semiHidden="1" w:unhideWhenUsed="1"/>
-    <w:lsdException w:name="Body Text Indent 3" w:semiHidden="1" w:unhideWhenUsed="1"/>
-    <w:lsdException w:name="Block Text" w:semiHidden="1" w:unhideWhenUsed="1"/>
-    <w:lsdException w:name="Hyperlink" w:semiHidden="1" w:unhideWhenUsed="1"/>
-    <w:lsdException w:name="FollowedHyperlink" w:semiHidden="1" w:unhideWhenUsed="1"/>
-    <w:lsdException w:name="Strong" w:uiPriority="22" w:qFormat="1"/>
-    <w:lsdException w:name="Emphasis" w:uiPriority="20" w:qFormat="1"/>
-    <w:lsdException w:name="Document Map" w:semiHidden="1" w:unhideWhenUsed="1"/>
-    <w:lsdException w:name="Plain Text" w:semiHidden="1" w:unhideWhenUsed="1"/>
-    <w:lsdException w:name="E-mail Signature" w:semiHidden="1" w:unhideWhenUsed="1"/>
-    <w:lsdException w:name="HTML Top of Form" w:semiHidden="1" w:unhideWhenUsed="1"/>
-    <w:lsdException w:name="HTML Bottom of Form" w:semiHidden="1" w:unhideWhenUsed="1"/>
-    <w:lsdException w:name="Normal (Web)" w:semiHidden="1" w:unhideWhenUsed="1"/>
-    <w:lsdException w:name="HTML Acronym" w:semiHidden="1" w:unhideWhenUsed="1"/>
-    <w:lsdException w:name="HTML Address" w:semiHidden="1" w:unhideWhenUsed="1"/>
-    <w:lsdException w:name="HTML Cite" w:semiHidden="1" w:unhideWhenUsed="1"/>
-    <w:lsdException w:name="HTML Code" w:semiHidden="1" w:unhideWhenUsed="1"/>
-    <w:lsdException w:name="HTML Definition" w:semiHidden="1" w:unhideWhenUsed="1"/>
-    <w:lsdException w:name="HTML Keyboard" w:semiHidden="1" w:unhideWhenUsed="1"/>
-    <w:lsdException w:name="HTML Preformatted" w:semiHidden="1" w:unhideWhenUsed="1"/>
-    <w:lsdException w:name="HTML Sample" w:semiHidden="1" w:unhideWhenUsed="1"/>
-    <w:lsdException w:name="HTML Typewriter" w:semiHidden="1" w:unhideWhenUsed="1"/>
-    <w:lsdException w:name="HTML Variable" w:semiHidden="1" w:unhideWhenUsed="1"/>
-    <w:lsdException w:name="Normal Table" w:semiHidden="1" w:unhideWhenUsed="1"/>
-    <w:lsdException w:name="annotation subject" w:semiHidden="1" w:unhideWhenUsed="1"/>
-    <w:lsdException w:name="No List" w:semiHidden="1" w:unhideWhenUsed="1"/>
-    <w:lsdException w:name="Outline List 1" w:semiHidden="1" w:unhideWhenUsed="1"/>
-    <w:lsdException w:name="Outline List 2" w:semiHidden="1" w:unhideWhenUsed="1"/>
-    <w:lsdException w:name="Outline List 3" w:semiHidden="1" w:unhideWhenUsed="1"/>
-    <w:lsdException w:name="Table Simple 1" w:semiHidden="1" w:unhideWhenUsed="1"/>
-    <w:lsdException w:name="Table Simple 2" w:semiHidden="1" w:unhideWhenUsed="1"/>
-    <w:lsdException w:name="Table Simple 3" w:semiHidden="1" w:unhideWhenUsed="1"/>
-    <w:lsdException w:name="Table Classic 1" w:semiHidden="1" w:unhideWhenUsed="1"/>
-    <w:lsdException w:name="Table Classic 2" w:semiHidden="1" w:unhideWhenUsed="1"/>
-    <w:lsdException w:name="Table Classic 3" w:semiHidden="1" w:unhideWhenUsed="1"/>
-    <w:lsdException w:name="Table Classic 4" w:semiHidden="1" w:unhideWhenUsed="1"/>
-    <w:lsdException w:name="Table Colorful 1" w:semiHidden="1" w:unhideWhenUsed="1"/>
-    <w:lsdException w:name="Table Colorful 2" w:semiHidden="1" w:unhideWhenUsed="1"/>
-    <w:lsdException w:name="Table Colorful 3" w:semiHidden="1" w:unhideWhenUsed="1"/>
-    <w:lsdException w:name="Table Columns 1" w:semiHidden="1" w:unhideWhenUsed="1"/>
-    <w:lsdException w:name="Table Columns 2" w:semiHidden="1" w:unhideWhenUsed="1"/>
-    <w:lsdException w:name="Table Columns 3" w:semiHidden="1" w:unhideWhenUsed="1"/>
-    <w:lsdException w:name="Table Columns 4" w:semiHidden="1" w:unhideWhenUsed="1"/>
-    <w:lsdException w:name="Table Columns 5" w:semiHidden="1" w:unhideWhenUsed="1"/>
-    <w:lsdException w:name="Table Grid 1" w:semiHidden="1" w:unhideWhenUsed="1"/>
-    <w:lsdException w:name="Table Grid 2" w:semiHidden="1" w:unhideWhenUsed="1"/>
-    <w:lsdException w:name="Table Grid 3" w:semiHidden="1" w:unhideWhenUsed="1"/>
-    <w:lsdException w:name="Table Grid 4" w:semiHidden="1" w:unhideWhenUsed="1"/>
-    <w:lsdException w:name="Table Grid 5" w:semiHidden="1" w:unhideWhenUsed="1"/>
-    <w:lsdException w:name="Table Grid 6" w:semiHidden="1" w:unhideWhenUsed="1"/>
-    <w:lsdException w:name="Table Grid 7" w:semiHidden="1" w:unhideWhenUsed="1"/>
-    <w:lsdException w:name="Table Grid 8" w:semiHidden="1" w:unhideWhenUsed="1"/>
-    <w:lsdException w:name="Table List 1" w:semiHidden="1" w:unhideWhenUsed="1"/>
-    <w:lsdException w:name="Table List 2" w:semiHidden="1" w:unhideWhenUsed="1"/>
-    <w:lsdException w:name="Table List 3" w:semiHidden="1" w:unhideWhenUsed="1"/>
-    <w:lsdException w:name="Table List 4" w:semiHidden="1" w:unhideWhenUsed="1"/>
-    <w:lsdException w:name="Table List 5" w:semiHidden="1" w:unhideWhenUsed="1"/>
-    <w:lsdException w:name="Table List 6" w:semiHidden="1" w:unhideWhenUsed="1"/>
-    <w:lsdException w:name="Table List 7" w:semiHidden="1" w:unhideWhenUsed="1"/>
-    <w:lsdException w:name="Table List 8" w:semiHidden="1" w:unhideWhenUsed="1"/>
-    <w:lsdException w:name="Table 3D effects 1" w:semiHidden="1" w:unhideWhenUsed="1"/>
-    <w:lsdException w:name="Table 3D effects 2" w:semiHidden="1" w:unhideWhenUsed="1"/>
-    <w:lsdException w:name="Table 3D effects 3" w:semiHidden="1" w:unhideWhenUsed="1"/>
-    <w:lsdException w:name="Table Contemporary" w:semiHidden="1" w:unhideWhenUsed="1"/>
-    <w:lsdException w:name="Table Elegant" w:semiHidden="1" w:unhideWhenUsed="1"/>
-    <w:lsdException w:name="Table Professional" w:semiHidden="1" w:unhideWhenUsed="1"/>
-    <w:lsdException w:name="Table Subtle 1" w:semiHidden="1" w:unhideWhenUsed="1"/>
-    <w:lsdException w:name="Table Subtle 2" w:semiHidden="1" w:unhideWhenUsed="1"/>
-    <w:lsdException w:name="Table Web 1" w:semiHidden="1" w:unhideWhenUsed="1"/>
-    <w:lsdException w:name="Table Web 2" w:semiHidden="1" w:unhideWhenUsed="1"/>
-    <w:lsdException w:name="Table Web 3" w:semiHidden="1" w:unhideWhenUsed="1"/>
-    <w:lsdException w:name="Balloon Text" w:semiHidden="1" w:unhideWhenUsed="1"/>
-    <w:lsdException w:name="Table Grid" w:uiPriority="59"/>
-    <w:lsdException w:name="Table Theme" w:semiHidden="1" w:unhideWhenUsed="1"/>
-    <w:lsdException w:name="Placeholder Text" w:semiHidden="1"/>
-    <w:lsdException w:name="No Spacing" w:uiPriority="1" w:qFormat="1"/>
-    <w:lsdException w:name="Light Shading" w:uiPriority="60"/>
-    <w:lsdException w:name="Light List" w:uiPriority="61"/>
-    <w:lsdException w:name="Light Grid" w:uiPriority="62"/>
-    <w:lsdException w:name="Medium Shading 1" w:uiPriority="63"/>
-    <w:lsdException w:name="Medium Shading 2" w:uiPriority="64"/>
-    <w:lsdException w:name="Medium List 1" w:uiPriority="65"/>
-    <w:lsdException w:name="Medium List 2" w:uiPriority="66"/>
-    <w:lsdException w:name="Medium Grid 1" w:uiPriority="67"/>
-    <w:lsdException w:name="Medium Grid 2" w:uiPriority="68"/>
-    <w:lsdException w:name="Medium Grid 3" w:uiPriority="69"/>
-    <w:lsdException w:name="Dark List" w:uiPriority="70"/>
-    <w:lsdException w:name="Colorful Shading" w:uiPriority="71"/>
-    <w:lsdException w:name="Colorful List" w:uiPriority="72"/>
-    <w:lsdException w:name="Colorful Grid" w:uiPriority="73"/>
-    <w:lsdException w:name="Light Shading Accent 1" w:uiPriority="60"/>
-    <w:lsdException w:name="Light List Accent 1" w:uiPriority="61"/>
-    <w:lsdException w:name="Light Grid Accent 1" w:uiPriority="62"/>
-    <w:lsdException w:name="Medium Shading 1 Accent 1" w:uiPriority="63"/>
-    <w:lsdException w:name="Medium Shading 2 Accent 1" w:uiPriority="64"/>
-    <w:lsdException w:name="Medium List 1 Accent 1" w:uiPriority="65"/>
-    <w:lsdException w:name="Revision" w:semiHidden="1"/>
-    <w:lsdException w:name="List Paragraph" w:uiPriority="34" w:qFormat="1"/>
-    <w:lsdException w:name="Quote" w:uiPriority="29" w:qFormat="1"/>
-    <w:lsdException w:name="Intense Quote" w:uiPriority="30" w:qFormat="1"/>
-    <w:lsdException w:name="Medium List 2 Accent 1" w:uiPriority="66"/>
-    <w:lsdException w:name="Medium Grid 1 Accent 1" w:uiPriority="67"/>
-    <w:lsdException w:name="Medium Grid 2 Accent 1" w:uiPriority="68"/>
-    <w:lsdException w:name="Medium Grid 3 Accent 1" w:uiPriority="69"/>
-    <w:lsdException w:name="Dark List Accent 1" w:uiPriority="70"/>
-    <w:lsdException w:name="Colorful Shading Accent 1" w:uiPriority="71"/>
-    <w:lsdException w:name="Colorful List Accent 1" w:uiPriority="72"/>
-    <w:lsdException w:name="Colorful Grid Accent 1" w:uiPriority="73"/>
-    <w:lsdException w:name="Light Shading Accent 2" w:uiPriority="60"/>
-    <w:lsdException w:name="Light List Accent 2" w:uiPriority="61"/>
-    <w:lsdException w:name="Light Grid Accent 2" w:uiPriority="62"/>
-    <w:lsdException w:name="Medium Shading 1 Accent 2" w:uiPriority="63"/>
-    <w:lsdException w:name="Medium Shading 2 Accent 2" w:uiPriority="64"/>
-    <w:lsdException w:name="Medium List 1 Accent 2" w:uiPriority="65"/>
-    <w:lsdException w:name="Medium List 2 Accent 2" w:uiPriority="66"/>
-    <w:lsdException w:name="Medium Grid 1 Accent 2" w:uiPriority="67"/>
-    <w:lsdException w:name="Medium Grid 2 Accent 2" w:uiPriority="68"/>
-    <w:lsdException w:name="Medium Grid 3 Accent 2" w:uiPriority="69"/>
-    <w:lsdException w:name="Dark List Accent 2" w:uiPriority="70"/>
-    <w:lsdException w:name="Colorful Shading Accent 2" w:uiPriority="71"/>
-    <w:lsdException w:name="Colorful List Accent 2" w:uiPriority="72"/>
-    <w:lsdException w:name="Colorful Grid Accent 2" w:uiPriority="73"/>
-    <w:lsdException w:name="Light Shading Accent 3" w:uiPriority="60"/>
-    <w:lsdException w:name="Light List Accent 3" w:uiPriority="61"/>
-    <w:lsdException w:name="Light Grid Accent 3" w:uiPriority="62"/>
-    <w:lsdException w:name="Medium Shading 1 Accent 3" w:uiPriority="63"/>
-    <w:lsdException w:name="Medium Shading 2 Accent 3" w:uiPriority="64"/>
-    <w:lsdException w:name="Medium List 1 Accent 3" w:uiPriority="65"/>
-    <w:lsdException w:name="Medium List 2 Accent 3" w:uiPriority="66"/>
-    <w:lsdException w:name="Medium Grid 1 Accent 3" w:uiPriority="67"/>
-    <w:lsdException w:name="Medium Grid 2 Accent 3" w:uiPriority="68"/>
-    <w:lsdException w:name="Medium Grid 3 Accent 3" w:uiPriority="69"/>
-    <w:lsdException w:name="Dark List Accent 3" w:uiPriority="70"/>
-    <w:lsdException w:name="Colorful Shading Accent 3" w:uiPriority="71"/>
-    <w:lsdException w:name="Colorful List Accent 3" w:uiPriority="72"/>
-    <w:lsdException w:name="Colorful Grid Accent 3" w:uiPriority="73"/>
-    <w:lsdException w:name="Light Shading Accent 4" w:uiPriority="60"/>
-    <w:lsdException w:name="Light List Accent 4" w:uiPriority="61"/>
-    <w:lsdException w:name="Light Grid Accent 4" w:uiPriority="62"/>
-    <w:lsdException w:name="Medium Shading 1 Accent 4" w:uiPriority="63"/>
-    <w:lsdException w:name="Medium Shading 2 Accent 4" w:uiPriority="64"/>
-    <w:lsdException w:name="Medium List 1 Accent 4" w:uiPriority="65"/>
-    <w:lsdException w:name="Medium List 2 Accent 4" w:uiPriority="66"/>
-    <w:lsdException w:name="Medium Grid 1 Accent 4" w:uiPriority="67"/>
-    <w:lsdException w:name="Medium Grid 2 Accent 4" w:uiPriority="68"/>
-    <w:lsdException w:name="Medium Grid 3 Accent 4" w:uiPriority="69"/>
-    <w:lsdException w:name="Dark List Accent 4" w:uiPriority="70"/>
-    <w:lsdException w:name="Colorful Shading Accent 4" w:uiPriority="71"/>
-    <w:lsdException w:name="Colorful List Accent 4" w:uiPriority="72"/>
-    <w:lsdException w:name="Colorful Grid Accent 4" w:uiPriority="73"/>
-    <w:lsdException w:name="Light Shading Accent 5" w:uiPriority="60"/>
-    <w:lsdException w:name="Light List Accent 5" w:uiPriority="61"/>
-    <w:lsdException w:name="Light Grid Accent 5" w:uiPriority="62"/>
-    <w:lsdException w:name="Medium Shading 1 Accent 5" w:uiPriority="63"/>
-    <w:lsdException w:name="Medium Shading 2 Accent 5" w:uiPriority="64"/>
-    <w:lsdException w:name="Medium List 1 Accent 5" w:uiPriority="65"/>
-    <w:lsdException w:name="Medium List 2 Accent 5" w:uiPriority="66"/>
-    <w:lsdException w:name="Medium Grid 1 Accent 5" w:uiPriority="67"/>
-    <w:lsdException w:name="Medium Grid 2 Accent 5" w:uiPriority="68"/>
-    <w:lsdException w:name="Medium Grid 3 Accent 5" w:uiPriority="69"/>
-    <w:lsdException w:name="Dark List Accent 5" w:uiPriority="70"/>
-    <w:lsdException w:name="Colorful Shading Accent 5" w:uiPriority="71"/>
-    <w:lsdException w:name="Colorful List Accent 5" w:uiPriority="72"/>
-    <w:lsdException w:name="Colorful Grid Accent 5" w:uiPriority="73"/>
-    <w:lsdException w:name="Light Shading Accent 6" w:uiPriority="60"/>
-    <w:lsdException w:name="Light List Accent 6" w:uiPriority="61"/>
-    <w:lsdException w:name="Light Grid Accent 6" w:uiPriority="62"/>
-    <w:lsdException w:name="Medium Shading 1 Accent 6" w:uiPriority="63"/>
-    <w:lsdException w:name="Medium Shading 2 Accent 6" w:uiPriority="64"/>
-    <w:lsdException w:name="Medium List 1 Accent 6" w:uiPriority="65"/>
-    <w:lsdException w:name="Medium List 2 Accent 6" w:uiPriority="66"/>
-    <w:lsdException w:name="Medium Grid 1 Accent 6" w:uiPriority="67"/>
-    <w:lsdException w:name="Medium Grid 2 Accent 6" w:uiPriority="68"/>
-    <w:lsdException w:name="Medium Grid 3 Accent 6" w:uiPriority="69"/>
-    <w:lsdException w:name="Dark List Accent 6" w:uiPriority="70"/>
-    <w:lsdException w:name="Colorful Shading Accent 6" w:uiPriority="71"/>
-    <w:lsdException w:name="Colorful List Accent 6" w:uiPriority="72"/>
-    <w:lsdException w:name="Colorful Grid Accent 6" w:uiPriority="73"/>
-    <w:lsdException w:name="Subtle Emphasis" w:uiPriority="19" w:qFormat="1"/>
-    <w:lsdException w:name="Intense Emphasis" w:uiPriority="21" w:qFormat="1"/>
-    <w:lsdException w:name="Subtle Reference" w:uiPriority="31" w:qFormat="1"/>
-    <w:lsdException w:name="Intense Reference" w:uiPriority="32" w:qFormat="1"/>
-    <w:lsdException w:name="Book Title" w:uiPriority="33" w:qFormat="1"/>
-    <w:lsdException w:name="Bibliography" w:semiHidden="1" w:uiPriority="37" w:unhideWhenUsed="1"/>
-    <w:lsdException w:name="TOC Heading" w:semiHidden="1" w:uiPriority="39" w:unhideWhenUsed="1" w:qFormat="1"/>
-    <w:lsdException w:name="Plain Table 1" w:uiPriority="41"/>
-    <w:lsdException w:name="Plain Table 2" w:uiPriority="42"/>
-    <w:lsdException w:name="Plain Table 3" w:uiPriority="43"/>
-    <w:lsdException w:name="Plain Table 4" w:uiPriority="44"/>
-    <w:lsdException w:name="Plain Table 5" w:uiPriority="45"/>
-    <w:lsdException w:name="Grid Table Light" w:uiPriority="40"/>
-    <w:lsdException w:name="Grid Table 1 Light" w:uiPriority="46"/>
-    <w:lsdException w:name="Grid Table 2" w:uiPriority="47"/>
-    <w:lsdException w:name="Grid Table 3" w:uiPriority="48"/>
-    <w:lsdException w:name="Grid Table 4" w:uiPriority="49"/>
-    <w:lsdException w:name="Grid Table 5 Dark" w:uiPriority="50"/>
-    <w:lsdException w:name="Grid Table 6 Colorful" w:uiPriority="51"/>
-    <w:lsdException w:name="Grid Table 7 Colorful" w:uiPriority="52"/>
-    <w:lsdException w:name="Grid Table 1 Light Accent 1" w:uiPriority="46"/>
-    <w:lsdException w:name="Grid Table 2 Accent 1" w:uiPriority="47"/>
-    <w:lsdException w:name="Grid Table 3 Accent 1" w:uiPriority="48"/>
-    <w:lsdException w:name="Grid Table 4 Accent 1" w:uiPriority="49"/>
-    <w:lsdException w:name="Grid Table 5 Dark Accent 1" w:uiPriority="50"/>
-    <w:lsdException w:name="Grid Table 6 Colorful Accent 1" w:uiPriority="51"/>
-    <w:lsdException w:name="Grid Table 7 Colorful Accent 1" w:uiPriority="52"/>
-    <w:lsdException w:name="Grid Table 1 Light Accent 2" w:uiPriority="46"/>
-    <w:lsdException w:name="Grid Table 2 Accent 2" w:uiPriority="47"/>
-    <w:lsdException w:name="Grid Table 3 Accent 2" w:uiPriority="48"/>
-    <w:lsdException w:name="Grid Table 4 Accent 2" w:uiPriority="49"/>
-    <w:lsdException w:name="Grid Table 5 Dark Accent 2" w:uiPriority="50"/>
-    <w:lsdException w:name="Grid Table 6 Colorful Accent 2" w:uiPriority="51"/>
-    <w:lsdException w:name="Grid Table 7 Colorful Accent 2" w:uiPriority="52"/>
-    <w:lsdException w:name="Grid Table 1 Light Accent 3" w:uiPriority="46"/>
-    <w:lsdException w:name="Grid Table 2 Accent 3" w:uiPriority="47"/>
-    <w:lsdException w:name="Grid Table 3 Accent 3" w:uiPriority="48"/>
-    <w:lsdException w:name="Grid Table 4 Accent 3" w:uiPriority="49"/>
-    <w:lsdException w:name="Grid Table 5 Dark Accent 3" w:uiPriority="50"/>
-    <w:lsdException w:name="Grid Table 6 Colorful Accent 3" w:uiPriority="51"/>
-    <w:lsdException w:name="Grid Table 7 Colorful Accent 3" w:uiPriority="52"/>
-    <w:lsdException w:name="Grid Table 1 Light Accent 4" w:uiPriority="46"/>
-    <w:lsdException w:name="Grid Table 2 Accent 4" w:uiPriority="47"/>
-    <w:lsdException w:name="Grid Table 3 Accent 4" w:uiPriority="48"/>
-    <w:lsdException w:name="Grid Table 4 Accent 4" w:uiPriority="49"/>
-    <w:lsdException w:name="Grid Table 5 Dark Accent 4" w:uiPriority="50"/>
-    <w:lsdException w:name="Grid Table 6 Colorful Accent 4" w:uiPriority="51"/>
-    <w:lsdException w:name="Grid Table 7 Colorful Accent 4" w:uiPriority="52"/>
-    <w:lsdException w:name="Grid Table 1 Light Accent 5" w:uiPriority="46"/>
-    <w:lsdException w:name="Grid Table 2 Accent 5" w:uiPriority="47"/>
-    <w:lsdException w:name="Grid Table 3 Accent 5" w:uiPriority="48"/>
-    <w:lsdException w:name="Grid Table 4 Accent 5" w:uiPriority="49"/>
-    <w:lsdException w:name="Grid Table 5 Dark Accent 5" w:uiPriority="50"/>
-    <w:lsdException w:name="Grid Table 6 Colorful Accent 5" w:uiPriority="51"/>
-    <w:lsdException w:name="Grid Table 7 Colorful Accent 5" w:uiPriority="52"/>
-    <w:lsdException w:name="Grid Table 1 Light Accent 6" w:uiPriority="46"/>
-    <w:lsdException w:name="Grid Table 2 Accent 6" w:uiPriority="47"/>
-    <w:lsdException w:name="Grid Table 3 Accent 6" w:uiPriority="48"/>
-    <w:lsdException w:name="Grid Table 4 Accent 6" w:uiPriority="49"/>
-    <w:lsdException w:name="Grid Table 5 Dark Accent 6" w:uiPriority="50"/>
-    <w:lsdException w:name="Grid Table 6 Colorful Accent 6" w:uiPriority="51"/>
-    <w:lsdException w:name="Grid Table 7 Colorful Accent 6" w:uiPriority="52"/>
-    <w:lsdException w:name="List Table 1 Light" w:uiPriority="46"/>
-    <w:lsdException w:name="List Table 2" w:uiPriority="47"/>
-    <w:lsdException w:name="List Table 3" w:uiPriority="48"/>
-    <w:lsdException w:name="List Table 4" w:uiPriority="49"/>
-    <w:lsdException w:name="List Table 5 Dark" w:uiPriority="50"/>
-    <w:lsdException w:name="List Table 6 Colorful" w:uiPriority="51"/>
-    <w:lsdException w:name="List Table 7 Colorful" w:uiPriority="52"/>
-    <w:lsdException w:name="List Table 1 Light Accent 1" w:uiPriority="46"/>
-    <w:lsdException w:name="List Table 2 Accent 1" w:uiPriority="47"/>
-    <w:lsdException w:name="List Table 3 Accent 1" w:uiPriority="48"/>
-    <w:lsdException w:name="List Table 4 Accent 1" w:uiPriority="49"/>
-    <w:lsdException w:name="List Table 5 Dark Accent 1" w:uiPriority="50"/>
-    <w:lsdException w:name="List Table 6 Colorful Accent 1" w:uiPriority="51"/>
-    <w:lsdException w:name="List Table 7 Colorful Accent 1" w:uiPriority="52"/>
-    <w:lsdException w:name="List Table 1 Light Accent 2" w:uiPriority="46"/>
-    <w:lsdException w:name="List Table 2 Accent 2" w:uiPriority="47"/>
-    <w:lsdException w:name="List Table 3 Accent 2" w:uiPriority="48"/>
-    <w:lsdException w:name="List Table 4 Accent 2" w:uiPriority="49"/>
-    <w:lsdException w:name="List Table 5 Dark Accent 2" w:uiPriority="50"/>
-    <w:lsdException w:name="List Table 6 Colorful Accent 2" w:uiPriority="51"/>
-    <w:lsdException w:name="List Table 7 Colorful Accent 2" w:uiPriority="52"/>
-    <w:lsdException w:name="List Table 1 Light Accent 3" w:uiPriority="46"/>
-    <w:lsdException w:name="List Table 2 Accent 3" w:uiPriority="47"/>
-    <w:lsdException w:name="List Table 3 Accent 3" w:uiPriority="48"/>
-    <w:lsdException w:name="List Table 4 Accent 3" w:uiPriority="49"/>
-    <w:lsdException w:name="List Table 5 Dark Accent 3" w:uiPriority="50"/>
-    <w:lsdException w:name="List Table 6 Colorful Accent 3" w:uiPriority="51"/>
-    <w:lsdException w:name="List Table 7 Colorful Accent 3" w:uiPriority="52"/>
-    <w:lsdException w:name="List Table 1 Light Accent 4" w:uiPriority="46"/>
-    <w:lsdException w:name="List Table 2 Accent 4" w:uiPriority="47"/>
-    <w:lsdException w:name="List Table 3 Accent 4" w:uiPriority="48"/>
-    <w:lsdException w:name="List Table 4 Accent 4" w:uiPriority="49"/>
-    <w:lsdException w:name="List Table 5 Dark Accent 4" w:uiPriority="50"/>
-    <w:lsdException w:name="List Table 6 Colorful Accent 4" w:uiPriority="51"/>
-    <w:lsdException w:name="List Table 7 Colorful Accent 4" w:uiPriority="52"/>
-    <w:lsdException w:name="List Table 1 Light Accent 5" w:uiPriority="46"/>
-    <w:lsdException w:name="List Table 2 Accent 5" w:uiPriority="47"/>
-    <w:lsdException w:name="List Table 3 Accent 5" w:uiPriority="48"/>
-    <w:lsdException w:name="List Table 4 Accent 5" w:uiPriority="49"/>
-    <w:lsdException w:name="List Table 5 Dark Accent 5" w:uiPriority="50"/>
-    <w:lsdException w:name="List Table 6 Colorful Accent 5" w:uiPriority="51"/>
-    <w:lsdException w:name="List Table 7 Colorful Accent 5" w:uiPriority="52"/>
-    <w:lsdException w:name="List Table 1 Light Accent 6" w:uiPriority="46"/>
-    <w:lsdException w:name="List Table 2 Accent 6" w:uiPriority="47"/>
-    <w:lsdException w:name="List Table 3 Accent 6" w:uiPriority="48"/>
-    <w:lsdException w:name="List Table 4 Accent 6" w:uiPriority="49"/>
-    <w:lsdException w:name="List Table 5 Dark Accent 6" w:uiPriority="50"/>
-    <w:lsdException w:name="List Table 6 Colorful Accent 6" w:uiPriority="51"/>
-    <w:lsdException w:name="List Table 7 Colorful Accent 6" w:uiPriority="52"/>
-    <w:lsdException w:name="Mention" w:semiHidden="1" w:unhideWhenUsed="1"/>
-    <w:lsdException w:name="Smart Hyperlink" w:semiHidden="1" w:unhideWhenUsed="1"/>
+  <w:latentStyles w:defLockedState="0" w:defUIPriority="99" w:defSemiHidden="1" w:defUnhideWhenUsed="1" w:defQFormat="0" w:count="276">
+    <w:lsdException w:name="Normal" w:semiHidden="0" w:uiPriority="0" w:unhideWhenUsed="0" w:qFormat="1"/>
+    <w:lsdException w:name="heading 1" w:semiHidden="0" w:uiPriority="9" w:unhideWhenUsed="0" w:qFormat="1"/>
+    <w:lsdException w:name="heading 2" w:uiPriority="9" w:qFormat="1"/>
+    <w:lsdException w:name="heading 3" w:uiPriority="9" w:qFormat="1"/>
+    <w:lsdException w:name="heading 4" w:uiPriority="9" w:qFormat="1"/>
+    <w:lsdException w:name="heading 5" w:uiPriority="9" w:qFormat="1"/>
+    <w:lsdException w:name="heading 6" w:uiPriority="9" w:qFormat="1"/>
+    <w:lsdException w:name="heading 7" w:uiPriority="9" w:qFormat="1"/>
+    <w:lsdException w:name="heading 8" w:uiPriority="9" w:qFormat="1"/>
+    <w:lsdException w:name="heading 9" w:uiPriority="9" w:qFormat="1"/>
+    <w:lsdException w:name="toc 1" w:uiPriority="39"/>
+    <w:lsdException w:name="toc 2" w:uiPriority="39"/>
+    <w:lsdException w:name="toc 3" w:uiPriority="39"/>
+    <w:lsdException w:name="toc 4" w:uiPriority="39"/>
+    <w:lsdException w:name="toc 5" w:uiPriority="39"/>
+    <w:lsdException w:name="toc 6" w:uiPriority="39"/>
+    <w:lsdException w:name="toc 7" w:uiPriority="39"/>
+    <w:lsdException w:name="toc 8" w:uiPriority="39"/>
+    <w:lsdException w:name="toc 9" w:uiPriority="39"/>
+    <w:lsdException w:name="caption" w:uiPriority="35" w:qFormat="1"/>
+    <w:lsdException w:name="Title" w:semiHidden="0" w:uiPriority="10" w:unhideWhenUsed="0" w:qFormat="1"/>
+    <w:lsdException w:name="Default Paragraph Font" w:uiPriority="1"/>
+    <w:lsdException w:name="Subtitle" w:semiHidden="0" w:uiPriority="11" w:unhideWhenUsed="0" w:qFormat="1"/>
+    <w:lsdException w:name="Strong" w:semiHidden="0" w:uiPriority="22" w:unhideWhenUsed="0" w:qFormat="1"/>
+    <w:lsdException w:name="Emphasis" w:semiHidden="0" w:uiPriority="20" w:unhideWhenUsed="0" w:qFormat="1"/>
+    <w:lsdException w:name="Table Grid" w:semiHidden="0" w:uiPriority="59" w:unhideWhenUsed="0"/>
+    <w:lsdException w:name="Note Level 1" w:semiHidden="0" w:unhideWhenUsed="0"/>
+    <w:lsdException w:name="Note Level 2" w:semiHidden="0" w:unhideWhenUsed="0"/>
+    <w:lsdException w:name="Note Level 3" w:semiHidden="0" w:unhideWhenUsed="0"/>
+    <w:lsdException w:name="Note Level 4" w:semiHidden="0" w:unhideWhenUsed="0"/>
+    <w:lsdException w:name="Note Level 5" w:semiHidden="0" w:unhideWhenUsed="0"/>
+    <w:lsdException w:name="Note Level 6" w:semiHidden="0" w:unhideWhenUsed="0"/>
+    <w:lsdException w:name="Note Level 7" w:semiHidden="0" w:unhideWhenUsed="0"/>
+    <w:lsdException w:name="Note Level 8" w:semiHidden="0" w:unhideWhenUsed="0"/>
+    <w:lsdException w:name="Note Level 9" w:semiHidden="0" w:unhideWhenUsed="0"/>
+    <w:lsdException w:name="Placeholder Text" w:unhideWhenUsed="0"/>
+    <w:lsdException w:name="No Spacing" w:semiHidden="0" w:uiPriority="1" w:unhideWhenUsed="0" w:qFormat="1"/>
+    <w:lsdException w:name="Light Shading" w:semiHidden="0" w:uiPriority="60" w:unhideWhenUsed="0"/>
+    <w:lsdException w:name="Light List" w:semiHidden="0" w:uiPriority="61" w:unhideWhenUsed="0"/>
+    <w:lsdException w:name="Light Grid" w:semiHidden="0" w:uiPriority="62" w:unhideWhenUsed="0"/>
+    <w:lsdException w:name="Medium Shading 1" w:semiHidden="0" w:uiPriority="63" w:unhideWhenUsed="0"/>
+    <w:lsdException w:name="Medium Shading 2" w:semiHidden="0" w:uiPriority="64" w:unhideWhenUsed="0"/>
+    <w:lsdException w:name="Medium List 1" w:semiHidden="0" w:uiPriority="65" w:unhideWhenUsed="0"/>
+    <w:lsdException w:name="Medium List 2" w:semiHidden="0" w:uiPriority="66" w:unhideWhenUsed="0"/>
+    <w:lsdException w:name="Medium Grid 1" w:semiHidden="0" w:uiPriority="67" w:unhideWhenUsed="0"/>
+    <w:lsdException w:name="Medium Grid 2" w:semiHidden="0" w:uiPriority="68" w:unhideWhenUsed="0"/>
+    <w:lsdException w:name="Medium Grid 3" w:semiHidden="0" w:uiPriority="69" w:unhideWhenUsed="0"/>
+    <w:lsdException w:name="Dark List" w:semiHidden="0" w:uiPriority="70" w:unhideWhenUsed="0"/>
+    <w:lsdException w:name="Colorful Shading" w:semiHidden="0" w:uiPriority="71" w:unhideWhenUsed="0"/>
+    <w:lsdException w:name="Colorful List" w:semiHidden="0" w:uiPriority="72" w:unhideWhenUsed="0"/>
+    <w:lsdException w:name="Colorful Grid" w:semiHidden="0" w:uiPriority="73" w:unhideWhenUsed="0"/>
+    <w:lsdException w:name="Light Shading Accent 1" w:semiHidden="0" w:uiPriority="60" w:unhideWhenUsed="0"/>
+    <w:lsdException w:name="Light List Accent 1" w:semiHidden="0" w:uiPriority="61" w:unhideWhenUsed="0"/>
+    <w:lsdException w:name="Light Grid Accent 1" w:semiHidden="0" w:uiPriority="62" w:unhideWhenUsed="0"/>
+    <w:lsdException w:name="Medium Shading 1 Accent 1" w:semiHidden="0" w:uiPriority="63" w:unhideWhenUsed="0"/>
+    <w:lsdException w:name="Medium Shading 2 Accent 1" w:semiHidden="0" w:uiPriority="64" w:unhideWhenUsed="0"/>
+    <w:lsdException w:name="Medium List 1 Accent 1" w:semiHidden="0" w:uiPriority="65" w:unhideWhenUsed="0"/>
+    <w:lsdException w:name="Revision" w:unhideWhenUsed="0"/>
+    <w:lsdException w:name="List Paragraph" w:semiHidden="0" w:uiPriority="34" w:unhideWhenUsed="0" w:qFormat="1"/>
+    <w:lsdException w:name="Quote" w:semiHidden="0" w:uiPriority="29" w:unhideWhenUsed="0" w:qFormat="1"/>
+    <w:lsdException w:name="Intense Quote" w:semiHidden="0" w:uiPriority="30" w:unhideWhenUsed="0" w:qFormat="1"/>
+    <w:lsdException w:name="Medium List 2 Accent 1" w:semiHidden="0" w:uiPriority="66" w:unhideWhenUsed="0"/>
+    <w:lsdException w:name="Medium Grid 1 Accent 1" w:semiHidden="0" w:uiPriority="67" w:unhideWhenUsed="0"/>
+    <w:lsdException w:name="Medium Grid 2 Accent 1" w:semiHidden="0" w:uiPriority="68" w:unhideWhenUsed="0"/>
+    <w:lsdException w:name="Medium Grid 3 Accent 1" w:semiHidden="0" w:uiPriority="69" w:unhideWhenUsed="0"/>
+    <w:lsdException w:name="Dark List Accent 1" w:semiHidden="0" w:uiPriority="70" w:unhideWhenUsed="0"/>
+    <w:lsdException w:name="Colorful Shading Accent 1" w:semiHidden="0" w:uiPriority="71" w:unhideWhenUsed="0"/>
+    <w:lsdException w:name="Colorful List Accent 1" w:semiHidden="0" w:uiPriority="72" w:unhideWhenUsed="0"/>
+    <w:lsdException w:name="Colorful Grid Accent 1" w:semiHidden="0" w:uiPriority="73" w:unhideWhenUsed="0"/>
+    <w:lsdException w:name="Light Shading Accent 2" w:semiHidden="0" w:uiPriority="60" w:unhideWhenUsed="0"/>
+    <w:lsdException w:name="Light List Accent 2" w:semiHidden="0" w:uiPriority="61" w:unhideWhenUsed="0"/>
+    <w:lsdException w:name="Light Grid Accent 2" w:semiHidden="0" w:uiPriority="62" w:unhideWhenUsed="0"/>
+    <w:lsdException w:name="Medium Shading 1 Accent 2" w:semiHidden="0" w:uiPriority="63" w:unhideWhenUsed="0"/>
+    <w:lsdException w:name="Medium Shading 2 Accent 2" w:semiHidden="0" w:uiPriority="64" w:unhideWhenUsed="0"/>
+    <w:lsdException w:name="Medium List 1 Accent 2" w:semiHidden="0" w:uiPriority="65" w:unhideWhenUsed="0"/>
+    <w:lsdException w:name="Medium List 2 Accent 2" w:semiHidden="0" w:uiPriority="66" w:unhideWhenUsed="0"/>
+    <w:lsdException w:name="Medium Grid 1 Accent 2" w:semiHidden="0" w:uiPriority="67" w:unhideWhenUsed="0"/>
+    <w:lsdException w:name="Medium Grid 2 Accent 2" w:semiHidden="0" w:uiPriority="68" w:unhideWhenUsed="0"/>
+    <w:lsdException w:name="Medium Grid 3 Accent 2" w:semiHidden="0" w:uiPriority="69" w:unhideWhenUsed="0"/>
+    <w:lsdException w:name="Dark List Accent 2" w:semiHidden="0" w:uiPriority="70" w:unhideWhenUsed="0"/>
+    <w:lsdException w:name="Colorful Shading Accent 2" w:semiHidden="0" w:uiPriority="71" w:unhideWhenUsed="0"/>
+    <w:lsdException w:name="Colorful List Accent 2" w:semiHidden="0" w:uiPriority="72" w:unhideWhenUsed="0"/>
+    <w:lsdException w:name="Colorful Grid Accent 2" w:semiHidden="0" w:uiPriority="73" w:unhideWhenUsed="0"/>
+    <w:lsdException w:name="Light Shading Accent 3" w:semiHidden="0" w:uiPriority="60" w:unhideWhenUsed="0"/>
+    <w:lsdException w:name="Light List Accent 3" w:semiHidden="0" w:uiPriority="61" w:unhideWhenUsed="0"/>
+    <w:lsdException w:name="Light Grid Accent 3" w:semiHidden="0" w:uiPriority="62" w:unhideWhenUsed="0"/>
+    <w:lsdException w:name="Medium Shading 1 Accent 3" w:semiHidden="0" w:uiPriority="63" w:unhideWhenUsed="0"/>
+    <w:lsdException w:name="Medium Shading 2 Accent 3" w:semiHidden="0" w:uiPriority="64" w:unhideWhenUsed="0"/>
+    <w:lsdException w:name="Medium List 1 Accent 3" w:semiHidden="0" w:uiPriority="65" w:unhideWhenUsed="0"/>
+    <w:lsdException w:name="Medium List 2 Accent 3" w:semiHidden="0" w:uiPriority="66" w:unhideWhenUsed="0"/>
+    <w:lsdException w:name="Medium Grid 1 Accent 3" w:semiHidden="0" w:uiPriority="67" w:unhideWhenUsed="0"/>
+    <w:lsdException w:name="Medium Grid 2 Accent 3" w:semiHidden="0" w:uiPriority="68" w:unhideWhenUsed="0"/>
+    <w:lsdException w:name="Medium Grid 3 Accent 3" w:semiHidden="0" w:uiPriority="69" w:unhideWhenUsed="0"/>
+    <w:lsdException w:name="Dark List Accent 3" w:semiHidden="0" w:uiPriority="70" w:unhideWhenUsed="0"/>
+    <w:lsdException w:name="Colorful Shading Accent 3" w:semiHidden="0" w:uiPriority="71" w:unhideWhenUsed="0"/>
+    <w:lsdException w:name="Colorful List Accent 3" w:semiHidden="0" w:uiPriority="72" w:unhideWhenUsed="0"/>
+    <w:lsdException w:name="Colorful Grid Accent 3" w:semiHidden="0" w:uiPriority="73" w:unhideWhenUsed="0"/>
+    <w:lsdException w:name="Light Shading Accent 4" w:semiHidden="0" w:uiPriority="60" w:unhideWhenUsed="0"/>
+    <w:lsdException w:name="Light List Accent 4" w:semiHidden="0" w:uiPriority="61" w:unhideWhenUsed="0"/>
+    <w:lsdException w:name="Light Grid Accent 4" w:semiHidden="0" w:uiPriority="62" w:unhideWhenUsed="0"/>
+    <w:lsdException w:name="Medium Shading 1 Accent 4" w:semiHidden="0" w:uiPriority="63" w:unhideWhenUsed="0"/>
+    <w:lsdException w:name="Medium Shading 2 Accent 4" w:semiHidden="0" w:uiPriority="64" w:unhideWhenUsed="0"/>
+    <w:lsdException w:name="Medium List 1 Accent 4" w:semiHidden="0" w:uiPriority="65" w:unhideWhenUsed="0"/>
+    <w:lsdException w:name="Medium List 2 Accent 4" w:semiHidden="0" w:uiPriority="66" w:unhideWhenUsed="0"/>
+    <w:lsdException w:name="Medium Grid 1 Accent 4" w:semiHidden="0" w:uiPriority="67" w:unhideWhenUsed="0"/>
+    <w:lsdException w:name="Medium Grid 2 Accent 4" w:semiHidden="0" w:uiPriority="68" w:unhideWhenUsed="0"/>
+    <w:lsdException w:name="Medium Grid 3 Accent 4" w:semiHidden="0" w:uiPriority="69" w:unhideWhenUsed="0"/>
+    <w:lsdException w:name="Dark List Accent 4" w:semiHidden="0" w:uiPriority="70" w:unhideWhenUsed="0"/>
+    <w:lsdException w:name="Colorful Shading Accent 4" w:semiHidden="0" w:uiPriority="71" w:unhideWhenUsed="0"/>
+    <w:lsdException w:name="Colorful List Accent 4" w:semiHidden="0" w:uiPriority="72" w:unhideWhenUsed="0"/>
+    <w:lsdException w:name="Colorful Grid Accent 4" w:semiHidden="0" w:uiPriority="73" w:unhideWhenUsed="0"/>
+    <w:lsdException w:name="Light Shading Accent 5" w:semiHidden="0" w:uiPriority="60" w:unhideWhenUsed="0"/>
+    <w:lsdException w:name="Light List Accent 5" w:semiHidden="0" w:uiPriority="61" w:unhideWhenUsed="0"/>
+    <w:lsdException w:name="Light Grid Accent 5" w:semiHidden="0" w:uiPriority="62" w:unhideWhenUsed="0"/>
+    <w:lsdException w:name="Medium Shading 1 Accent 5" w:semiHidden="0" w:uiPriority="63" w:unhideWhenUsed="0"/>
+    <w:lsdException w:name="Medium Shading 2 Accent 5" w:semiHidden="0" w:uiPriority="64" w:unhideWhenUsed="0"/>
+    <w:lsdException w:name="Medium List 1 Accent 5" w:semiHidden="0" w:uiPriority="65" w:unhideWhenUsed="0"/>
+    <w:lsdException w:name="Medium List 2 Accent 5" w:semiHidden="0" w:uiPriority="66" w:unhideWhenUsed="0"/>
+    <w:lsdException w:name="Medium Grid 1 Accent 5" w:semiHidden="0" w:uiPriority="67" w:unhideWhenUsed="0"/>
+    <w:lsdException w:name="Medium Grid 2 Accent 5" w:semiHidden="0" w:uiPriority="68" w:unhideWhenUsed="0"/>
+    <w:lsdException w:name="Medium Grid 3 Accent 5" w:semiHidden="0" w:uiPriority="69" w:unhideWhenUsed="0"/>
+    <w:lsdException w:name="Dark List Accent 5" w:semiHidden="0" w:uiPriority="70" w:unhideWhenUsed="0"/>
+    <w:lsdException w:name="Colorful Shading Accent 5" w:semiHidden="0" w:uiPriority="71" w:unhideWhenUsed="0"/>
+    <w:lsdException w:name="Colorful List Accent 5" w:semiHidden="0" w:uiPriority="72" w:unhideWhenUsed="0"/>
+    <w:lsdException w:name="Colorful Grid Accent 5" w:semiHidden="0" w:uiPriority="73" w:unhideWhenUsed="0"/>
+    <w:lsdException w:name="Light Shading Accent 6" w:semiHidden="0" w:uiPriority="60" w:unhideWhenUsed="0"/>
+    <w:lsdException w:name="Light List Accent 6" w:semiHidden="0" w:uiPriority="61" w:unhideWhenUsed="0"/>
+    <w:lsdException w:name="Light Grid Accent 6" w:semiHidden="0" w:uiPriority="62" w:unhideWhenUsed="0"/>
+    <w:lsdException w:name="Medium Shading 1 Accent 6" w:semiHidden="0" w:uiPriority="63" w:unhideWhenUsed="0"/>
+    <w:lsdException w:name="Medium Shading 2 Accent 6" w:semiHidden="0" w:uiPriority="64" w:unhideWhenUsed="0"/>
+    <w:lsdException w:name="Medium List 1 Accent 6" w:semiHidden="0" w:uiPriority="65" w:unhideWhenUsed="0"/>
+    <w:lsdException w:name="Medium List 2 Accent 6" w:semiHidden="0" w:uiPriority="66" w:unhideWhenUsed="0"/>
+    <w:lsdException w:name="Medium Grid 1 Accent 6" w:semiHidden="0" w:uiPriority="67" w:unhideWhenUsed="0"/>
+    <w:lsdException w:name="Medium Grid 2 Accent 6" w:semiHidden="0" w:uiPriority="68" w:unhideWhenUsed="0"/>
+    <w:lsdException w:name="Medium Grid 3 Accent 6" w:semiHidden="0" w:uiPriority="69" w:unhideWhenUsed="0"/>
+    <w:lsdException w:name="Dark List Accent 6" w:semiHidden="0" w:uiPriority="70" w:unhideWhenUsed="0"/>
+    <w:lsdException w:name="Colorful Shading Accent 6" w:semiHidden="0" w:uiPriority="71" w:unhideWhenUsed="0"/>
+    <w:lsdException w:name="Colorful List Accent 6" w:semiHidden="0" w:uiPriority="72" w:unhideWhenUsed="0"/>
+    <w:lsdException w:name="Colorful Grid Accent 6" w:semiHidden="0" w:uiPriority="73" w:unhideWhenUsed="0"/>
+    <w:lsdException w:name="Subtle Emphasis" w:semiHidden="0" w:uiPriority="19" w:unhideWhenUsed="0" w:qFormat="1"/>
+    <w:lsdException w:name="Intense Emphasis" w:semiHidden="0" w:uiPriority="21" w:unhideWhenUsed="0" w:qFormat="1"/>
+    <w:lsdException w:name="Subtle Reference" w:semiHidden="0" w:uiPriority="31" w:unhideWhenUsed="0" w:qFormat="1"/>
+    <w:lsdException w:name="Intense Reference" w:semiHidden="0" w:uiPriority="32" w:unhideWhenUsed="0" w:qFormat="1"/>
+    <w:lsdException w:name="Book Title" w:semiHidden="0" w:uiPriority="33" w:unhideWhenUsed="0" w:qFormat="1"/>
+    <w:lsdException w:name="Bibliography" w:uiPriority="37"/>
+    <w:lsdException w:name="TOC Heading" w:uiPriority="39" w:qFormat="1"/>
+  </w:latentStyles>
+  <w:style w:type="paragraph" w:default="1" w:styleId="Normal">
+    <w:name w:val="Normal"/>
+    <w:qFormat/>
+    <w:rPr>
+      <w:sz w:val="24"/>
+      <w:szCs w:val="24"/>
+    </w:rPr>
+  </w:style>
+  <w:style w:type="paragraph" w:styleId="Heading1">
+    <w:name w:val="heading 1"/>
+    <w:basedOn w:val="Normal"/>
+    <w:next w:val="Normal"/>
+    <w:link w:val="Heading1Char"/>
+    <w:uiPriority w:val="9"/>
+    <w:qFormat/>
+    <w:rsid w:val="00DF12C2"/>
+    <w:pPr>
+      <w:keepNext/>
+      <w:keepLines/>
+      <w:spacing w:before="480"/>
+      <w:outlineLvl w:val="0"/>
+    </w:pPr>
+    <w:rPr>
+      <w:rFonts w:asciiTheme="majorHAnsi" w:eastAsiaTheme="majorEastAsia" w:hAnsiTheme="majorHAnsi" w:cstheme="majorBidi"/>
+      <w:b/>
+      <w:bCs/>
+      <w:color w:val="345A8A" w:themeColor="accent1" w:themeShade="B5"/>
+      <w:sz w:val="32"/>
+      <w:szCs w:val="32"/>
+    </w:rPr>
+  </w:style>
+  <w:style w:type="paragraph" w:styleId="Heading2">
+    <w:name w:val="heading 2"/>
+    <w:basedOn w:val="Normal"/>
+    <w:next w:val="Normal"/>
+    <w:link w:val="Heading2Char"/>
+    <w:uiPriority w:val="9"/>
+    <w:unhideWhenUsed/>
+    <w:qFormat/>
+    <w:rsid w:val="00DF12C2"/>
+    <w:pPr>
+      <w:keepNext/>
+      <w:keepLines/>
+      <w:spacing w:before="200"/>
+      <w:outlineLvl w:val="1"/>
+    </w:pPr>
+    <w:rPr>
+      <w:rFonts w:asciiTheme="majorHAnsi" w:eastAsiaTheme="majorEastAsia" w:hAnsiTheme="majorHAnsi" w:cstheme="majorBidi"/>
+      <w:b/>
+      <w:bCs/>
+      <w:color w:val="4F81BD" w:themeColor="accent1"/>
+      <w:sz w:val="26"/>
+      <w:szCs w:val="26"/>
+    </w:rPr>
+  </w:style>
+  <w:style w:type="character" w:default="1" w:styleId="DefaultParagraphFont">
+    <w:name w:val="Default Paragraph Font"/>
+    <w:uiPriority w:val="1"/>
+    <w:semiHidden/>
+    <w:unhideWhenUsed/>
+  </w:style>
+  <w:style w:type="table" w:default="1" w:styleId="TableNormal">
+    <w:name w:val="Normal Table"/>
+    <w:uiPriority w:val="99"/>
+    <w:semiHidden/>
+    <w:unhideWhenUsed/>
+    <w:tblPr>
+      <w:tblInd w:w="0" w:type="dxa"/>
+      <w:tblCellMar>
+        <w:top w:w="0" w:type="dxa"/>
+        <w:left w:w="108" w:type="dxa"/>
+        <w:bottom w:w="0" w:type="dxa"/>
+        <w:right w:w="108" w:type="dxa"/>
+      </w:tblCellMar>
+    </w:tblPr>
+  </w:style>
+  <w:style w:type="numbering" w:default="1" w:styleId="NoList">
+    <w:name w:val="No List"/>
+    <w:uiPriority w:val="99"/>
+    <w:semiHidden/>
+    <w:unhideWhenUsed/>
+  </w:style>
+  <w:style w:type="character" w:styleId="Hyperlink">
+    <w:name w:val="Hyperlink"/>
+    <w:basedOn w:val="DefaultParagraphFont"/>
+    <w:uiPriority w:val="99"/>
+    <w:semiHidden/>
+    <w:unhideWhenUsed/>
+    <w:rsid w:val="0047433F"/>
+    <w:rPr>
+      <w:color w:val="0000FF"/>
+      <w:u w:val="single"/>
+    </w:rPr>
+  </w:style>
+  <w:style w:type="character" w:customStyle="1" w:styleId="Heading1Char">
+    <w:name w:val="Heading 1 Char"/>
+    <w:basedOn w:val="DefaultParagraphFont"/>
+    <w:link w:val="Heading1"/>
+    <w:uiPriority w:val="9"/>
+    <w:rsid w:val="00DF12C2"/>
+    <w:rPr>
+      <w:rFonts w:asciiTheme="majorHAnsi" w:eastAsiaTheme="majorEastAsia" w:hAnsiTheme="majorHAnsi" w:cstheme="majorBidi"/>
+      <w:b/>
+      <w:bCs/>
+      <w:color w:val="345A8A" w:themeColor="accent1" w:themeShade="B5"/>
+      <w:sz w:val="32"/>
+      <w:szCs w:val="32"/>
+    </w:rPr>
+  </w:style>
+  <w:style w:type="character" w:customStyle="1" w:styleId="Heading2Char">
+    <w:name w:val="Heading 2 Char"/>
+    <w:basedOn w:val="DefaultParagraphFont"/>
+    <w:link w:val="Heading2"/>
+    <w:uiPriority w:val="9"/>
+    <w:rsid w:val="00DF12C2"/>
+    <w:rPr>
+      <w:rFonts w:asciiTheme="majorHAnsi" w:eastAsiaTheme="majorEastAsia" w:hAnsiTheme="majorHAnsi" w:cstheme="majorBidi"/>
+      <w:b/>
+      <w:bCs/>
+      <w:color w:val="4F81BD" w:themeColor="accent1"/>
+      <w:sz w:val="26"/>
+      <w:szCs w:val="26"/>
+    </w:rPr>
+  </w:style>
+  <w:style w:type="paragraph" w:styleId="ListParagraph">
+    <w:name w:val="List Paragraph"/>
+    <w:basedOn w:val="Normal"/>
+    <w:uiPriority w:val="34"/>
+    <w:qFormat/>
+    <w:rsid w:val="00796C69"/>
+    <w:pPr>
+      <w:ind w:left="720"/>
+      <w:contextualSpacing/>
+    </w:pPr>
+  </w:style>
+  <w:style w:type="character" w:styleId="CommentReference">
+    <w:name w:val="annotation reference"/>
+    <w:basedOn w:val="DefaultParagraphFont"/>
+    <w:uiPriority w:val="99"/>
+    <w:semiHidden/>
+    <w:unhideWhenUsed/>
+    <w:rsid w:val="00FC5752"/>
+    <w:rPr>
+      <w:sz w:val="16"/>
+      <w:szCs w:val="16"/>
+    </w:rPr>
+  </w:style>
+  <w:style w:type="paragraph" w:styleId="CommentText">
+    <w:name w:val="annotation text"/>
+    <w:basedOn w:val="Normal"/>
+    <w:link w:val="CommentTextChar"/>
+    <w:uiPriority w:val="99"/>
+    <w:semiHidden/>
+    <w:unhideWhenUsed/>
+    <w:rsid w:val="00FC5752"/>
+    <w:rPr>
+      <w:sz w:val="20"/>
+      <w:szCs w:val="20"/>
+    </w:rPr>
+  </w:style>
+  <w:style w:type="character" w:customStyle="1" w:styleId="CommentTextChar">
+    <w:name w:val="Comment Text Char"/>
+    <w:basedOn w:val="DefaultParagraphFont"/>
+    <w:link w:val="CommentText"/>
+    <w:uiPriority w:val="99"/>
+    <w:semiHidden/>
+    <w:rsid w:val="00FC5752"/>
+  </w:style>
+  <w:style w:type="paragraph" w:styleId="CommentSubject">
+    <w:name w:val="annotation subject"/>
+    <w:basedOn w:val="CommentText"/>
+    <w:next w:val="CommentText"/>
+    <w:link w:val="CommentSubjectChar"/>
+    <w:uiPriority w:val="99"/>
+    <w:semiHidden/>
+    <w:unhideWhenUsed/>
+    <w:rsid w:val="00FC5752"/>
+    <w:rPr>
+      <w:b/>
+      <w:bCs/>
+    </w:rPr>
+  </w:style>
+  <w:style w:type="character" w:customStyle="1" w:styleId="CommentSubjectChar">
+    <w:name w:val="Comment Subject Char"/>
+    <w:basedOn w:val="CommentTextChar"/>
+    <w:link w:val="CommentSubject"/>
+    <w:uiPriority w:val="99"/>
+    <w:semiHidden/>
+    <w:rsid w:val="00FC5752"/>
+    <w:rPr>
+      <w:b/>
+      <w:bCs/>
+    </w:rPr>
+  </w:style>
+  <w:style w:type="paragraph" w:styleId="BalloonText">
+    <w:name w:val="Balloon Text"/>
+    <w:basedOn w:val="Normal"/>
+    <w:link w:val="BalloonTextChar"/>
+    <w:uiPriority w:val="99"/>
+    <w:semiHidden/>
+    <w:unhideWhenUsed/>
+    <w:rsid w:val="00FC5752"/>
+    <w:rPr>
+      <w:rFonts w:ascii="Segoe UI" w:hAnsi="Segoe UI" w:cs="Segoe UI"/>
+      <w:sz w:val="18"/>
+      <w:szCs w:val="18"/>
+    </w:rPr>
+  </w:style>
+  <w:style w:type="character" w:customStyle="1" w:styleId="BalloonTextChar">
+    <w:name w:val="Balloon Text Char"/>
+    <w:basedOn w:val="DefaultParagraphFont"/>
+    <w:link w:val="BalloonText"/>
+    <w:uiPriority w:val="99"/>
+    <w:semiHidden/>
+    <w:rsid w:val="00FC5752"/>
+    <w:rPr>
+      <w:rFonts w:ascii="Segoe UI" w:hAnsi="Segoe UI" w:cs="Segoe UI"/>
+      <w:sz w:val="18"/>
+      <w:szCs w:val="18"/>
+    </w:rPr>
+  </w:style>
+  <w:style w:type="table" w:styleId="TableGrid">
+    <w:name w:val="Table Grid"/>
+    <w:basedOn w:val="TableNormal"/>
+    <w:uiPriority w:val="59"/>
+    <w:rsid w:val="005A6631"/>
+    <w:tblPr>
+      <w:tblInd w:w="0" w:type="dxa"/>
+      <w:tblBorders>
+        <w:top w:val="single" w:sz="4" w:space="0" w:color="auto"/>
+        <w:left w:val="single" w:sz="4" w:space="0" w:color="auto"/>
+        <w:bottom w:val="single" w:sz="4" w:space="0" w:color="auto"/>
+        <w:right w:val="single" w:sz="4" w:space="0" w:color="auto"/>
+        <w:insideH w:val="single" w:sz="4" w:space="0" w:color="auto"/>
+        <w:insideV w:val="single" w:sz="4" w:space="0" w:color="auto"/>
+      </w:tblBorders>
+      <w:tblCellMar>
+        <w:top w:w="0" w:type="dxa"/>
+        <w:left w:w="108" w:type="dxa"/>
+        <w:bottom w:w="0" w:type="dxa"/>
+        <w:right w:w="108" w:type="dxa"/>
+      </w:tblCellMar>
+    </w:tblPr>
+  </w:style>
+  <w:style w:type="paragraph" w:styleId="Caption">
+    <w:name w:val="caption"/>
+    <w:basedOn w:val="Normal"/>
+    <w:next w:val="Normal"/>
+    <w:uiPriority w:val="35"/>
+    <w:unhideWhenUsed/>
+    <w:qFormat/>
+    <w:rsid w:val="00314241"/>
+    <w:pPr>
+      <w:spacing w:after="200"/>
+    </w:pPr>
+    <w:rPr>
+      <w:b/>
+      <w:bCs/>
+      <w:color w:val="4F81BD" w:themeColor="accent1"/>
+      <w:sz w:val="18"/>
+      <w:szCs w:val="18"/>
+    </w:rPr>
+  </w:style>
+  <w:style w:type="table" w:customStyle="1" w:styleId="TableGrid1">
+    <w:name w:val="Table Grid1"/>
+    <w:basedOn w:val="TableNormal"/>
+    <w:next w:val="TableGrid"/>
+    <w:uiPriority w:val="59"/>
+    <w:rsid w:val="00411A64"/>
+    <w:tblPr>
+      <w:tblInd w:w="0" w:type="dxa"/>
+      <w:tblBorders>
+        <w:top w:val="single" w:sz="4" w:space="0" w:color="auto"/>
+        <w:left w:val="single" w:sz="4" w:space="0" w:color="auto"/>
+        <w:bottom w:val="single" w:sz="4" w:space="0" w:color="auto"/>
+        <w:right w:val="single" w:sz="4" w:space="0" w:color="auto"/>
+        <w:insideH w:val="single" w:sz="4" w:space="0" w:color="auto"/>
+        <w:insideV w:val="single" w:sz="4" w:space="0" w:color="auto"/>
+      </w:tblBorders>
+      <w:tblCellMar>
+        <w:top w:w="0" w:type="dxa"/>
+        <w:left w:w="108" w:type="dxa"/>
+        <w:bottom w:w="0" w:type="dxa"/>
+        <w:right w:w="108" w:type="dxa"/>
+      </w:tblCellMar>
+    </w:tblPr>
+  </w:style>
+</w:styles>
+</file>
+
+<file path=word/stylesWithEffects.xml><?xml version="1.0" encoding="utf-8"?>
+<w:styles xmlns:wpc="http://schemas.microsoft.com/office/word/2010/wordprocessingCanvas" xmlns:mo="http://schemas.microsoft.com/office/mac/office/2008/main" xmlns:mc="http://schemas.openxmlformats.org/markup-compatibility/2006" xmlns:mv="urn:schemas-microsoft-com:mac:vml" xmlns:o="urn:schemas-microsoft-com:office:office" xmlns:r="http://schemas.openxmlformats.org/officeDocument/2006/relationships" xmlns:m="http://schemas.openxmlformats.org/officeDocument/2006/math" xmlns:v="urn:schemas-microsoft-com:vml" xmlns:wp14="http://schemas.microsoft.com/office/word/2010/wordprocessingDrawing" xmlns:wp="http://schemas.openxmlformats.org/drawingml/2006/wordprocessingDrawing" xmlns:w10="urn:schemas-microsoft-com:office:word" xmlns:w="http://schemas.openxmlformats.org/wordprocessingml/2006/main" xmlns:w14="http://schemas.microsoft.com/office/word/2010/wordml" xmlns:wpg="http://schemas.microsoft.com/office/word/2010/wordprocessingGroup" xmlns:wpi="http://schemas.microsoft.com/office/word/2010/wordprocessingInk" xmlns:wne="http://schemas.microsoft.com/office/word/2006/wordml" xmlns:wps="http://schemas.microsoft.com/office/word/2010/wordprocessingShape" mc:Ignorable="w14 wp14">
+  <w:docDefaults>
+    <w:rPrDefault>
+      <w:rPr>
+        <w:rFonts w:asciiTheme="minorHAnsi" w:eastAsiaTheme="minorEastAsia" w:hAnsiTheme="minorHAnsi" w:cstheme="minorBidi"/>
+        <w:lang w:val="en-US" w:eastAsia="ja-JP" w:bidi="ar-SA"/>
+      </w:rPr>
+    </w:rPrDefault>
+    <w:pPrDefault/>
+  </w:docDefaults>
+  <w:latentStyles w:defLockedState="0" w:defUIPriority="99" w:defSemiHidden="1" w:defUnhideWhenUsed="1" w:defQFormat="0" w:count="276">
+    <w:lsdException w:name="Normal" w:semiHidden="0" w:uiPriority="0" w:unhideWhenUsed="0" w:qFormat="1"/>
+    <w:lsdException w:name="heading 1" w:semiHidden="0" w:uiPriority="9" w:unhideWhenUsed="0" w:qFormat="1"/>
+    <w:lsdException w:name="heading 2" w:uiPriority="9" w:qFormat="1"/>
+    <w:lsdException w:name="heading 3" w:uiPriority="9" w:qFormat="1"/>
+    <w:lsdException w:name="heading 4" w:uiPriority="9" w:qFormat="1"/>
+    <w:lsdException w:name="heading 5" w:uiPriority="9" w:qFormat="1"/>
+    <w:lsdException w:name="heading 6" w:uiPriority="9" w:qFormat="1"/>
+    <w:lsdException w:name="heading 7" w:uiPriority="9" w:qFormat="1"/>
+    <w:lsdException w:name="heading 8" w:uiPriority="9" w:qFormat="1"/>
+    <w:lsdException w:name="heading 9" w:uiPriority="9" w:qFormat="1"/>
+    <w:lsdException w:name="toc 1" w:uiPriority="39"/>
+    <w:lsdException w:name="toc 2" w:uiPriority="39"/>
+    <w:lsdException w:name="toc 3" w:uiPriority="39"/>
+    <w:lsdException w:name="toc 4" w:uiPriority="39"/>
+    <w:lsdException w:name="toc 5" w:uiPriority="39"/>
+    <w:lsdException w:name="toc 6" w:uiPriority="39"/>
+    <w:lsdException w:name="toc 7" w:uiPriority="39"/>
+    <w:lsdException w:name="toc 8" w:uiPriority="39"/>
+    <w:lsdException w:name="toc 9" w:uiPriority="39"/>
+    <w:lsdException w:name="caption" w:uiPriority="35" w:qFormat="1"/>
+    <w:lsdException w:name="Title" w:semiHidden="0" w:uiPriority="10" w:unhideWhenUsed="0" w:qFormat="1"/>
+    <w:lsdException w:name="Default Paragraph Font" w:uiPriority="1"/>
+    <w:lsdException w:name="Subtitle" w:semiHidden="0" w:uiPriority="11" w:unhideWhenUsed="0" w:qFormat="1"/>
+    <w:lsdException w:name="Strong" w:semiHidden="0" w:uiPriority="22" w:unhideWhenUsed="0" w:qFormat="1"/>
+    <w:lsdException w:name="Emphasis" w:semiHidden="0" w:uiPriority="20" w:unhideWhenUsed="0" w:qFormat="1"/>
+    <w:lsdException w:name="Table Grid" w:semiHidden="0" w:uiPriority="59" w:unhideWhenUsed="0"/>
+    <w:lsdException w:name="Note Level 1" w:semiHidden="0" w:unhideWhenUsed="0"/>
+    <w:lsdException w:name="Note Level 2" w:semiHidden="0" w:unhideWhenUsed="0"/>
+    <w:lsdException w:name="Note Level 3" w:semiHidden="0" w:unhideWhenUsed="0"/>
+    <w:lsdException w:name="Note Level 4" w:semiHidden="0" w:unhideWhenUsed="0"/>
+    <w:lsdException w:name="Note Level 5" w:semiHidden="0" w:unhideWhenUsed="0"/>
+    <w:lsdException w:name="Note Level 6" w:semiHidden="0" w:unhideWhenUsed="0"/>
+    <w:lsdException w:name="Note Level 7" w:semiHidden="0" w:unhideWhenUsed="0"/>
+    <w:lsdException w:name="Note Level 8" w:semiHidden="0" w:unhideWhenUsed="0"/>
+    <w:lsdException w:name="Note Level 9" w:semiHidden="0" w:unhideWhenUsed="0"/>
+    <w:lsdException w:name="Placeholder Text" w:unhideWhenUsed="0"/>
+    <w:lsdException w:name="No Spacing" w:semiHidden="0" w:uiPriority="1" w:unhideWhenUsed="0" w:qFormat="1"/>
+    <w:lsdException w:name="Light Shading" w:semiHidden="0" w:uiPriority="60" w:unhideWhenUsed="0"/>
+    <w:lsdException w:name="Light List" w:semiHidden="0" w:uiPriority="61" w:unhideWhenUsed="0"/>
+    <w:lsdException w:name="Light Grid" w:semiHidden="0" w:uiPriority="62" w:unhideWhenUsed="0"/>
+    <w:lsdException w:name="Medium Shading 1" w:semiHidden="0" w:uiPriority="63" w:unhideWhenUsed="0"/>
+    <w:lsdException w:name="Medium Shading 2" w:semiHidden="0" w:uiPriority="64" w:unhideWhenUsed="0"/>
+    <w:lsdException w:name="Medium List 1" w:semiHidden="0" w:uiPriority="65" w:unhideWhenUsed="0"/>
+    <w:lsdException w:name="Medium List 2" w:semiHidden="0" w:uiPriority="66" w:unhideWhenUsed="0"/>
+    <w:lsdException w:name="Medium Grid 1" w:semiHidden="0" w:uiPriority="67" w:unhideWhenUsed="0"/>
+    <w:lsdException w:name="Medium Grid 2" w:semiHidden="0" w:uiPriority="68" w:unhideWhenUsed="0"/>
+    <w:lsdException w:name="Medium Grid 3" w:semiHidden="0" w:uiPriority="69" w:unhideWhenUsed="0"/>
+    <w:lsdException w:name="Dark List" w:semiHidden="0" w:uiPriority="70" w:unhideWhenUsed="0"/>
+    <w:lsdException w:name="Colorful Shading" w:semiHidden="0" w:uiPriority="71" w:unhideWhenUsed="0"/>
+    <w:lsdException w:name="Colorful List" w:semiHidden="0" w:uiPriority="72" w:unhideWhenUsed="0"/>
+    <w:lsdException w:name="Colorful Grid" w:semiHidden="0" w:uiPriority="73" w:unhideWhenUsed="0"/>
+    <w:lsdException w:name="Light Shading Accent 1" w:semiHidden="0" w:uiPriority="60" w:unhideWhenUsed="0"/>
+    <w:lsdException w:name="Light List Accent 1" w:semiHidden="0" w:uiPriority="61" w:unhideWhenUsed="0"/>
+    <w:lsdException w:name="Light Grid Accent 1" w:semiHidden="0" w:uiPriority="62" w:unhideWhenUsed="0"/>
+    <w:lsdException w:name="Medium Shading 1 Accent 1" w:semiHidden="0" w:uiPriority="63" w:unhideWhenUsed="0"/>
+    <w:lsdException w:name="Medium Shading 2 Accent 1" w:semiHidden="0" w:uiPriority="64" w:unhideWhenUsed="0"/>
+    <w:lsdException w:name="Medium List 1 Accent 1" w:semiHidden="0" w:uiPriority="65" w:unhideWhenUsed="0"/>
+    <w:lsdException w:name="Revision" w:unhideWhenUsed="0"/>
+    <w:lsdException w:name="List Paragraph" w:semiHidden="0" w:uiPriority="34" w:unhideWhenUsed="0" w:qFormat="1"/>
+    <w:lsdException w:name="Quote" w:semiHidden="0" w:uiPriority="29" w:unhideWhenUsed="0" w:qFormat="1"/>
+    <w:lsdException w:name="Intense Quote" w:semiHidden="0" w:uiPriority="30" w:unhideWhenUsed="0" w:qFormat="1"/>
+    <w:lsdException w:name="Medium List 2 Accent 1" w:semiHidden="0" w:uiPriority="66" w:unhideWhenUsed="0"/>
+    <w:lsdException w:name="Medium Grid 1 Accent 1" w:semiHidden="0" w:uiPriority="67" w:unhideWhenUsed="0"/>
+    <w:lsdException w:name="Medium Grid 2 Accent 1" w:semiHidden="0" w:uiPriority="68" w:unhideWhenUsed="0"/>
+    <w:lsdException w:name="Medium Grid 3 Accent 1" w:semiHidden="0" w:uiPriority="69" w:unhideWhenUsed="0"/>
+    <w:lsdException w:name="Dark List Accent 1" w:semiHidden="0" w:uiPriority="70" w:unhideWhenUsed="0"/>
+    <w:lsdException w:name="Colorful Shading Accent 1" w:semiHidden="0" w:uiPriority="71" w:unhideWhenUsed="0"/>
+    <w:lsdException w:name="Colorful List Accent 1" w:semiHidden="0" w:uiPriority="72" w:unhideWhenUsed="0"/>
+    <w:lsdException w:name="Colorful Grid Accent 1" w:semiHidden="0" w:uiPriority="73" w:unhideWhenUsed="0"/>
+    <w:lsdException w:name="Light Shading Accent 2" w:semiHidden="0" w:uiPriority="60" w:unhideWhenUsed="0"/>
+    <w:lsdException w:name="Light List Accent 2" w:semiHidden="0" w:uiPriority="61" w:unhideWhenUsed="0"/>
+    <w:lsdException w:name="Light Grid Accent 2" w:semiHidden="0" w:uiPriority="62" w:unhideWhenUsed="0"/>
+    <w:lsdException w:name="Medium Shading 1 Accent 2" w:semiHidden="0" w:uiPriority="63" w:unhideWhenUsed="0"/>
+    <w:lsdException w:name="Medium Shading 2 Accent 2" w:semiHidden="0" w:uiPriority="64" w:unhideWhenUsed="0"/>
+    <w:lsdException w:name="Medium List 1 Accent 2" w:semiHidden="0" w:uiPriority="65" w:unhideWhenUsed="0"/>
+    <w:lsdException w:name="Medium List 2 Accent 2" w:semiHidden="0" w:uiPriority="66" w:unhideWhenUsed="0"/>
+    <w:lsdException w:name="Medium Grid 1 Accent 2" w:semiHidden="0" w:uiPriority="67" w:unhideWhenUsed="0"/>
+    <w:lsdException w:name="Medium Grid 2 Accent 2" w:semiHidden="0" w:uiPriority="68" w:unhideWhenUsed="0"/>
+    <w:lsdException w:name="Medium Grid 3 Accent 2" w:semiHidden="0" w:uiPriority="69" w:unhideWhenUsed="0"/>
+    <w:lsdException w:name="Dark List Accent 2" w:semiHidden="0" w:uiPriority="70" w:unhideWhenUsed="0"/>
+    <w:lsdException w:name="Colorful Shading Accent 2" w:semiHidden="0" w:uiPriority="71" w:unhideWhenUsed="0"/>
+    <w:lsdException w:name="Colorful List Accent 2" w:semiHidden="0" w:uiPriority="72" w:unhideWhenUsed="0"/>
+    <w:lsdException w:name="Colorful Grid Accent 2" w:semiHidden="0" w:uiPriority="73" w:unhideWhenUsed="0"/>
+    <w:lsdException w:name="Light Shading Accent 3" w:semiHidden="0" w:uiPriority="60" w:unhideWhenUsed="0"/>
+    <w:lsdException w:name="Light List Accent 3" w:semiHidden="0" w:uiPriority="61" w:unhideWhenUsed="0"/>
+    <w:lsdException w:name="Light Grid Accent 3" w:semiHidden="0" w:uiPriority="62" w:unhideWhenUsed="0"/>
+    <w:lsdException w:name="Medium Shading 1 Accent 3" w:semiHidden="0" w:uiPriority="63" w:unhideWhenUsed="0"/>
+    <w:lsdException w:name="Medium Shading 2 Accent 3" w:semiHidden="0" w:uiPriority="64" w:unhideWhenUsed="0"/>
+    <w:lsdException w:name="Medium List 1 Accent 3" w:semiHidden="0" w:uiPriority="65" w:unhideWhenUsed="0"/>
+    <w:lsdException w:name="Medium List 2 Accent 3" w:semiHidden="0" w:uiPriority="66" w:unhideWhenUsed="0"/>
+    <w:lsdException w:name="Medium Grid 1 Accent 3" w:semiHidden="0" w:uiPriority="67" w:unhideWhenUsed="0"/>
+    <w:lsdException w:name="Medium Grid 2 Accent 3" w:semiHidden="0" w:uiPriority="68" w:unhideWhenUsed="0"/>
+    <w:lsdException w:name="Medium Grid 3 Accent 3" w:semiHidden="0" w:uiPriority="69" w:unhideWhenUsed="0"/>
+    <w:lsdException w:name="Dark List Accent 3" w:semiHidden="0" w:uiPriority="70" w:unhideWhenUsed="0"/>
+    <w:lsdException w:name="Colorful Shading Accent 3" w:semiHidden="0" w:uiPriority="71" w:unhideWhenUsed="0"/>
+    <w:lsdException w:name="Colorful List Accent 3" w:semiHidden="0" w:uiPriority="72" w:unhideWhenUsed="0"/>
+    <w:lsdException w:name="Colorful Grid Accent 3" w:semiHidden="0" w:uiPriority="73" w:unhideWhenUsed="0"/>
+    <w:lsdException w:name="Light Shading Accent 4" w:semiHidden="0" w:uiPriority="60" w:unhideWhenUsed="0"/>
+    <w:lsdException w:name="Light List Accent 4" w:semiHidden="0" w:uiPriority="61" w:unhideWhenUsed="0"/>
+    <w:lsdException w:name="Light Grid Accent 4" w:semiHidden="0" w:uiPriority="62" w:unhideWhenUsed="0"/>
+    <w:lsdException w:name="Medium Shading 1 Accent 4" w:semiHidden="0" w:uiPriority="63" w:unhideWhenUsed="0"/>
+    <w:lsdException w:name="Medium Shading 2 Accent 4" w:semiHidden="0" w:uiPriority="64" w:unhideWhenUsed="0"/>
+    <w:lsdException w:name="Medium List 1 Accent 4" w:semiHidden="0" w:uiPriority="65" w:unhideWhenUsed="0"/>
+    <w:lsdException w:name="Medium List 2 Accent 4" w:semiHidden="0" w:uiPriority="66" w:unhideWhenUsed="0"/>
+    <w:lsdException w:name="Medium Grid 1 Accent 4" w:semiHidden="0" w:uiPriority="67" w:unhideWhenUsed="0"/>
+    <w:lsdException w:name="Medium Grid 2 Accent 4" w:semiHidden="0" w:uiPriority="68" w:unhideWhenUsed="0"/>
+    <w:lsdException w:name="Medium Grid 3 Accent 4" w:semiHidden="0" w:uiPriority="69" w:unhideWhenUsed="0"/>
+    <w:lsdException w:name="Dark List Accent 4" w:semiHidden="0" w:uiPriority="70" w:unhideWhenUsed="0"/>
+    <w:lsdException w:name="Colorful Shading Accent 4" w:semiHidden="0" w:uiPriority="71" w:unhideWhenUsed="0"/>
+    <w:lsdException w:name="Colorful List Accent 4" w:semiHidden="0" w:uiPriority="72" w:unhideWhenUsed="0"/>
+    <w:lsdException w:name="Colorful Grid Accent 4" w:semiHidden="0" w:uiPriority="73" w:unhideWhenUsed="0"/>
+    <w:lsdException w:name="Light Shading Accent 5" w:semiHidden="0" w:uiPriority="60" w:unhideWhenUsed="0"/>
+    <w:lsdException w:name="Light List Accent 5" w:semiHidden="0" w:uiPriority="61" w:unhideWhenUsed="0"/>
+    <w:lsdException w:name="Light Grid Accent 5" w:semiHidden="0" w:uiPriority="62" w:unhideWhenUsed="0"/>
+    <w:lsdException w:name="Medium Shading 1 Accent 5" w:semiHidden="0" w:uiPriority="63" w:unhideWhenUsed="0"/>
+    <w:lsdException w:name="Medium Shading 2 Accent 5" w:semiHidden="0" w:uiPriority="64" w:unhideWhenUsed="0"/>
+    <w:lsdException w:name="Medium List 1 Accent 5" w:semiHidden="0" w:uiPriority="65" w:unhideWhenUsed="0"/>
+    <w:lsdException w:name="Medium List 2 Accent 5" w:semiHidden="0" w:uiPriority="66" w:unhideWhenUsed="0"/>
+    <w:lsdException w:name="Medium Grid 1 Accent 5" w:semiHidden="0" w:uiPriority="67" w:unhideWhenUsed="0"/>
+    <w:lsdException w:name="Medium Grid 2 Accent 5" w:semiHidden="0" w:uiPriority="68" w:unhideWhenUsed="0"/>
+    <w:lsdException w:name="Medium Grid 3 Accent 5" w:semiHidden="0" w:uiPriority="69" w:unhideWhenUsed="0"/>
+    <w:lsdException w:name="Dark List Accent 5" w:semiHidden="0" w:uiPriority="70" w:unhideWhenUsed="0"/>
+    <w:lsdException w:name="Colorful Shading Accent 5" w:semiHidden="0" w:uiPriority="71" w:unhideWhenUsed="0"/>
+    <w:lsdException w:name="Colorful List Accent 5" w:semiHidden="0" w:uiPriority="72" w:unhideWhenUsed="0"/>
+    <w:lsdException w:name="Colorful Grid Accent 5" w:semiHidden="0" w:uiPriority="73" w:unhideWhenUsed="0"/>
+    <w:lsdException w:name="Light Shading Accent 6" w:semiHidden="0" w:uiPriority="60" w:unhideWhenUsed="0"/>
+    <w:lsdException w:name="Light List Accent 6" w:semiHidden="0" w:uiPriority="61" w:unhideWhenUsed="0"/>
+    <w:lsdException w:name="Light Grid Accent 6" w:semiHidden="0" w:uiPriority="62" w:unhideWhenUsed="0"/>
+    <w:lsdException w:name="Medium Shading 1 Accent 6" w:semiHidden="0" w:uiPriority="63" w:unhideWhenUsed="0"/>
+    <w:lsdException w:name="Medium Shading 2 Accent 6" w:semiHidden="0" w:uiPriority="64" w:unhideWhenUsed="0"/>
+    <w:lsdException w:name="Medium List 1 Accent 6" w:semiHidden="0" w:uiPriority="65" w:unhideWhenUsed="0"/>
+    <w:lsdException w:name="Medium List 2 Accent 6" w:semiHidden="0" w:uiPriority="66" w:unhideWhenUsed="0"/>
+    <w:lsdException w:name="Medium Grid 1 Accent 6" w:semiHidden="0" w:uiPriority="67" w:unhideWhenUsed="0"/>
+    <w:lsdException w:name="Medium Grid 2 Accent 6" w:semiHidden="0" w:uiPriority="68" w:unhideWhenUsed="0"/>
+    <w:lsdException w:name="Medium Grid 3 Accent 6" w:semiHidden="0" w:uiPriority="69" w:unhideWhenUsed="0"/>
+    <w:lsdException w:name="Dark List Accent 6" w:semiHidden="0" w:uiPriority="70" w:unhideWhenUsed="0"/>
+    <w:lsdException w:name="Colorful Shading Accent 6" w:semiHidden="0" w:uiPriority="71" w:unhideWhenUsed="0"/>
+    <w:lsdException w:name="Colorful List Accent 6" w:semiHidden="0" w:uiPriority="72" w:unhideWhenUsed="0"/>
+    <w:lsdException w:name="Colorful Grid Accent 6" w:semiHidden="0" w:uiPriority="73" w:unhideWhenUsed="0"/>
+    <w:lsdException w:name="Subtle Emphasis" w:semiHidden="0" w:uiPriority="19" w:unhideWhenUsed="0" w:qFormat="1"/>
+    <w:lsdException w:name="Intense Emphasis" w:semiHidden="0" w:uiPriority="21" w:unhideWhenUsed="0" w:qFormat="1"/>
+    <w:lsdException w:name="Subtle Reference" w:semiHidden="0" w:uiPriority="31" w:unhideWhenUsed="0" w:qFormat="1"/>
+    <w:lsdException w:name="Intense Reference" w:semiHidden="0" w:uiPriority="32" w:unhideWhenUsed="0" w:qFormat="1"/>
+    <w:lsdException w:name="Book Title" w:semiHidden="0" w:uiPriority="33" w:unhideWhenUsed="0" w:qFormat="1"/>
+    <w:lsdException w:name="Bibliography" w:uiPriority="37"/>
+    <w:lsdException w:name="TOC Heading" w:uiPriority="39" w:qFormat="1"/>
   </w:latentStyles>
   <w:style w:type="paragraph" w:default="1" w:styleId="Normal">
     <w:name w:val="Normal"/>

</xml_diff>

<commit_message>
new sloan abstract version
</commit_message>
<xml_diff>
--- a/sloan/sloan-abstract.docx
+++ b/sloan/sloan-abstract.docx
@@ -1,6 +1,6 @@
 
 <file path=word/document.xml><?xml version="1.0" encoding="utf-8"?>
-<w:document xmlns:wpc="http://schemas.microsoft.com/office/word/2010/wordprocessingCanvas" xmlns:mo="http://schemas.microsoft.com/office/mac/office/2008/main" xmlns:mc="http://schemas.openxmlformats.org/markup-compatibility/2006" xmlns:mv="urn:schemas-microsoft-com:mac:vml" xmlns:o="urn:schemas-microsoft-com:office:office" xmlns:r="http://schemas.openxmlformats.org/officeDocument/2006/relationships" xmlns:m="http://schemas.openxmlformats.org/officeDocument/2006/math" xmlns:v="urn:schemas-microsoft-com:vml" xmlns:wp14="http://schemas.microsoft.com/office/word/2010/wordprocessingDrawing" xmlns:wp="http://schemas.openxmlformats.org/drawingml/2006/wordprocessingDrawing" xmlns:w10="urn:schemas-microsoft-com:office:word" xmlns:w="http://schemas.openxmlformats.org/wordprocessingml/2006/main" xmlns:w14="http://schemas.microsoft.com/office/word/2010/wordml" xmlns:wpg="http://schemas.microsoft.com/office/word/2010/wordprocessingGroup" xmlns:wpi="http://schemas.microsoft.com/office/word/2010/wordprocessingInk" xmlns:wne="http://schemas.microsoft.com/office/word/2006/wordml" xmlns:wps="http://schemas.microsoft.com/office/word/2010/wordprocessingShape" mc:Ignorable="w14 wp14">
+<w:document xmlns:wpc="http://schemas.microsoft.com/office/word/2010/wordprocessingCanvas" xmlns:mo="http://schemas.microsoft.com/office/mac/office/2008/main" xmlns:mc="http://schemas.openxmlformats.org/markup-compatibility/2006" xmlns:mv="urn:schemas-microsoft-com:mac:vml" xmlns:o="urn:schemas-microsoft-com:office:office" xmlns:r="http://schemas.openxmlformats.org/officeDocument/2006/relationships" xmlns:m="http://schemas.openxmlformats.org/officeDocument/2006/math" xmlns:v="urn:schemas-microsoft-com:vml" xmlns:wp14="http://schemas.microsoft.com/office/word/2010/wordprocessingDrawing" xmlns:wp="http://schemas.openxmlformats.org/drawingml/2006/wordprocessingDrawing" xmlns:w10="urn:schemas-microsoft-com:office:word" xmlns:w="http://schemas.openxmlformats.org/wordprocessingml/2006/main" xmlns:w14="http://schemas.microsoft.com/office/word/2010/wordml" xmlns:w15="http://schemas.microsoft.com/office/word/2012/wordml" xmlns:wpg="http://schemas.microsoft.com/office/word/2010/wordprocessingGroup" xmlns:wpi="http://schemas.microsoft.com/office/word/2010/wordprocessingInk" xmlns:wne="http://schemas.microsoft.com/office/word/2006/wordml" xmlns:wps="http://schemas.microsoft.com/office/word/2010/wordprocessingShape" mc:Ignorable="w14 w15 wp14">
   <w:body>
     <w:p>
       <w:pPr>
@@ -39,8 +39,9 @@
           <w:szCs w:val="20"/>
           <w:lang w:val="en-CA" w:eastAsia="en-US"/>
         </w:rPr>
-        <w:t>Oliver Schulte, Zeyu Zhao</w:t>
-      </w:r>
+        <w:t xml:space="preserve">Oliver Schulte, </w:t>
+      </w:r>
+      <w:proofErr w:type="spellStart"/>
       <w:r>
         <w:rPr>
           <w:rFonts w:ascii="Times" w:eastAsia="Times New Roman" w:hAnsi="Times" w:cs="Times New Roman"/>
@@ -48,8 +49,9 @@
           <w:szCs w:val="20"/>
           <w:lang w:val="en-CA" w:eastAsia="en-US"/>
         </w:rPr>
-        <w:t>;</w:t>
-      </w:r>
+        <w:t>Yejia</w:t>
+      </w:r>
+      <w:proofErr w:type="spellEnd"/>
       <w:r>
         <w:rPr>
           <w:rFonts w:ascii="Times" w:eastAsia="Times New Roman" w:hAnsi="Times" w:cs="Times New Roman"/>
@@ -57,17 +59,19 @@
           <w:szCs w:val="20"/>
           <w:lang w:val="en-CA" w:eastAsia="en-US"/>
         </w:rPr>
-        <w:t xml:space="preserve"> </w:t>
-      </w:r>
-      <w:r>
+        <w:t xml:space="preserve"> Liu, Chao Li, School of Computing Science, Simon Fraser University, Vancouver, Canada</w:t>
+      </w:r>
+    </w:p>
+    <w:p>
+      <w:pPr>
+        <w:spacing w:before="100" w:beforeAutospacing="1" w:after="100" w:afterAutospacing="1"/>
         <w:rPr>
           <w:rFonts w:ascii="Times" w:eastAsia="Times New Roman" w:hAnsi="Times" w:cs="Times New Roman"/>
           <w:sz w:val="20"/>
           <w:szCs w:val="20"/>
           <w:lang w:val="en-CA" w:eastAsia="en-US"/>
         </w:rPr>
-        <w:t xml:space="preserve">School of Computing Science, </w:t>
-      </w:r>
+      </w:pPr>
       <w:r>
         <w:rPr>
           <w:rFonts w:ascii="Times" w:eastAsia="Times New Roman" w:hAnsi="Times" w:cs="Times New Roman"/>
@@ -75,7 +79,7 @@
           <w:szCs w:val="20"/>
           <w:lang w:val="en-CA" w:eastAsia="en-US"/>
         </w:rPr>
-        <w:t>Simon Fraser University</w:t>
+        <w:t xml:space="preserve">Title: </w:t>
       </w:r>
       <w:r>
         <w:rPr>
@@ -84,19 +88,18 @@
           <w:szCs w:val="20"/>
           <w:lang w:val="en-CA" w:eastAsia="en-US"/>
         </w:rPr>
-        <w:t>, Vancouver, Canada</w:t>
-      </w:r>
-    </w:p>
-    <w:p>
-      <w:pPr>
-        <w:spacing w:before="100" w:beforeAutospacing="1" w:after="100" w:afterAutospacing="1"/>
+        <w:t>Model-Based Clustering for Identifying Exceptional Players in the NHL Draft</w:t>
+      </w:r>
+      <w:r>
         <w:rPr>
           <w:rFonts w:ascii="Times" w:eastAsia="Times New Roman" w:hAnsi="Times" w:cs="Times New Roman"/>
           <w:sz w:val="20"/>
           <w:szCs w:val="20"/>
           <w:lang w:val="en-CA" w:eastAsia="en-US"/>
         </w:rPr>
-      </w:pPr>
+        <w:br/>
+        <w:t>or</w:t>
+      </w:r>
       <w:r>
         <w:rPr>
           <w:rFonts w:ascii="Times" w:eastAsia="Times New Roman" w:hAnsi="Times" w:cs="Times New Roman"/>
@@ -104,7 +107,7 @@
           <w:szCs w:val="20"/>
           <w:lang w:val="en-CA" w:eastAsia="en-US"/>
         </w:rPr>
-        <w:t>Mehrsan Javan, Philippe Desaulniers</w:t>
+        <w:br/>
       </w:r>
       <w:r>
         <w:rPr>
@@ -113,242 +116,478 @@
           <w:szCs w:val="20"/>
           <w:lang w:val="en-CA" w:eastAsia="en-US"/>
         </w:rPr>
-        <w:t>,</w:t>
-      </w:r>
-      <w:r>
-        <w:rPr>
-          <w:rFonts w:ascii="Times" w:eastAsia="Times New Roman" w:hAnsi="Times" w:cs="Times New Roman"/>
-          <w:sz w:val="20"/>
-          <w:szCs w:val="20"/>
+        <w:t>Tree Models for Identifying Exceptional Players in the NHL Draft</w:t>
+      </w:r>
+    </w:p>
+    <w:p>
+      <w:pPr>
+        <w:pStyle w:val="Heading2"/>
+        <w:rPr>
+          <w:lang w:val="en-CA" w:eastAsia="en-US"/>
+        </w:rPr>
+      </w:pPr>
+      <w:r>
+        <w:rPr>
+          <w:lang w:val="en-CA" w:eastAsia="en-US"/>
+        </w:rPr>
+        <w:t>Introduction</w:t>
+      </w:r>
+    </w:p>
+    <w:p>
+      <w:pPr>
+        <w:rPr>
+          <w:lang w:val="en-CA" w:eastAsia="en-US"/>
+        </w:rPr>
+      </w:pPr>
+    </w:p>
+    <w:p>
+      <w:pPr>
+        <w:rPr>
+          <w:lang w:val="en-CA" w:eastAsia="en-US"/>
+        </w:rPr>
+      </w:pPr>
+      <w:r>
+        <w:rPr>
+          <w:lang w:val="en-CA" w:eastAsia="en-US"/>
+        </w:rPr>
+        <w:t xml:space="preserve">Predicting the </w:t>
+      </w:r>
+      <w:r>
+        <w:rPr>
+          <w:lang w:val="en-CA" w:eastAsia="en-US"/>
+        </w:rPr>
+        <w:t xml:space="preserve">performance of athletes is one of the fundamental problems of sports analytics. We describe a new approach to an important instance of this problem: assessing the prospects for success in the National Hockey League from data available before a player is drafted into the NHL. </w:t>
+      </w:r>
+      <w:r>
+        <w:rPr>
+          <w:lang w:val="en-CA" w:eastAsia="en-US"/>
+        </w:rPr>
+        <w:t>Two main approaches have been successful: 1) model-based, building a predictive model based on data features</w:t>
+      </w:r>
+      <w:r>
+        <w:rPr>
+          <w:lang w:val="en-CA" w:eastAsia="en-US"/>
+        </w:rPr>
+        <w:t xml:space="preserve"> [</w:t>
+      </w:r>
+      <w:proofErr w:type="spellStart"/>
+      <w:r>
+        <w:rPr>
+          <w:lang w:val="en-CA" w:eastAsia="en-US"/>
+        </w:rPr>
+        <w:t>Shuckers</w:t>
+      </w:r>
+      <w:proofErr w:type="spellEnd"/>
+      <w:r>
+        <w:rPr>
+          <w:lang w:val="en-CA" w:eastAsia="en-US"/>
+        </w:rPr>
+        <w:t>]</w:t>
+      </w:r>
+      <w:r>
+        <w:rPr>
+          <w:lang w:val="en-CA" w:eastAsia="en-US"/>
+        </w:rPr>
+        <w:t>, and 2) cohort-based</w:t>
+      </w:r>
+      <w:r>
+        <w:rPr>
+          <w:lang w:val="en-CA" w:eastAsia="en-US"/>
+        </w:rPr>
+        <w:t xml:space="preserve"> [</w:t>
+      </w:r>
+      <w:proofErr w:type="spellStart"/>
+      <w:r>
+        <w:rPr>
+          <w:lang w:val="en-CA" w:eastAsia="en-US"/>
+        </w:rPr>
+        <w:t>Weisskopf</w:t>
+      </w:r>
+      <w:proofErr w:type="spellEnd"/>
+      <w:r>
+        <w:rPr>
+          <w:lang w:val="en-CA" w:eastAsia="en-US"/>
+        </w:rPr>
+        <w:t>]</w:t>
+      </w:r>
+      <w:r>
+        <w:rPr>
+          <w:lang w:val="en-CA" w:eastAsia="en-US"/>
+        </w:rPr>
+        <w:t xml:space="preserve">, deriving performance predictions for a target player from the observed performance of comparable players. </w:t>
+      </w:r>
+      <w:r>
+        <w:rPr>
+          <w:lang w:val="en-CA" w:eastAsia="en-US"/>
+        </w:rPr>
+        <w:t>This paper develops model-based clustering, which aims to incorporate the strengths and address the limitations of both.</w:t>
+      </w:r>
+      <w:r>
+        <w:rPr>
           <w:lang w:val="en-CA" w:eastAsia="en-US"/>
         </w:rPr>
         <w:t xml:space="preserve"> </w:t>
       </w:r>
-      <w:r>
-        <w:rPr>
-          <w:rFonts w:ascii="Times" w:eastAsia="Times New Roman" w:hAnsi="Times" w:cs="Times New Roman"/>
-          <w:sz w:val="20"/>
-          <w:szCs w:val="20"/>
-          <w:lang w:val="en-CA" w:eastAsia="en-US"/>
-        </w:rPr>
-        <w:t>Christopher Boucher</w:t>
-      </w:r>
-      <w:r>
-        <w:rPr>
-          <w:rFonts w:ascii="Times" w:eastAsia="Times New Roman" w:hAnsi="Times" w:cs="Times New Roman"/>
-          <w:sz w:val="20"/>
-          <w:szCs w:val="20"/>
-          <w:lang w:val="en-CA" w:eastAsia="en-US"/>
-        </w:rPr>
-        <w:t xml:space="preserve">; </w:t>
-      </w:r>
-      <w:r>
-        <w:rPr>
-          <w:rFonts w:ascii="Times" w:eastAsia="Times New Roman" w:hAnsi="Times" w:cs="Times New Roman"/>
-          <w:sz w:val="20"/>
-          <w:szCs w:val="20"/>
-          <w:lang w:val="en-CA" w:eastAsia="en-US"/>
-        </w:rPr>
-        <w:t>SPORTLOGiQ</w:t>
-      </w:r>
-      <w:r>
-        <w:rPr>
-          <w:rFonts w:ascii="Times" w:eastAsia="Times New Roman" w:hAnsi="Times" w:cs="Times New Roman"/>
-          <w:sz w:val="20"/>
-          <w:szCs w:val="20"/>
-          <w:lang w:val="en-CA" w:eastAsia="en-US"/>
-        </w:rPr>
-        <w:t>, Montreal, Canada</w:t>
-      </w:r>
-    </w:p>
-    <w:p>
-      <w:pPr>
-        <w:spacing w:before="100" w:beforeAutospacing="1" w:after="100" w:afterAutospacing="1"/>
-        <w:rPr>
-          <w:rFonts w:ascii="Times" w:eastAsia="Times New Roman" w:hAnsi="Times" w:cs="Times New Roman"/>
-          <w:sz w:val="20"/>
-          <w:szCs w:val="20"/>
-          <w:lang w:val="en-CA" w:eastAsia="en-US"/>
-        </w:rPr>
-      </w:pPr>
-      <w:r>
-        <w:rPr>
-          <w:rFonts w:ascii="Times" w:eastAsia="Times New Roman" w:hAnsi="Times" w:cs="Times New Roman"/>
-          <w:sz w:val="20"/>
-          <w:szCs w:val="20"/>
-          <w:lang w:val="en-CA" w:eastAsia="en-US"/>
-        </w:rPr>
-        <w:t xml:space="preserve">Title: </w:t>
-      </w:r>
-      <w:r>
-        <w:rPr>
-          <w:rFonts w:ascii="Times" w:eastAsia="Times New Roman" w:hAnsi="Times" w:cs="Times New Roman"/>
-          <w:sz w:val="20"/>
-          <w:szCs w:val="20"/>
-          <w:lang w:val="en-CA" w:eastAsia="en-US"/>
-        </w:rPr>
-        <w:t>Model-Based Clustering for Identifying Exceptional Players in the NHL Draft</w:t>
-      </w:r>
-    </w:p>
-    <w:p>
-      <w:pPr>
-        <w:pStyle w:val="Heading2"/>
-        <w:rPr>
-          <w:lang w:val="en-CA" w:eastAsia="en-US"/>
-        </w:rPr>
-      </w:pPr>
-      <w:r>
-        <w:rPr>
-          <w:lang w:val="en-CA" w:eastAsia="en-US"/>
-        </w:rPr>
-        <w:t>Introduction</w:t>
-      </w:r>
-    </w:p>
-    <w:p/>
-    <w:p>
-      <w:pPr>
-        <w:pStyle w:val="ListParagraph"/>
-        <w:numPr>
-          <w:ilvl w:val="0"/>
-          <w:numId w:val="4"/>
-        </w:numPr>
-      </w:pPr>
-      <w:r>
-        <w:t>Two Goals</w:t>
-      </w:r>
-    </w:p>
-    <w:p>
-      <w:pPr>
-        <w:pStyle w:val="ListParagraph"/>
-        <w:numPr>
-          <w:ilvl w:val="1"/>
-          <w:numId w:val="4"/>
-        </w:numPr>
-      </w:pPr>
-      <w:r>
-        <w:t>Build predictive model</w:t>
-      </w:r>
-    </w:p>
-    <w:p>
-      <w:pPr>
-        <w:pStyle w:val="ListParagraph"/>
-        <w:numPr>
-          <w:ilvl w:val="1"/>
-          <w:numId w:val="4"/>
-        </w:numPr>
-      </w:pPr>
-      <w:r>
-        <w:t xml:space="preserve"> identify cohorts (cite Weissbock, Sony)</w:t>
-      </w:r>
-    </w:p>
-    <w:p>
-      <w:pPr>
-        <w:pStyle w:val="ListParagraph"/>
-        <w:numPr>
-          <w:ilvl w:val="1"/>
-          <w:numId w:val="4"/>
-        </w:numPr>
-      </w:pPr>
-      <w:r>
-        <w:t>Unification: identify cohorts s.t. we can build good predictive models.</w:t>
-      </w:r>
-    </w:p>
-    <w:p>
-      <w:pPr>
-        <w:pStyle w:val="ListParagraph"/>
-        <w:numPr>
-          <w:ilvl w:val="0"/>
-          <w:numId w:val="5"/>
-        </w:numPr>
-      </w:pPr>
-      <w:r>
-        <w:t>More accurate predictions, non-linearity</w:t>
-      </w:r>
-    </w:p>
-    <w:p>
-      <w:pPr>
-        <w:pStyle w:val="ListParagraph"/>
-        <w:numPr>
-          <w:ilvl w:val="0"/>
-          <w:numId w:val="5"/>
-        </w:numPr>
-      </w:pPr>
-      <w:r>
-        <w:t>Predictively valid cohorts.</w:t>
-      </w:r>
-    </w:p>
-    <w:p>
-      <w:pPr>
-        <w:pStyle w:val="ListParagraph"/>
-        <w:numPr>
-          <w:ilvl w:val="0"/>
-          <w:numId w:val="4"/>
-        </w:numPr>
-      </w:pPr>
-      <w:r>
-        <w:t>Problem: Cohorts should be interpretable. Interpretability even more important than accuracy.</w:t>
-      </w:r>
-    </w:p>
-    <w:p>
-      <w:pPr>
-        <w:pStyle w:val="ListParagraph"/>
-        <w:numPr>
-          <w:ilvl w:val="0"/>
-          <w:numId w:val="4"/>
-        </w:numPr>
-      </w:pPr>
-      <w:r>
-        <w:t>Solution: Equation tree (LMT). What’s the terminology for these tree models.</w:t>
-      </w:r>
-    </w:p>
-    <w:p>
-      <w:pPr>
-        <w:pStyle w:val="ListParagraph"/>
-        <w:numPr>
-          <w:ilvl w:val="0"/>
-          <w:numId w:val="4"/>
-        </w:numPr>
-      </w:pPr>
-      <w:r>
-        <w:t>Get good results in terms of tree, Spearman.</w:t>
-      </w:r>
+    </w:p>
+    <w:p>
+      <w:pPr>
+        <w:rPr>
+          <w:lang w:val="en-CA" w:eastAsia="en-US"/>
+        </w:rPr>
+      </w:pPr>
+    </w:p>
+    <w:p>
+      <w:pPr>
+        <w:rPr>
+          <w:lang w:val="en-CA" w:eastAsia="en-US"/>
+        </w:rPr>
+      </w:pPr>
+      <w:r>
+        <w:rPr>
+          <w:lang w:val="en-CA" w:eastAsia="en-US"/>
+        </w:rPr>
+        <w:t>Model-based clustering is a well-established statistical framework [Rafferty]</w:t>
+      </w:r>
+      <w:r>
+        <w:rPr>
+          <w:lang w:val="en-CA" w:eastAsia="en-US"/>
+        </w:rPr>
+        <w:t xml:space="preserve">: at the end of the procedure, </w:t>
+      </w:r>
+      <w:proofErr w:type="gramStart"/>
+      <w:r>
+        <w:rPr>
+          <w:lang w:val="en-CA" w:eastAsia="en-US"/>
+        </w:rPr>
+        <w:t>each individual</w:t>
+      </w:r>
+      <w:proofErr w:type="gramEnd"/>
+      <w:r>
+        <w:rPr>
+          <w:lang w:val="en-CA" w:eastAsia="en-US"/>
+        </w:rPr>
+        <w:t xml:space="preserve"> is assigned to a cluster and </w:t>
+      </w:r>
+      <w:r>
+        <w:rPr>
+          <w:i/>
+          <w:iCs/>
+          <w:lang w:val="en-CA" w:eastAsia="en-US"/>
+        </w:rPr>
+        <w:t xml:space="preserve">a separate model is built for each cluster. </w:t>
+      </w:r>
+      <w:r>
+        <w:rPr>
+          <w:lang w:val="en-CA" w:eastAsia="en-US"/>
+        </w:rPr>
+        <w:t xml:space="preserve">Compared to a single linear model, </w:t>
+      </w:r>
+      <w:r>
+        <w:rPr>
+          <w:lang w:val="en-CA" w:eastAsia="en-US"/>
+        </w:rPr>
+        <w:t xml:space="preserve">the </w:t>
+      </w:r>
+      <w:r>
+        <w:rPr>
+          <w:lang w:val="en-CA" w:eastAsia="en-US"/>
+        </w:rPr>
+        <w:t xml:space="preserve">cluster models </w:t>
+      </w:r>
+      <w:r>
+        <w:rPr>
+          <w:lang w:val="en-CA" w:eastAsia="en-US"/>
+        </w:rPr>
+        <w:t>form</w:t>
+      </w:r>
+      <w:r>
+        <w:rPr>
+          <w:lang w:val="en-CA" w:eastAsia="en-US"/>
+        </w:rPr>
+        <w:t xml:space="preserve"> an ensemble</w:t>
+      </w:r>
+      <w:r>
+        <w:rPr>
+          <w:lang w:val="en-CA" w:eastAsia="en-US"/>
+        </w:rPr>
+        <w:t xml:space="preserve"> </w:t>
+      </w:r>
+      <w:r>
+        <w:rPr>
+          <w:lang w:val="en-CA" w:eastAsia="en-US"/>
+        </w:rPr>
+        <w:t>that increase</w:t>
+      </w:r>
+      <w:r>
+        <w:rPr>
+          <w:lang w:val="en-CA" w:eastAsia="en-US"/>
+        </w:rPr>
+        <w:t>s</w:t>
+      </w:r>
+      <w:r>
+        <w:rPr>
+          <w:lang w:val="en-CA" w:eastAsia="en-US"/>
+        </w:rPr>
+        <w:t xml:space="preserve"> predictive power. </w:t>
+      </w:r>
+      <w:r>
+        <w:rPr>
+          <w:lang w:val="en-CA" w:eastAsia="en-US"/>
+        </w:rPr>
+        <w:t xml:space="preserve">Compared to cohort-based approaches, the clusters </w:t>
+      </w:r>
+      <w:r>
+        <w:rPr>
+          <w:lang w:val="en-CA" w:eastAsia="en-US"/>
+        </w:rPr>
+        <w:t>are learned from the data based on predictive accuracy</w:t>
+      </w:r>
+      <w:r>
+        <w:rPr>
+          <w:lang w:val="en-CA" w:eastAsia="en-US"/>
+        </w:rPr>
+        <w:t xml:space="preserve">, </w:t>
+      </w:r>
+      <w:r>
+        <w:rPr>
+          <w:lang w:val="en-CA" w:eastAsia="en-US"/>
+        </w:rPr>
+        <w:t>rather than assuming</w:t>
+      </w:r>
+      <w:r>
+        <w:rPr>
+          <w:lang w:val="en-CA" w:eastAsia="en-US"/>
+        </w:rPr>
+        <w:t xml:space="preserve"> a pre-specified similarity metric. </w:t>
+      </w:r>
+    </w:p>
+    <w:p>
+      <w:pPr>
+        <w:rPr>
+          <w:lang w:val="en-CA" w:eastAsia="en-US"/>
+        </w:rPr>
+      </w:pPr>
+    </w:p>
+    <w:p>
+      <w:pPr>
+        <w:rPr>
+          <w:lang w:val="en-CA" w:eastAsia="en-US"/>
+        </w:rPr>
+      </w:pPr>
+      <w:r>
+        <w:rPr>
+          <w:lang w:val="en-CA" w:eastAsia="en-US"/>
+        </w:rPr>
+        <w:t xml:space="preserve">Since our goal is to support teams in draft decisions, it is very important that the model and its predictions can be explained to and interpreted by hockey experts. As [Florida Panthers] explained, “the numbers are the beginning of the conversation [between scouts and analysts]”. </w:t>
+      </w:r>
+      <w:r>
+        <w:rPr>
+          <w:lang w:val="en-CA" w:eastAsia="en-US"/>
+        </w:rPr>
+        <w:t>A potential problem with m</w:t>
+      </w:r>
+      <w:r>
+        <w:rPr>
+          <w:lang w:val="en-CA" w:eastAsia="en-US"/>
+        </w:rPr>
+        <w:t xml:space="preserve">odel-based clustering </w:t>
+      </w:r>
+      <w:r>
+        <w:rPr>
+          <w:lang w:val="en-CA" w:eastAsia="en-US"/>
+        </w:rPr>
+        <w:t xml:space="preserve">is that it usually employs an optimization procedure, such that the resulting clusters cannot be interpreted in terms of known player features. To ensure interpretability, we learn clusters using </w:t>
+      </w:r>
+      <w:r>
+        <w:rPr>
+          <w:i/>
+          <w:iCs/>
+          <w:lang w:val="en-CA" w:eastAsia="en-US"/>
+        </w:rPr>
+        <w:t>model tree</w:t>
+      </w:r>
+      <w:r>
+        <w:rPr>
+          <w:lang w:val="en-CA" w:eastAsia="en-US"/>
+        </w:rPr>
+        <w:t xml:space="preserve"> techniques rather than optimization. A model tree partitions the feature space according to the values of continuous variables or learned thresholds for continuous variables. Each leaf node in the tree defines a group of players that is characterized by a simple intuitive rule. </w:t>
+      </w:r>
+      <w:r>
+        <w:rPr>
+          <w:lang w:val="en-CA" w:eastAsia="en-US"/>
+        </w:rPr>
+        <w:t xml:space="preserve">A tree model can easily adapt to the variability of different playing conditions, for example by learning a different model for different junior leagues (e.g. OHL vs. WHL) and for different seasons (e.g. 2001 vs. 2007). </w:t>
+      </w:r>
+    </w:p>
+    <w:p>
+      <w:pPr>
+        <w:rPr>
+          <w:lang w:val="en-CA" w:eastAsia="en-US"/>
+        </w:rPr>
+      </w:pPr>
+    </w:p>
+    <w:p>
+      <w:pPr>
+        <w:pStyle w:val="Heading1"/>
+        <w:rPr>
+          <w:lang w:val="en-CA" w:eastAsia="en-US"/>
+        </w:rPr>
+      </w:pPr>
+      <w:r>
+        <w:rPr>
+          <w:lang w:val="en-CA" w:eastAsia="en-US"/>
+        </w:rPr>
+        <w:t>Results</w:t>
+      </w:r>
+    </w:p>
+    <w:p>
+      <w:pPr>
+        <w:rPr>
+          <w:lang w:val="en-CA" w:eastAsia="en-US"/>
+        </w:rPr>
+      </w:pPr>
+    </w:p>
+    <w:p>
+      <w:pPr>
+        <w:rPr>
+          <w:lang w:val="en-CA" w:eastAsia="en-US"/>
+        </w:rPr>
+      </w:pPr>
+      <w:r>
+        <w:rPr>
+          <w:lang w:val="en-CA" w:eastAsia="en-US"/>
+        </w:rPr>
+        <w:lastRenderedPageBreak/>
+        <w:t xml:space="preserve">Figure 1 shows the model tree learned on our data set [describe dataset, post on </w:t>
+      </w:r>
+      <w:proofErr w:type="spellStart"/>
+      <w:r>
+        <w:rPr>
+          <w:lang w:val="en-CA" w:eastAsia="en-US"/>
+        </w:rPr>
+        <w:t>github</w:t>
+      </w:r>
+      <w:proofErr w:type="spellEnd"/>
+      <w:r>
+        <w:rPr>
+          <w:lang w:val="en-CA" w:eastAsia="en-US"/>
+        </w:rPr>
+        <w:t xml:space="preserve">]. </w:t>
+      </w:r>
+    </w:p>
+    <w:p>
+      <w:pPr>
+        <w:rPr>
+          <w:lang w:val="en-CA" w:eastAsia="en-US"/>
+        </w:rPr>
+      </w:pPr>
+    </w:p>
+    <w:p>
+      <w:pPr>
+        <w:rPr>
+          <w:lang w:val="en-CA" w:eastAsia="en-US"/>
+        </w:rPr>
+      </w:pPr>
+      <w:r>
+        <w:rPr>
+          <w:lang w:val="en-CA" w:eastAsia="en-US"/>
+        </w:rPr>
+        <w:t>Our metric of predictive accuracy is the same as that of [</w:t>
+      </w:r>
+      <w:proofErr w:type="spellStart"/>
+      <w:r>
+        <w:rPr>
+          <w:lang w:val="en-CA" w:eastAsia="en-US"/>
+        </w:rPr>
+        <w:t>Shuckers</w:t>
+      </w:r>
+      <w:proofErr w:type="spellEnd"/>
+      <w:r>
+        <w:rPr>
+          <w:lang w:val="en-CA" w:eastAsia="en-US"/>
+        </w:rPr>
+        <w:t xml:space="preserve">]: players are ranked by 1) the learned model 2) the number of games they played within their first 7 years of NHL play. Then we report the Spearman rank correlation between rankings 1) and 2). (The Kendall rank correlation shows a similarly strong performance.)  </w:t>
+      </w:r>
+    </w:p>
+    <w:p>
+      <w:pPr>
+        <w:rPr>
+          <w:lang w:val="en-CA" w:eastAsia="en-US"/>
+        </w:rPr>
+      </w:pPr>
+    </w:p>
+    <w:p>
+      <w:pPr>
+        <w:rPr>
+          <w:lang w:val="en-CA" w:eastAsia="en-US"/>
+        </w:rPr>
+      </w:pPr>
+      <w:r>
+        <w:rPr>
+          <w:lang w:val="en-CA" w:eastAsia="en-US"/>
+        </w:rPr>
+        <w:t xml:space="preserve">Table 2 illustrates the learned clusters and shows the top player in each cluster. To facilitate interpreting the final prediction, we extract for each player their strongest (weakest) feature, which contributes the most to increasing (decreasing) their predictive score. The distance of the (weighted) player features to their group average can be viewed as a measure of how exceptional a player is. In this </w:t>
+      </w:r>
+      <w:proofErr w:type="gramStart"/>
+      <w:r>
+        <w:rPr>
+          <w:lang w:val="en-CA" w:eastAsia="en-US"/>
+        </w:rPr>
+        <w:t>way</w:t>
+      </w:r>
+      <w:proofErr w:type="gramEnd"/>
+      <w:r>
+        <w:rPr>
+          <w:lang w:val="en-CA" w:eastAsia="en-US"/>
+        </w:rPr>
+        <w:t xml:space="preserve"> the tree model can be used not only predictively to assess future performance, but also descriptively to highlight exceptional players and their exceptionally strong/weak points.</w:t>
+      </w:r>
+    </w:p>
+    <w:p>
       <w:bookmarkStart w:id="0" w:name="_GoBack"/>
       <w:bookmarkEnd w:id="0"/>
     </w:p>
+    <w:p>
+      <w:pPr>
+        <w:pStyle w:val="Heading2"/>
+      </w:pPr>
+      <w:r>
+        <w:t>Methods</w:t>
+      </w:r>
+    </w:p>
     <w:p/>
     <w:p>
-      <w:pPr>
-        <w:pStyle w:val="Heading2"/>
-      </w:pPr>
-      <w:r>
-        <w:t>Methods</w:t>
+      <w:r>
+        <w:t xml:space="preserve">Explain LMT. </w:t>
+      </w:r>
+      <w:r>
+        <w:t>Show model tree.</w:t>
       </w:r>
     </w:p>
     <w:p/>
     <w:p>
       <w:r>
-        <w:t xml:space="preserve">Explain LMT. </w:t>
-      </w:r>
-      <w:r>
-        <w:t>Show model tree.</w:t>
+        <w:t xml:space="preserve">[Figure 1. Model tree.] [Figure 2: visualize of 2 clusters in terms of TOI, GP. Maybe </w:t>
+      </w:r>
+      <w:r>
+        <w:t>pick top 3</w:t>
+      </w:r>
+      <w:r>
+        <w:t xml:space="preserve"> players in cluster] </w:t>
       </w:r>
     </w:p>
     <w:p/>
     <w:p>
       <w:r>
-        <w:t xml:space="preserve">[Figure 1. Model tree.] [Figure 2: visualize of 2 clusters in terms of TOI, GP. Maybe </w:t>
-      </w:r>
-      <w:r>
-        <w:t>pick top 3</w:t>
-      </w:r>
-      <w:r>
-        <w:t xml:space="preserve"> players in cluster] </w:t>
-      </w:r>
-    </w:p>
-    <w:p/>
-    <w:p>
-      <w:r>
-        <w:t>(have to write this)</w:t>
+        <w:t>(</w:t>
+      </w:r>
+      <w:proofErr w:type="gramStart"/>
+      <w:r>
+        <w:t>have to</w:t>
+      </w:r>
+      <w:proofErr w:type="gramEnd"/>
+      <w:r>
+        <w:t xml:space="preserve"> write this)</w:t>
       </w:r>
       <w:r>
         <w:br/>
@@ -465,7 +704,15 @@
     <w:p/>
     <w:p>
       <w:r>
-        <w:t>Mention Shuckers, draft order</w:t>
+        <w:t xml:space="preserve">Mention </w:t>
+      </w:r>
+      <w:proofErr w:type="spellStart"/>
+      <w:r>
+        <w:t>Shuckers</w:t>
+      </w:r>
+      <w:proofErr w:type="spellEnd"/>
+      <w:r>
+        <w:t>, draft order</w:t>
       </w:r>
     </w:p>
     <w:p/>
@@ -562,11 +809,7 @@
           </w:tcPr>
           <w:p>
             <w:r>
-              <w:t xml:space="preserve">Show equation (maybe top three </w:t>
-            </w:r>
-            <w:r>
-              <w:lastRenderedPageBreak/>
-              <w:t>players)</w:t>
+              <w:t>Show equation (maybe top three players)</w:t>
             </w:r>
           </w:p>
         </w:tc>
@@ -639,6 +882,12 @@
       </w:tr>
     </w:tbl>
     <w:p/>
+    <w:p>
+      <w:r>
+        <w:lastRenderedPageBreak/>
+        <w:br w:type="page"/>
+      </w:r>
+    </w:p>
     <w:p/>
     <w:p>
       <w:pPr>
@@ -922,7 +1171,15 @@
     <w:p/>
     <w:p>
       <w:r>
-        <w:t xml:space="preserve">Each of these is similar to what has been used before. </w:t>
+        <w:t xml:space="preserve">Each of these is </w:t>
+      </w:r>
+      <w:proofErr w:type="gramStart"/>
+      <w:r>
+        <w:t>similar to</w:t>
+      </w:r>
+      <w:proofErr w:type="gramEnd"/>
+      <w:r>
+        <w:t xml:space="preserve"> what has been used before. </w:t>
       </w:r>
     </w:p>
     <w:p/>
@@ -947,6 +1204,7 @@
             <w:tcW w:w="4431" w:type="dxa"/>
           </w:tcPr>
           <w:p>
+            <w:proofErr w:type="spellStart"/>
             <w:r>
               <w:t>C</w:t>
             </w:r>
@@ -960,6 +1218,7 @@
             <w:r>
               <w:t>terId</w:t>
             </w:r>
+            <w:proofErr w:type="spellEnd"/>
           </w:p>
         </w:tc>
         <w:tc>
@@ -967,8 +1226,21 @@
             <w:tcW w:w="4431" w:type="dxa"/>
           </w:tcPr>
           <w:p>
-            <w:r>
-              <w:t>Avg(Impact_per_Game)</w:t>
+            <w:proofErr w:type="spellStart"/>
+            <w:r>
+              <w:t>Avg</w:t>
+            </w:r>
+            <w:proofErr w:type="spellEnd"/>
+            <w:r>
+              <w:t>(</w:t>
+            </w:r>
+            <w:proofErr w:type="spellStart"/>
+            <w:r>
+              <w:t>Impact_per_Game</w:t>
+            </w:r>
+            <w:proofErr w:type="spellEnd"/>
+            <w:r>
+              <w:t>)</w:t>
             </w:r>
           </w:p>
         </w:tc>
@@ -1112,7 +1384,6 @@
           </w:tcPr>
           <w:p>
             <w:r>
-              <w:lastRenderedPageBreak/>
               <w:t>7</w:t>
             </w:r>
           </w:p>
@@ -1179,6 +1450,7 @@
           </w:tcPr>
           <w:p>
             <w:r>
+              <w:lastRenderedPageBreak/>
               <w:t>10</w:t>
             </w:r>
           </w:p>
@@ -1239,7 +1511,7 @@
 </file>
 
 <file path=word/comments.xml><?xml version="1.0" encoding="utf-8"?>
-<w:comments xmlns:wpc="http://schemas.microsoft.com/office/word/2010/wordprocessingCanvas" xmlns:mo="http://schemas.microsoft.com/office/mac/office/2008/main" xmlns:mc="http://schemas.openxmlformats.org/markup-compatibility/2006" xmlns:mv="urn:schemas-microsoft-com:mac:vml" xmlns:o="urn:schemas-microsoft-com:office:office" xmlns:r="http://schemas.openxmlformats.org/officeDocument/2006/relationships" xmlns:m="http://schemas.openxmlformats.org/officeDocument/2006/math" xmlns:v="urn:schemas-microsoft-com:vml" xmlns:wp14="http://schemas.microsoft.com/office/word/2010/wordprocessingDrawing" xmlns:wp="http://schemas.openxmlformats.org/drawingml/2006/wordprocessingDrawing" xmlns:w10="urn:schemas-microsoft-com:office:word" xmlns:w="http://schemas.openxmlformats.org/wordprocessingml/2006/main" xmlns:w14="http://schemas.microsoft.com/office/word/2010/wordml" xmlns:wpg="http://schemas.microsoft.com/office/word/2010/wordprocessingGroup" xmlns:wpi="http://schemas.microsoft.com/office/word/2010/wordprocessingInk" xmlns:wne="http://schemas.microsoft.com/office/word/2006/wordml" xmlns:wps="http://schemas.microsoft.com/office/word/2010/wordprocessingShape" mc:Ignorable="w14 wp14">
+<w:comments xmlns:wpc="http://schemas.microsoft.com/office/word/2010/wordprocessingCanvas" xmlns:mo="http://schemas.microsoft.com/office/mac/office/2008/main" xmlns:mc="http://schemas.openxmlformats.org/markup-compatibility/2006" xmlns:mv="urn:schemas-microsoft-com:mac:vml" xmlns:o="urn:schemas-microsoft-com:office:office" xmlns:r="http://schemas.openxmlformats.org/officeDocument/2006/relationships" xmlns:m="http://schemas.openxmlformats.org/officeDocument/2006/math" xmlns:v="urn:schemas-microsoft-com:vml" xmlns:wp14="http://schemas.microsoft.com/office/word/2010/wordprocessingDrawing" xmlns:wp="http://schemas.openxmlformats.org/drawingml/2006/wordprocessingDrawing" xmlns:w10="urn:schemas-microsoft-com:office:word" xmlns:w="http://schemas.openxmlformats.org/wordprocessingml/2006/main" xmlns:w14="http://schemas.microsoft.com/office/word/2010/wordml" xmlns:w15="http://schemas.microsoft.com/office/word/2012/wordml" xmlns:wpg="http://schemas.microsoft.com/office/word/2010/wordprocessingGroup" xmlns:wpi="http://schemas.microsoft.com/office/word/2010/wordprocessingInk" xmlns:wne="http://schemas.microsoft.com/office/word/2006/wordml" xmlns:wps="http://schemas.microsoft.com/office/word/2010/wordprocessingShape" mc:Ignorable="w14 w15 wp14">
   <w:comment w:id="1" w:author="Mehrsan Javan" w:date="2016-09-28T11:23:00Z" w:initials="MJ">
     <w:p>
       <w:pPr>
@@ -1266,7 +1538,7 @@
 </file>
 
 <file path=word/numbering.xml><?xml version="1.0" encoding="utf-8"?>
-<w:numbering xmlns:wpc="http://schemas.microsoft.com/office/word/2010/wordprocessingCanvas" xmlns:mo="http://schemas.microsoft.com/office/mac/office/2008/main" xmlns:mc="http://schemas.openxmlformats.org/markup-compatibility/2006" xmlns:mv="urn:schemas-microsoft-com:mac:vml" xmlns:o="urn:schemas-microsoft-com:office:office" xmlns:r="http://schemas.openxmlformats.org/officeDocument/2006/relationships" xmlns:m="http://schemas.openxmlformats.org/officeDocument/2006/math" xmlns:v="urn:schemas-microsoft-com:vml" xmlns:wp14="http://schemas.microsoft.com/office/word/2010/wordprocessingDrawing" xmlns:wp="http://schemas.openxmlformats.org/drawingml/2006/wordprocessingDrawing" xmlns:w10="urn:schemas-microsoft-com:office:word" xmlns:w="http://schemas.openxmlformats.org/wordprocessingml/2006/main" xmlns:w14="http://schemas.microsoft.com/office/word/2010/wordml" xmlns:wpg="http://schemas.microsoft.com/office/word/2010/wordprocessingGroup" xmlns:wpi="http://schemas.microsoft.com/office/word/2010/wordprocessingInk" xmlns:wne="http://schemas.microsoft.com/office/word/2006/wordml" xmlns:wps="http://schemas.microsoft.com/office/word/2010/wordprocessingShape" mc:Ignorable="w14 wp14">
+<w:numbering xmlns:wpc="http://schemas.microsoft.com/office/word/2010/wordprocessingCanvas" xmlns:mo="http://schemas.microsoft.com/office/mac/office/2008/main" xmlns:mc="http://schemas.openxmlformats.org/markup-compatibility/2006" xmlns:mv="urn:schemas-microsoft-com:mac:vml" xmlns:o="urn:schemas-microsoft-com:office:office" xmlns:r="http://schemas.openxmlformats.org/officeDocument/2006/relationships" xmlns:m="http://schemas.openxmlformats.org/officeDocument/2006/math" xmlns:v="urn:schemas-microsoft-com:vml" xmlns:wp14="http://schemas.microsoft.com/office/word/2010/wordprocessingDrawing" xmlns:wp="http://schemas.openxmlformats.org/drawingml/2006/wordprocessingDrawing" xmlns:w10="urn:schemas-microsoft-com:office:word" xmlns:w="http://schemas.openxmlformats.org/wordprocessingml/2006/main" xmlns:w14="http://schemas.microsoft.com/office/word/2010/wordml" xmlns:w15="http://schemas.microsoft.com/office/word/2012/wordml" xmlns:wpg="http://schemas.microsoft.com/office/word/2010/wordprocessingGroup" xmlns:wpi="http://schemas.microsoft.com/office/word/2010/wordprocessingInk" xmlns:wne="http://schemas.microsoft.com/office/word/2006/wordml" xmlns:wps="http://schemas.microsoft.com/office/word/2010/wordprocessingShape" mc:Ignorable="w14 w15 wp14">
   <w:abstractNum w:abstractNumId="0">
     <w:nsid w:val="24DC42FC"/>
     <w:multiLevelType w:val="multilevel"/>
@@ -1895,7 +2167,7 @@
 </file>
 
 <file path=word/styles.xml><?xml version="1.0" encoding="utf-8"?>
-<w:styles xmlns:mc="http://schemas.openxmlformats.org/markup-compatibility/2006" xmlns:r="http://schemas.openxmlformats.org/officeDocument/2006/relationships" xmlns:w="http://schemas.openxmlformats.org/wordprocessingml/2006/main" xmlns:w14="http://schemas.microsoft.com/office/word/2010/wordml" mc:Ignorable="w14">
+<w:styles xmlns:mc="http://schemas.openxmlformats.org/markup-compatibility/2006" xmlns:r="http://schemas.openxmlformats.org/officeDocument/2006/relationships" xmlns:w="http://schemas.openxmlformats.org/wordprocessingml/2006/main" xmlns:w14="http://schemas.microsoft.com/office/word/2010/wordml" xmlns:w15="http://schemas.microsoft.com/office/word/2012/wordml" mc:Ignorable="w14 w15">
   <w:docDefaults>
     <w:rPrDefault>
       <w:rPr>
@@ -1905,602 +2177,380 @@
     </w:rPrDefault>
     <w:pPrDefault/>
   </w:docDefaults>
-  <w:latentStyles w:defLockedState="0" w:defUIPriority="99" w:defSemiHidden="1" w:defUnhideWhenUsed="1" w:defQFormat="0" w:count="276">
-    <w:lsdException w:name="Normal" w:semiHidden="0" w:uiPriority="0" w:unhideWhenUsed="0" w:qFormat="1"/>
-    <w:lsdException w:name="heading 1" w:semiHidden="0" w:uiPriority="9" w:unhideWhenUsed="0" w:qFormat="1"/>
-    <w:lsdException w:name="heading 2" w:uiPriority="9" w:qFormat="1"/>
-    <w:lsdException w:name="heading 3" w:uiPriority="9" w:qFormat="1"/>
-    <w:lsdException w:name="heading 4" w:uiPriority="9" w:qFormat="1"/>
-    <w:lsdException w:name="heading 5" w:uiPriority="9" w:qFormat="1"/>
-    <w:lsdException w:name="heading 6" w:uiPriority="9" w:qFormat="1"/>
-    <w:lsdException w:name="heading 7" w:uiPriority="9" w:qFormat="1"/>
-    <w:lsdException w:name="heading 8" w:uiPriority="9" w:qFormat="1"/>
-    <w:lsdException w:name="heading 9" w:uiPriority="9" w:qFormat="1"/>
-    <w:lsdException w:name="toc 1" w:uiPriority="39"/>
-    <w:lsdException w:name="toc 2" w:uiPriority="39"/>
-    <w:lsdException w:name="toc 3" w:uiPriority="39"/>
-    <w:lsdException w:name="toc 4" w:uiPriority="39"/>
-    <w:lsdException w:name="toc 5" w:uiPriority="39"/>
-    <w:lsdException w:name="toc 6" w:uiPriority="39"/>
-    <w:lsdException w:name="toc 7" w:uiPriority="39"/>
-    <w:lsdException w:name="toc 8" w:uiPriority="39"/>
-    <w:lsdException w:name="toc 9" w:uiPriority="39"/>
-    <w:lsdException w:name="caption" w:uiPriority="35" w:qFormat="1"/>
-    <w:lsdException w:name="Title" w:semiHidden="0" w:uiPriority="10" w:unhideWhenUsed="0" w:qFormat="1"/>
-    <w:lsdException w:name="Default Paragraph Font" w:uiPriority="1"/>
-    <w:lsdException w:name="Subtitle" w:semiHidden="0" w:uiPriority="11" w:unhideWhenUsed="0" w:qFormat="1"/>
-    <w:lsdException w:name="Strong" w:semiHidden="0" w:uiPriority="22" w:unhideWhenUsed="0" w:qFormat="1"/>
-    <w:lsdException w:name="Emphasis" w:semiHidden="0" w:uiPriority="20" w:unhideWhenUsed="0" w:qFormat="1"/>
-    <w:lsdException w:name="Table Grid" w:semiHidden="0" w:uiPriority="59" w:unhideWhenUsed="0"/>
-    <w:lsdException w:name="Note Level 1" w:semiHidden="0" w:unhideWhenUsed="0"/>
-    <w:lsdException w:name="Note Level 2" w:semiHidden="0" w:unhideWhenUsed="0"/>
-    <w:lsdException w:name="Note Level 3" w:semiHidden="0" w:unhideWhenUsed="0"/>
-    <w:lsdException w:name="Note Level 4" w:semiHidden="0" w:unhideWhenUsed="0"/>
-    <w:lsdException w:name="Note Level 5" w:semiHidden="0" w:unhideWhenUsed="0"/>
-    <w:lsdException w:name="Note Level 6" w:semiHidden="0" w:unhideWhenUsed="0"/>
-    <w:lsdException w:name="Note Level 7" w:semiHidden="0" w:unhideWhenUsed="0"/>
-    <w:lsdException w:name="Note Level 8" w:semiHidden="0" w:unhideWhenUsed="0"/>
-    <w:lsdException w:name="Note Level 9" w:semiHidden="0" w:unhideWhenUsed="0"/>
-    <w:lsdException w:name="Placeholder Text" w:unhideWhenUsed="0"/>
-    <w:lsdException w:name="No Spacing" w:semiHidden="0" w:uiPriority="1" w:unhideWhenUsed="0" w:qFormat="1"/>
-    <w:lsdException w:name="Light Shading" w:semiHidden="0" w:uiPriority="60" w:unhideWhenUsed="0"/>
-    <w:lsdException w:name="Light List" w:semiHidden="0" w:uiPriority="61" w:unhideWhenUsed="0"/>
-    <w:lsdException w:name="Light Grid" w:semiHidden="0" w:uiPriority="62" w:unhideWhenUsed="0"/>
-    <w:lsdException w:name="Medium Shading 1" w:semiHidden="0" w:uiPriority="63" w:unhideWhenUsed="0"/>
-    <w:lsdException w:name="Medium Shading 2" w:semiHidden="0" w:uiPriority="64" w:unhideWhenUsed="0"/>
-    <w:lsdException w:name="Medium List 1" w:semiHidden="0" w:uiPriority="65" w:unhideWhenUsed="0"/>
-    <w:lsdException w:name="Medium List 2" w:semiHidden="0" w:uiPriority="66" w:unhideWhenUsed="0"/>
-    <w:lsdException w:name="Medium Grid 1" w:semiHidden="0" w:uiPriority="67" w:unhideWhenUsed="0"/>
-    <w:lsdException w:name="Medium Grid 2" w:semiHidden="0" w:uiPriority="68" w:unhideWhenUsed="0"/>
-    <w:lsdException w:name="Medium Grid 3" w:semiHidden="0" w:uiPriority="69" w:unhideWhenUsed="0"/>
-    <w:lsdException w:name="Dark List" w:semiHidden="0" w:uiPriority="70" w:unhideWhenUsed="0"/>
-    <w:lsdException w:name="Colorful Shading" w:semiHidden="0" w:uiPriority="71" w:unhideWhenUsed="0"/>
-    <w:lsdException w:name="Colorful List" w:semiHidden="0" w:uiPriority="72" w:unhideWhenUsed="0"/>
-    <w:lsdException w:name="Colorful Grid" w:semiHidden="0" w:uiPriority="73" w:unhideWhenUsed="0"/>
-    <w:lsdException w:name="Light Shading Accent 1" w:semiHidden="0" w:uiPriority="60" w:unhideWhenUsed="0"/>
-    <w:lsdException w:name="Light List Accent 1" w:semiHidden="0" w:uiPriority="61" w:unhideWhenUsed="0"/>
-    <w:lsdException w:name="Light Grid Accent 1" w:semiHidden="0" w:uiPriority="62" w:unhideWhenUsed="0"/>
-    <w:lsdException w:name="Medium Shading 1 Accent 1" w:semiHidden="0" w:uiPriority="63" w:unhideWhenUsed="0"/>
-    <w:lsdException w:name="Medium Shading 2 Accent 1" w:semiHidden="0" w:uiPriority="64" w:unhideWhenUsed="0"/>
-    <w:lsdException w:name="Medium List 1 Accent 1" w:semiHidden="0" w:uiPriority="65" w:unhideWhenUsed="0"/>
-    <w:lsdException w:name="Revision" w:unhideWhenUsed="0"/>
-    <w:lsdException w:name="List Paragraph" w:semiHidden="0" w:uiPriority="34" w:unhideWhenUsed="0" w:qFormat="1"/>
-    <w:lsdException w:name="Quote" w:semiHidden="0" w:uiPriority="29" w:unhideWhenUsed="0" w:qFormat="1"/>
-    <w:lsdException w:name="Intense Quote" w:semiHidden="0" w:uiPriority="30" w:unhideWhenUsed="0" w:qFormat="1"/>
-    <w:lsdException w:name="Medium List 2 Accent 1" w:semiHidden="0" w:uiPriority="66" w:unhideWhenUsed="0"/>
-    <w:lsdException w:name="Medium Grid 1 Accent 1" w:semiHidden="0" w:uiPriority="67" w:unhideWhenUsed="0"/>
-    <w:lsdException w:name="Medium Grid 2 Accent 1" w:semiHidden="0" w:uiPriority="68" w:unhideWhenUsed="0"/>
-    <w:lsdException w:name="Medium Grid 3 Accent 1" w:semiHidden="0" w:uiPriority="69" w:unhideWhenUsed="0"/>
-    <w:lsdException w:name="Dark List Accent 1" w:semiHidden="0" w:uiPriority="70" w:unhideWhenUsed="0"/>
-    <w:lsdException w:name="Colorful Shading Accent 1" w:semiHidden="0" w:uiPriority="71" w:unhideWhenUsed="0"/>
-    <w:lsdException w:name="Colorful List Accent 1" w:semiHidden="0" w:uiPriority="72" w:unhideWhenUsed="0"/>
-    <w:lsdException w:name="Colorful Grid Accent 1" w:semiHidden="0" w:uiPriority="73" w:unhideWhenUsed="0"/>
-    <w:lsdException w:name="Light Shading Accent 2" w:semiHidden="0" w:uiPriority="60" w:unhideWhenUsed="0"/>
-    <w:lsdException w:name="Light List Accent 2" w:semiHidden="0" w:uiPriority="61" w:unhideWhenUsed="0"/>
-    <w:lsdException w:name="Light Grid Accent 2" w:semiHidden="0" w:uiPriority="62" w:unhideWhenUsed="0"/>
-    <w:lsdException w:name="Medium Shading 1 Accent 2" w:semiHidden="0" w:uiPriority="63" w:unhideWhenUsed="0"/>
-    <w:lsdException w:name="Medium Shading 2 Accent 2" w:semiHidden="0" w:uiPriority="64" w:unhideWhenUsed="0"/>
-    <w:lsdException w:name="Medium List 1 Accent 2" w:semiHidden="0" w:uiPriority="65" w:unhideWhenUsed="0"/>
-    <w:lsdException w:name="Medium List 2 Accent 2" w:semiHidden="0" w:uiPriority="66" w:unhideWhenUsed="0"/>
-    <w:lsdException w:name="Medium Grid 1 Accent 2" w:semiHidden="0" w:uiPriority="67" w:unhideWhenUsed="0"/>
-    <w:lsdException w:name="Medium Grid 2 Accent 2" w:semiHidden="0" w:uiPriority="68" w:unhideWhenUsed="0"/>
-    <w:lsdException w:name="Medium Grid 3 Accent 2" w:semiHidden="0" w:uiPriority="69" w:unhideWhenUsed="0"/>
-    <w:lsdException w:name="Dark List Accent 2" w:semiHidden="0" w:uiPriority="70" w:unhideWhenUsed="0"/>
-    <w:lsdException w:name="Colorful Shading Accent 2" w:semiHidden="0" w:uiPriority="71" w:unhideWhenUsed="0"/>
-    <w:lsdException w:name="Colorful List Accent 2" w:semiHidden="0" w:uiPriority="72" w:unhideWhenUsed="0"/>
-    <w:lsdException w:name="Colorful Grid Accent 2" w:semiHidden="0" w:uiPriority="73" w:unhideWhenUsed="0"/>
-    <w:lsdException w:name="Light Shading Accent 3" w:semiHidden="0" w:uiPriority="60" w:unhideWhenUsed="0"/>
-    <w:lsdException w:name="Light List Accent 3" w:semiHidden="0" w:uiPriority="61" w:unhideWhenUsed="0"/>
-    <w:lsdException w:name="Light Grid Accent 3" w:semiHidden="0" w:uiPriority="62" w:unhideWhenUsed="0"/>
-    <w:lsdException w:name="Medium Shading 1 Accent 3" w:semiHidden="0" w:uiPriority="63" w:unhideWhenUsed="0"/>
-    <w:lsdException w:name="Medium Shading 2 Accent 3" w:semiHidden="0" w:uiPriority="64" w:unhideWhenUsed="0"/>
-    <w:lsdException w:name="Medium List 1 Accent 3" w:semiHidden="0" w:uiPriority="65" w:unhideWhenUsed="0"/>
-    <w:lsdException w:name="Medium List 2 Accent 3" w:semiHidden="0" w:uiPriority="66" w:unhideWhenUsed="0"/>
-    <w:lsdException w:name="Medium Grid 1 Accent 3" w:semiHidden="0" w:uiPriority="67" w:unhideWhenUsed="0"/>
-    <w:lsdException w:name="Medium Grid 2 Accent 3" w:semiHidden="0" w:uiPriority="68" w:unhideWhenUsed="0"/>
-    <w:lsdException w:name="Medium Grid 3 Accent 3" w:semiHidden="0" w:uiPriority="69" w:unhideWhenUsed="0"/>
-    <w:lsdException w:name="Dark List Accent 3" w:semiHidden="0" w:uiPriority="70" w:unhideWhenUsed="0"/>
-    <w:lsdException w:name="Colorful Shading Accent 3" w:semiHidden="0" w:uiPriority="71" w:unhideWhenUsed="0"/>
-    <w:lsdException w:name="Colorful List Accent 3" w:semiHidden="0" w:uiPriority="72" w:unhideWhenUsed="0"/>
-    <w:lsdException w:name="Colorful Grid Accent 3" w:semiHidden="0" w:uiPriority="73" w:unhideWhenUsed="0"/>
-    <w:lsdException w:name="Light Shading Accent 4" w:semiHidden="0" w:uiPriority="60" w:unhideWhenUsed="0"/>
-    <w:lsdException w:name="Light List Accent 4" w:semiHidden="0" w:uiPriority="61" w:unhideWhenUsed="0"/>
-    <w:lsdException w:name="Light Grid Accent 4" w:semiHidden="0" w:uiPriority="62" w:unhideWhenUsed="0"/>
-    <w:lsdException w:name="Medium Shading 1 Accent 4" w:semiHidden="0" w:uiPriority="63" w:unhideWhenUsed="0"/>
-    <w:lsdException w:name="Medium Shading 2 Accent 4" w:semiHidden="0" w:uiPriority="64" w:unhideWhenUsed="0"/>
-    <w:lsdException w:name="Medium List 1 Accent 4" w:semiHidden="0" w:uiPriority="65" w:unhideWhenUsed="0"/>
-    <w:lsdException w:name="Medium List 2 Accent 4" w:semiHidden="0" w:uiPriority="66" w:unhideWhenUsed="0"/>
-    <w:lsdException w:name="Medium Grid 1 Accent 4" w:semiHidden="0" w:uiPriority="67" w:unhideWhenUsed="0"/>
-    <w:lsdException w:name="Medium Grid 2 Accent 4" w:semiHidden="0" w:uiPriority="68" w:unhideWhenUsed="0"/>
-    <w:lsdException w:name="Medium Grid 3 Accent 4" w:semiHidden="0" w:uiPriority="69" w:unhideWhenUsed="0"/>
-    <w:lsdException w:name="Dark List Accent 4" w:semiHidden="0" w:uiPriority="70" w:unhideWhenUsed="0"/>
-    <w:lsdException w:name="Colorful Shading Accent 4" w:semiHidden="0" w:uiPriority="71" w:unhideWhenUsed="0"/>
-    <w:lsdException w:name="Colorful List Accent 4" w:semiHidden="0" w:uiPriority="72" w:unhideWhenUsed="0"/>
-    <w:lsdException w:name="Colorful Grid Accent 4" w:semiHidden="0" w:uiPriority="73" w:unhideWhenUsed="0"/>
-    <w:lsdException w:name="Light Shading Accent 5" w:semiHidden="0" w:uiPriority="60" w:unhideWhenUsed="0"/>
-    <w:lsdException w:name="Light List Accent 5" w:semiHidden="0" w:uiPriority="61" w:unhideWhenUsed="0"/>
-    <w:lsdException w:name="Light Grid Accent 5" w:semiHidden="0" w:uiPriority="62" w:unhideWhenUsed="0"/>
-    <w:lsdException w:name="Medium Shading 1 Accent 5" w:semiHidden="0" w:uiPriority="63" w:unhideWhenUsed="0"/>
-    <w:lsdException w:name="Medium Shading 2 Accent 5" w:semiHidden="0" w:uiPriority="64" w:unhideWhenUsed="0"/>
-    <w:lsdException w:name="Medium List 1 Accent 5" w:semiHidden="0" w:uiPriority="65" w:unhideWhenUsed="0"/>
-    <w:lsdException w:name="Medium List 2 Accent 5" w:semiHidden="0" w:uiPriority="66" w:unhideWhenUsed="0"/>
-    <w:lsdException w:name="Medium Grid 1 Accent 5" w:semiHidden="0" w:uiPriority="67" w:unhideWhenUsed="0"/>
-    <w:lsdException w:name="Medium Grid 2 Accent 5" w:semiHidden="0" w:uiPriority="68" w:unhideWhenUsed="0"/>
-    <w:lsdException w:name="Medium Grid 3 Accent 5" w:semiHidden="0" w:uiPriority="69" w:unhideWhenUsed="0"/>
-    <w:lsdException w:name="Dark List Accent 5" w:semiHidden="0" w:uiPriority="70" w:unhideWhenUsed="0"/>
-    <w:lsdException w:name="Colorful Shading Accent 5" w:semiHidden="0" w:uiPriority="71" w:unhideWhenUsed="0"/>
-    <w:lsdException w:name="Colorful List Accent 5" w:semiHidden="0" w:uiPriority="72" w:unhideWhenUsed="0"/>
-    <w:lsdException w:name="Colorful Grid Accent 5" w:semiHidden="0" w:uiPriority="73" w:unhideWhenUsed="0"/>
-    <w:lsdException w:name="Light Shading Accent 6" w:semiHidden="0" w:uiPriority="60" w:unhideWhenUsed="0"/>
-    <w:lsdException w:name="Light List Accent 6" w:semiHidden="0" w:uiPriority="61" w:unhideWhenUsed="0"/>
-    <w:lsdException w:name="Light Grid Accent 6" w:semiHidden="0" w:uiPriority="62" w:unhideWhenUsed="0"/>
-    <w:lsdException w:name="Medium Shading 1 Accent 6" w:semiHidden="0" w:uiPriority="63" w:unhideWhenUsed="0"/>
-    <w:lsdException w:name="Medium Shading 2 Accent 6" w:semiHidden="0" w:uiPriority="64" w:unhideWhenUsed="0"/>
-    <w:lsdException w:name="Medium List 1 Accent 6" w:semiHidden="0" w:uiPriority="65" w:unhideWhenUsed="0"/>
-    <w:lsdException w:name="Medium List 2 Accent 6" w:semiHidden="0" w:uiPriority="66" w:unhideWhenUsed="0"/>
-    <w:lsdException w:name="Medium Grid 1 Accent 6" w:semiHidden="0" w:uiPriority="67" w:unhideWhenUsed="0"/>
-    <w:lsdException w:name="Medium Grid 2 Accent 6" w:semiHidden="0" w:uiPriority="68" w:unhideWhenUsed="0"/>
-    <w:lsdException w:name="Medium Grid 3 Accent 6" w:semiHidden="0" w:uiPriority="69" w:unhideWhenUsed="0"/>
-    <w:lsdException w:name="Dark List Accent 6" w:semiHidden="0" w:uiPriority="70" w:unhideWhenUsed="0"/>
-    <w:lsdException w:name="Colorful Shading Accent 6" w:semiHidden="0" w:uiPriority="71" w:unhideWhenUsed="0"/>
-    <w:lsdException w:name="Colorful List Accent 6" w:semiHidden="0" w:uiPriority="72" w:unhideWhenUsed="0"/>
-    <w:lsdException w:name="Colorful Grid Accent 6" w:semiHidden="0" w:uiPriority="73" w:unhideWhenUsed="0"/>
-    <w:lsdException w:name="Subtle Emphasis" w:semiHidden="0" w:uiPriority="19" w:unhideWhenUsed="0" w:qFormat="1"/>
-    <w:lsdException w:name="Intense Emphasis" w:semiHidden="0" w:uiPriority="21" w:unhideWhenUsed="0" w:qFormat="1"/>
-    <w:lsdException w:name="Subtle Reference" w:semiHidden="0" w:uiPriority="31" w:unhideWhenUsed="0" w:qFormat="1"/>
-    <w:lsdException w:name="Intense Reference" w:semiHidden="0" w:uiPriority="32" w:unhideWhenUsed="0" w:qFormat="1"/>
-    <w:lsdException w:name="Book Title" w:semiHidden="0" w:uiPriority="33" w:unhideWhenUsed="0" w:qFormat="1"/>
-    <w:lsdException w:name="Bibliography" w:uiPriority="37"/>
-    <w:lsdException w:name="TOC Heading" w:uiPriority="39" w:qFormat="1"/>
-  </w:latentStyles>
-  <w:style w:type="paragraph" w:default="1" w:styleId="Normal">
-    <w:name w:val="Normal"/>
-    <w:qFormat/>
-    <w:rPr>
-      <w:sz w:val="24"/>
-      <w:szCs w:val="24"/>
-    </w:rPr>
-  </w:style>
-  <w:style w:type="paragraph" w:styleId="Heading1">
-    <w:name w:val="heading 1"/>
-    <w:basedOn w:val="Normal"/>
-    <w:next w:val="Normal"/>
-    <w:link w:val="Heading1Char"/>
-    <w:uiPriority w:val="9"/>
-    <w:qFormat/>
-    <w:rsid w:val="00DF12C2"/>
-    <w:pPr>
-      <w:keepNext/>
-      <w:keepLines/>
-      <w:spacing w:before="480"/>
-      <w:outlineLvl w:val="0"/>
-    </w:pPr>
-    <w:rPr>
-      <w:rFonts w:asciiTheme="majorHAnsi" w:eastAsiaTheme="majorEastAsia" w:hAnsiTheme="majorHAnsi" w:cstheme="majorBidi"/>
-      <w:b/>
-      <w:bCs/>
-      <w:color w:val="345A8A" w:themeColor="accent1" w:themeShade="B5"/>
-      <w:sz w:val="32"/>
-      <w:szCs w:val="32"/>
-    </w:rPr>
-  </w:style>
-  <w:style w:type="paragraph" w:styleId="Heading2">
-    <w:name w:val="heading 2"/>
-    <w:basedOn w:val="Normal"/>
-    <w:next w:val="Normal"/>
-    <w:link w:val="Heading2Char"/>
-    <w:uiPriority w:val="9"/>
-    <w:unhideWhenUsed/>
-    <w:qFormat/>
-    <w:rsid w:val="00DF12C2"/>
-    <w:pPr>
-      <w:keepNext/>
-      <w:keepLines/>
-      <w:spacing w:before="200"/>
-      <w:outlineLvl w:val="1"/>
-    </w:pPr>
-    <w:rPr>
-      <w:rFonts w:asciiTheme="majorHAnsi" w:eastAsiaTheme="majorEastAsia" w:hAnsiTheme="majorHAnsi" w:cstheme="majorBidi"/>
-      <w:b/>
-      <w:bCs/>
-      <w:color w:val="4F81BD" w:themeColor="accent1"/>
-      <w:sz w:val="26"/>
-      <w:szCs w:val="26"/>
-    </w:rPr>
-  </w:style>
-  <w:style w:type="character" w:default="1" w:styleId="DefaultParagraphFont">
-    <w:name w:val="Default Paragraph Font"/>
-    <w:uiPriority w:val="1"/>
-    <w:semiHidden/>
-    <w:unhideWhenUsed/>
-  </w:style>
-  <w:style w:type="table" w:default="1" w:styleId="TableNormal">
-    <w:name w:val="Normal Table"/>
-    <w:uiPriority w:val="99"/>
-    <w:semiHidden/>
-    <w:unhideWhenUsed/>
-    <w:tblPr>
-      <w:tblInd w:w="0" w:type="dxa"/>
-      <w:tblCellMar>
-        <w:top w:w="0" w:type="dxa"/>
-        <w:left w:w="108" w:type="dxa"/>
-        <w:bottom w:w="0" w:type="dxa"/>
-        <w:right w:w="108" w:type="dxa"/>
-      </w:tblCellMar>
-    </w:tblPr>
-  </w:style>
-  <w:style w:type="numbering" w:default="1" w:styleId="NoList">
-    <w:name w:val="No List"/>
-    <w:uiPriority w:val="99"/>
-    <w:semiHidden/>
-    <w:unhideWhenUsed/>
-  </w:style>
-  <w:style w:type="character" w:styleId="Hyperlink">
-    <w:name w:val="Hyperlink"/>
-    <w:basedOn w:val="DefaultParagraphFont"/>
-    <w:uiPriority w:val="99"/>
-    <w:semiHidden/>
-    <w:unhideWhenUsed/>
-    <w:rsid w:val="0047433F"/>
-    <w:rPr>
-      <w:color w:val="0000FF"/>
-      <w:u w:val="single"/>
-    </w:rPr>
-  </w:style>
-  <w:style w:type="character" w:customStyle="1" w:styleId="Heading1Char">
-    <w:name w:val="Heading 1 Char"/>
-    <w:basedOn w:val="DefaultParagraphFont"/>
-    <w:link w:val="Heading1"/>
-    <w:uiPriority w:val="9"/>
-    <w:rsid w:val="00DF12C2"/>
-    <w:rPr>
-      <w:rFonts w:asciiTheme="majorHAnsi" w:eastAsiaTheme="majorEastAsia" w:hAnsiTheme="majorHAnsi" w:cstheme="majorBidi"/>
-      <w:b/>
-      <w:bCs/>
-      <w:color w:val="345A8A" w:themeColor="accent1" w:themeShade="B5"/>
-      <w:sz w:val="32"/>
-      <w:szCs w:val="32"/>
-    </w:rPr>
-  </w:style>
-  <w:style w:type="character" w:customStyle="1" w:styleId="Heading2Char">
-    <w:name w:val="Heading 2 Char"/>
-    <w:basedOn w:val="DefaultParagraphFont"/>
-    <w:link w:val="Heading2"/>
-    <w:uiPriority w:val="9"/>
-    <w:rsid w:val="00DF12C2"/>
-    <w:rPr>
-      <w:rFonts w:asciiTheme="majorHAnsi" w:eastAsiaTheme="majorEastAsia" w:hAnsiTheme="majorHAnsi" w:cstheme="majorBidi"/>
-      <w:b/>
-      <w:bCs/>
-      <w:color w:val="4F81BD" w:themeColor="accent1"/>
-      <w:sz w:val="26"/>
-      <w:szCs w:val="26"/>
-    </w:rPr>
-  </w:style>
-  <w:style w:type="paragraph" w:styleId="ListParagraph">
-    <w:name w:val="List Paragraph"/>
-    <w:basedOn w:val="Normal"/>
-    <w:uiPriority w:val="34"/>
-    <w:qFormat/>
-    <w:rsid w:val="00796C69"/>
-    <w:pPr>
-      <w:ind w:left="720"/>
-      <w:contextualSpacing/>
-    </w:pPr>
-  </w:style>
-  <w:style w:type="character" w:styleId="CommentReference">
-    <w:name w:val="annotation reference"/>
-    <w:basedOn w:val="DefaultParagraphFont"/>
-    <w:uiPriority w:val="99"/>
-    <w:semiHidden/>
-    <w:unhideWhenUsed/>
-    <w:rsid w:val="00FC5752"/>
-    <w:rPr>
-      <w:sz w:val="16"/>
-      <w:szCs w:val="16"/>
-    </w:rPr>
-  </w:style>
-  <w:style w:type="paragraph" w:styleId="CommentText">
-    <w:name w:val="annotation text"/>
-    <w:basedOn w:val="Normal"/>
-    <w:link w:val="CommentTextChar"/>
-    <w:uiPriority w:val="99"/>
-    <w:semiHidden/>
-    <w:unhideWhenUsed/>
-    <w:rsid w:val="00FC5752"/>
-    <w:rPr>
-      <w:sz w:val="20"/>
-      <w:szCs w:val="20"/>
-    </w:rPr>
-  </w:style>
-  <w:style w:type="character" w:customStyle="1" w:styleId="CommentTextChar">
-    <w:name w:val="Comment Text Char"/>
-    <w:basedOn w:val="DefaultParagraphFont"/>
-    <w:link w:val="CommentText"/>
-    <w:uiPriority w:val="99"/>
-    <w:semiHidden/>
-    <w:rsid w:val="00FC5752"/>
-  </w:style>
-  <w:style w:type="paragraph" w:styleId="CommentSubject">
-    <w:name w:val="annotation subject"/>
-    <w:basedOn w:val="CommentText"/>
-    <w:next w:val="CommentText"/>
-    <w:link w:val="CommentSubjectChar"/>
-    <w:uiPriority w:val="99"/>
-    <w:semiHidden/>
-    <w:unhideWhenUsed/>
-    <w:rsid w:val="00FC5752"/>
-    <w:rPr>
-      <w:b/>
-      <w:bCs/>
-    </w:rPr>
-  </w:style>
-  <w:style w:type="character" w:customStyle="1" w:styleId="CommentSubjectChar">
-    <w:name w:val="Comment Subject Char"/>
-    <w:basedOn w:val="CommentTextChar"/>
-    <w:link w:val="CommentSubject"/>
-    <w:uiPriority w:val="99"/>
-    <w:semiHidden/>
-    <w:rsid w:val="00FC5752"/>
-    <w:rPr>
-      <w:b/>
-      <w:bCs/>
-    </w:rPr>
-  </w:style>
-  <w:style w:type="paragraph" w:styleId="BalloonText">
-    <w:name w:val="Balloon Text"/>
-    <w:basedOn w:val="Normal"/>
-    <w:link w:val="BalloonTextChar"/>
-    <w:uiPriority w:val="99"/>
-    <w:semiHidden/>
-    <w:unhideWhenUsed/>
-    <w:rsid w:val="00FC5752"/>
-    <w:rPr>
-      <w:rFonts w:ascii="Segoe UI" w:hAnsi="Segoe UI" w:cs="Segoe UI"/>
-      <w:sz w:val="18"/>
-      <w:szCs w:val="18"/>
-    </w:rPr>
-  </w:style>
-  <w:style w:type="character" w:customStyle="1" w:styleId="BalloonTextChar">
-    <w:name w:val="Balloon Text Char"/>
-    <w:basedOn w:val="DefaultParagraphFont"/>
-    <w:link w:val="BalloonText"/>
-    <w:uiPriority w:val="99"/>
-    <w:semiHidden/>
-    <w:rsid w:val="00FC5752"/>
-    <w:rPr>
-      <w:rFonts w:ascii="Segoe UI" w:hAnsi="Segoe UI" w:cs="Segoe UI"/>
-      <w:sz w:val="18"/>
-      <w:szCs w:val="18"/>
-    </w:rPr>
-  </w:style>
-  <w:style w:type="table" w:styleId="TableGrid">
-    <w:name w:val="Table Grid"/>
-    <w:basedOn w:val="TableNormal"/>
-    <w:uiPriority w:val="59"/>
-    <w:rsid w:val="005A6631"/>
-    <w:tblPr>
-      <w:tblInd w:w="0" w:type="dxa"/>
-      <w:tblBorders>
-        <w:top w:val="single" w:sz="4" w:space="0" w:color="auto"/>
-        <w:left w:val="single" w:sz="4" w:space="0" w:color="auto"/>
-        <w:bottom w:val="single" w:sz="4" w:space="0" w:color="auto"/>
-        <w:right w:val="single" w:sz="4" w:space="0" w:color="auto"/>
-        <w:insideH w:val="single" w:sz="4" w:space="0" w:color="auto"/>
-        <w:insideV w:val="single" w:sz="4" w:space="0" w:color="auto"/>
-      </w:tblBorders>
-      <w:tblCellMar>
-        <w:top w:w="0" w:type="dxa"/>
-        <w:left w:w="108" w:type="dxa"/>
-        <w:bottom w:w="0" w:type="dxa"/>
-        <w:right w:w="108" w:type="dxa"/>
-      </w:tblCellMar>
-    </w:tblPr>
-  </w:style>
-  <w:style w:type="paragraph" w:styleId="Caption">
-    <w:name w:val="caption"/>
-    <w:basedOn w:val="Normal"/>
-    <w:next w:val="Normal"/>
-    <w:uiPriority w:val="35"/>
-    <w:unhideWhenUsed/>
-    <w:qFormat/>
-    <w:rsid w:val="00314241"/>
-    <w:pPr>
-      <w:spacing w:after="200"/>
-    </w:pPr>
-    <w:rPr>
-      <w:b/>
-      <w:bCs/>
-      <w:color w:val="4F81BD" w:themeColor="accent1"/>
-      <w:sz w:val="18"/>
-      <w:szCs w:val="18"/>
-    </w:rPr>
-  </w:style>
-  <w:style w:type="table" w:customStyle="1" w:styleId="TableGrid1">
-    <w:name w:val="Table Grid1"/>
-    <w:basedOn w:val="TableNormal"/>
-    <w:next w:val="TableGrid"/>
-    <w:uiPriority w:val="59"/>
-    <w:rsid w:val="00411A64"/>
-    <w:tblPr>
-      <w:tblInd w:w="0" w:type="dxa"/>
-      <w:tblBorders>
-        <w:top w:val="single" w:sz="4" w:space="0" w:color="auto"/>
-        <w:left w:val="single" w:sz="4" w:space="0" w:color="auto"/>
-        <w:bottom w:val="single" w:sz="4" w:space="0" w:color="auto"/>
-        <w:right w:val="single" w:sz="4" w:space="0" w:color="auto"/>
-        <w:insideH w:val="single" w:sz="4" w:space="0" w:color="auto"/>
-        <w:insideV w:val="single" w:sz="4" w:space="0" w:color="auto"/>
-      </w:tblBorders>
-      <w:tblCellMar>
-        <w:top w:w="0" w:type="dxa"/>
-        <w:left w:w="108" w:type="dxa"/>
-        <w:bottom w:w="0" w:type="dxa"/>
-        <w:right w:w="108" w:type="dxa"/>
-      </w:tblCellMar>
-    </w:tblPr>
-  </w:style>
-</w:styles>
-</file>
-
-<file path=word/stylesWithEffects.xml><?xml version="1.0" encoding="utf-8"?>
-<w:styles xmlns:wpc="http://schemas.microsoft.com/office/word/2010/wordprocessingCanvas" xmlns:mo="http://schemas.microsoft.com/office/mac/office/2008/main" xmlns:mc="http://schemas.openxmlformats.org/markup-compatibility/2006" xmlns:mv="urn:schemas-microsoft-com:mac:vml" xmlns:o="urn:schemas-microsoft-com:office:office" xmlns:r="http://schemas.openxmlformats.org/officeDocument/2006/relationships" xmlns:m="http://schemas.openxmlformats.org/officeDocument/2006/math" xmlns:v="urn:schemas-microsoft-com:vml" xmlns:wp14="http://schemas.microsoft.com/office/word/2010/wordprocessingDrawing" xmlns:wp="http://schemas.openxmlformats.org/drawingml/2006/wordprocessingDrawing" xmlns:w10="urn:schemas-microsoft-com:office:word" xmlns:w="http://schemas.openxmlformats.org/wordprocessingml/2006/main" xmlns:w14="http://schemas.microsoft.com/office/word/2010/wordml" xmlns:wpg="http://schemas.microsoft.com/office/word/2010/wordprocessingGroup" xmlns:wpi="http://schemas.microsoft.com/office/word/2010/wordprocessingInk" xmlns:wne="http://schemas.microsoft.com/office/word/2006/wordml" xmlns:wps="http://schemas.microsoft.com/office/word/2010/wordprocessingShape" mc:Ignorable="w14 wp14">
-  <w:docDefaults>
-    <w:rPrDefault>
-      <w:rPr>
-        <w:rFonts w:asciiTheme="minorHAnsi" w:eastAsiaTheme="minorEastAsia" w:hAnsiTheme="minorHAnsi" w:cstheme="minorBidi"/>
-        <w:lang w:val="en-US" w:eastAsia="ja-JP" w:bidi="ar-SA"/>
-      </w:rPr>
-    </w:rPrDefault>
-    <w:pPrDefault/>
-  </w:docDefaults>
-  <w:latentStyles w:defLockedState="0" w:defUIPriority="99" w:defSemiHidden="1" w:defUnhideWhenUsed="1" w:defQFormat="0" w:count="276">
-    <w:lsdException w:name="Normal" w:semiHidden="0" w:uiPriority="0" w:unhideWhenUsed="0" w:qFormat="1"/>
-    <w:lsdException w:name="heading 1" w:semiHidden="0" w:uiPriority="9" w:unhideWhenUsed="0" w:qFormat="1"/>
-    <w:lsdException w:name="heading 2" w:uiPriority="9" w:qFormat="1"/>
-    <w:lsdException w:name="heading 3" w:uiPriority="9" w:qFormat="1"/>
-    <w:lsdException w:name="heading 4" w:uiPriority="9" w:qFormat="1"/>
-    <w:lsdException w:name="heading 5" w:uiPriority="9" w:qFormat="1"/>
-    <w:lsdException w:name="heading 6" w:uiPriority="9" w:qFormat="1"/>
-    <w:lsdException w:name="heading 7" w:uiPriority="9" w:qFormat="1"/>
-    <w:lsdException w:name="heading 8" w:uiPriority="9" w:qFormat="1"/>
-    <w:lsdException w:name="heading 9" w:uiPriority="9" w:qFormat="1"/>
-    <w:lsdException w:name="toc 1" w:uiPriority="39"/>
-    <w:lsdException w:name="toc 2" w:uiPriority="39"/>
-    <w:lsdException w:name="toc 3" w:uiPriority="39"/>
-    <w:lsdException w:name="toc 4" w:uiPriority="39"/>
-    <w:lsdException w:name="toc 5" w:uiPriority="39"/>
-    <w:lsdException w:name="toc 6" w:uiPriority="39"/>
-    <w:lsdException w:name="toc 7" w:uiPriority="39"/>
-    <w:lsdException w:name="toc 8" w:uiPriority="39"/>
-    <w:lsdException w:name="toc 9" w:uiPriority="39"/>
-    <w:lsdException w:name="caption" w:uiPriority="35" w:qFormat="1"/>
-    <w:lsdException w:name="Title" w:semiHidden="0" w:uiPriority="10" w:unhideWhenUsed="0" w:qFormat="1"/>
-    <w:lsdException w:name="Default Paragraph Font" w:uiPriority="1"/>
-    <w:lsdException w:name="Subtitle" w:semiHidden="0" w:uiPriority="11" w:unhideWhenUsed="0" w:qFormat="1"/>
-    <w:lsdException w:name="Strong" w:semiHidden="0" w:uiPriority="22" w:unhideWhenUsed="0" w:qFormat="1"/>
-    <w:lsdException w:name="Emphasis" w:semiHidden="0" w:uiPriority="20" w:unhideWhenUsed="0" w:qFormat="1"/>
-    <w:lsdException w:name="Table Grid" w:semiHidden="0" w:uiPriority="59" w:unhideWhenUsed="0"/>
-    <w:lsdException w:name="Note Level 1" w:semiHidden="0" w:unhideWhenUsed="0"/>
-    <w:lsdException w:name="Note Level 2" w:semiHidden="0" w:unhideWhenUsed="0"/>
-    <w:lsdException w:name="Note Level 3" w:semiHidden="0" w:unhideWhenUsed="0"/>
-    <w:lsdException w:name="Note Level 4" w:semiHidden="0" w:unhideWhenUsed="0"/>
-    <w:lsdException w:name="Note Level 5" w:semiHidden="0" w:unhideWhenUsed="0"/>
-    <w:lsdException w:name="Note Level 6" w:semiHidden="0" w:unhideWhenUsed="0"/>
-    <w:lsdException w:name="Note Level 7" w:semiHidden="0" w:unhideWhenUsed="0"/>
-    <w:lsdException w:name="Note Level 8" w:semiHidden="0" w:unhideWhenUsed="0"/>
-    <w:lsdException w:name="Note Level 9" w:semiHidden="0" w:unhideWhenUsed="0"/>
-    <w:lsdException w:name="Placeholder Text" w:unhideWhenUsed="0"/>
-    <w:lsdException w:name="No Spacing" w:semiHidden="0" w:uiPriority="1" w:unhideWhenUsed="0" w:qFormat="1"/>
-    <w:lsdException w:name="Light Shading" w:semiHidden="0" w:uiPriority="60" w:unhideWhenUsed="0"/>
-    <w:lsdException w:name="Light List" w:semiHidden="0" w:uiPriority="61" w:unhideWhenUsed="0"/>
-    <w:lsdException w:name="Light Grid" w:semiHidden="0" w:uiPriority="62" w:unhideWhenUsed="0"/>
-    <w:lsdException w:name="Medium Shading 1" w:semiHidden="0" w:uiPriority="63" w:unhideWhenUsed="0"/>
-    <w:lsdException w:name="Medium Shading 2" w:semiHidden="0" w:uiPriority="64" w:unhideWhenUsed="0"/>
-    <w:lsdException w:name="Medium List 1" w:semiHidden="0" w:uiPriority="65" w:unhideWhenUsed="0"/>
-    <w:lsdException w:name="Medium List 2" w:semiHidden="0" w:uiPriority="66" w:unhideWhenUsed="0"/>
-    <w:lsdException w:name="Medium Grid 1" w:semiHidden="0" w:uiPriority="67" w:unhideWhenUsed="0"/>
-    <w:lsdException w:name="Medium Grid 2" w:semiHidden="0" w:uiPriority="68" w:unhideWhenUsed="0"/>
-    <w:lsdException w:name="Medium Grid 3" w:semiHidden="0" w:uiPriority="69" w:unhideWhenUsed="0"/>
-    <w:lsdException w:name="Dark List" w:semiHidden="0" w:uiPriority="70" w:unhideWhenUsed="0"/>
-    <w:lsdException w:name="Colorful Shading" w:semiHidden="0" w:uiPriority="71" w:unhideWhenUsed="0"/>
-    <w:lsdException w:name="Colorful List" w:semiHidden="0" w:uiPriority="72" w:unhideWhenUsed="0"/>
-    <w:lsdException w:name="Colorful Grid" w:semiHidden="0" w:uiPriority="73" w:unhideWhenUsed="0"/>
-    <w:lsdException w:name="Light Shading Accent 1" w:semiHidden="0" w:uiPriority="60" w:unhideWhenUsed="0"/>
-    <w:lsdException w:name="Light List Accent 1" w:semiHidden="0" w:uiPriority="61" w:unhideWhenUsed="0"/>
-    <w:lsdException w:name="Light Grid Accent 1" w:semiHidden="0" w:uiPriority="62" w:unhideWhenUsed="0"/>
-    <w:lsdException w:name="Medium Shading 1 Accent 1" w:semiHidden="0" w:uiPriority="63" w:unhideWhenUsed="0"/>
-    <w:lsdException w:name="Medium Shading 2 Accent 1" w:semiHidden="0" w:uiPriority="64" w:unhideWhenUsed="0"/>
-    <w:lsdException w:name="Medium List 1 Accent 1" w:semiHidden="0" w:uiPriority="65" w:unhideWhenUsed="0"/>
-    <w:lsdException w:name="Revision" w:unhideWhenUsed="0"/>
-    <w:lsdException w:name="List Paragraph" w:semiHidden="0" w:uiPriority="34" w:unhideWhenUsed="0" w:qFormat="1"/>
-    <w:lsdException w:name="Quote" w:semiHidden="0" w:uiPriority="29" w:unhideWhenUsed="0" w:qFormat="1"/>
-    <w:lsdException w:name="Intense Quote" w:semiHidden="0" w:uiPriority="30" w:unhideWhenUsed="0" w:qFormat="1"/>
-    <w:lsdException w:name="Medium List 2 Accent 1" w:semiHidden="0" w:uiPriority="66" w:unhideWhenUsed="0"/>
-    <w:lsdException w:name="Medium Grid 1 Accent 1" w:semiHidden="0" w:uiPriority="67" w:unhideWhenUsed="0"/>
-    <w:lsdException w:name="Medium Grid 2 Accent 1" w:semiHidden="0" w:uiPriority="68" w:unhideWhenUsed="0"/>
-    <w:lsdException w:name="Medium Grid 3 Accent 1" w:semiHidden="0" w:uiPriority="69" w:unhideWhenUsed="0"/>
-    <w:lsdException w:name="Dark List Accent 1" w:semiHidden="0" w:uiPriority="70" w:unhideWhenUsed="0"/>
-    <w:lsdException w:name="Colorful Shading Accent 1" w:semiHidden="0" w:uiPriority="71" w:unhideWhenUsed="0"/>
-    <w:lsdException w:name="Colorful List Accent 1" w:semiHidden="0" w:uiPriority="72" w:unhideWhenUsed="0"/>
-    <w:lsdException w:name="Colorful Grid Accent 1" w:semiHidden="0" w:uiPriority="73" w:unhideWhenUsed="0"/>
-    <w:lsdException w:name="Light Shading Accent 2" w:semiHidden="0" w:uiPriority="60" w:unhideWhenUsed="0"/>
-    <w:lsdException w:name="Light List Accent 2" w:semiHidden="0" w:uiPriority="61" w:unhideWhenUsed="0"/>
-    <w:lsdException w:name="Light Grid Accent 2" w:semiHidden="0" w:uiPriority="62" w:unhideWhenUsed="0"/>
-    <w:lsdException w:name="Medium Shading 1 Accent 2" w:semiHidden="0" w:uiPriority="63" w:unhideWhenUsed="0"/>
-    <w:lsdException w:name="Medium Shading 2 Accent 2" w:semiHidden="0" w:uiPriority="64" w:unhideWhenUsed="0"/>
-    <w:lsdException w:name="Medium List 1 Accent 2" w:semiHidden="0" w:uiPriority="65" w:unhideWhenUsed="0"/>
-    <w:lsdException w:name="Medium List 2 Accent 2" w:semiHidden="0" w:uiPriority="66" w:unhideWhenUsed="0"/>
-    <w:lsdException w:name="Medium Grid 1 Accent 2" w:semiHidden="0" w:uiPriority="67" w:unhideWhenUsed="0"/>
-    <w:lsdException w:name="Medium Grid 2 Accent 2" w:semiHidden="0" w:uiPriority="68" w:unhideWhenUsed="0"/>
-    <w:lsdException w:name="Medium Grid 3 Accent 2" w:semiHidden="0" w:uiPriority="69" w:unhideWhenUsed="0"/>
-    <w:lsdException w:name="Dark List Accent 2" w:semiHidden="0" w:uiPriority="70" w:unhideWhenUsed="0"/>
-    <w:lsdException w:name="Colorful Shading Accent 2" w:semiHidden="0" w:uiPriority="71" w:unhideWhenUsed="0"/>
-    <w:lsdException w:name="Colorful List Accent 2" w:semiHidden="0" w:uiPriority="72" w:unhideWhenUsed="0"/>
-    <w:lsdException w:name="Colorful Grid Accent 2" w:semiHidden="0" w:uiPriority="73" w:unhideWhenUsed="0"/>
-    <w:lsdException w:name="Light Shading Accent 3" w:semiHidden="0" w:uiPriority="60" w:unhideWhenUsed="0"/>
-    <w:lsdException w:name="Light List Accent 3" w:semiHidden="0" w:uiPriority="61" w:unhideWhenUsed="0"/>
-    <w:lsdException w:name="Light Grid Accent 3" w:semiHidden="0" w:uiPriority="62" w:unhideWhenUsed="0"/>
-    <w:lsdException w:name="Medium Shading 1 Accent 3" w:semiHidden="0" w:uiPriority="63" w:unhideWhenUsed="0"/>
-    <w:lsdException w:name="Medium Shading 2 Accent 3" w:semiHidden="0" w:uiPriority="64" w:unhideWhenUsed="0"/>
-    <w:lsdException w:name="Medium List 1 Accent 3" w:semiHidden="0" w:uiPriority="65" w:unhideWhenUsed="0"/>
-    <w:lsdException w:name="Medium List 2 Accent 3" w:semiHidden="0" w:uiPriority="66" w:unhideWhenUsed="0"/>
-    <w:lsdException w:name="Medium Grid 1 Accent 3" w:semiHidden="0" w:uiPriority="67" w:unhideWhenUsed="0"/>
-    <w:lsdException w:name="Medium Grid 2 Accent 3" w:semiHidden="0" w:uiPriority="68" w:unhideWhenUsed="0"/>
-    <w:lsdException w:name="Medium Grid 3 Accent 3" w:semiHidden="0" w:uiPriority="69" w:unhideWhenUsed="0"/>
-    <w:lsdException w:name="Dark List Accent 3" w:semiHidden="0" w:uiPriority="70" w:unhideWhenUsed="0"/>
-    <w:lsdException w:name="Colorful Shading Accent 3" w:semiHidden="0" w:uiPriority="71" w:unhideWhenUsed="0"/>
-    <w:lsdException w:name="Colorful List Accent 3" w:semiHidden="0" w:uiPriority="72" w:unhideWhenUsed="0"/>
-    <w:lsdException w:name="Colorful Grid Accent 3" w:semiHidden="0" w:uiPriority="73" w:unhideWhenUsed="0"/>
-    <w:lsdException w:name="Light Shading Accent 4" w:semiHidden="0" w:uiPriority="60" w:unhideWhenUsed="0"/>
-    <w:lsdException w:name="Light List Accent 4" w:semiHidden="0" w:uiPriority="61" w:unhideWhenUsed="0"/>
-    <w:lsdException w:name="Light Grid Accent 4" w:semiHidden="0" w:uiPriority="62" w:unhideWhenUsed="0"/>
-    <w:lsdException w:name="Medium Shading 1 Accent 4" w:semiHidden="0" w:uiPriority="63" w:unhideWhenUsed="0"/>
-    <w:lsdException w:name="Medium Shading 2 Accent 4" w:semiHidden="0" w:uiPriority="64" w:unhideWhenUsed="0"/>
-    <w:lsdException w:name="Medium List 1 Accent 4" w:semiHidden="0" w:uiPriority="65" w:unhideWhenUsed="0"/>
-    <w:lsdException w:name="Medium List 2 Accent 4" w:semiHidden="0" w:uiPriority="66" w:unhideWhenUsed="0"/>
-    <w:lsdException w:name="Medium Grid 1 Accent 4" w:semiHidden="0" w:uiPriority="67" w:unhideWhenUsed="0"/>
-    <w:lsdException w:name="Medium Grid 2 Accent 4" w:semiHidden="0" w:uiPriority="68" w:unhideWhenUsed="0"/>
-    <w:lsdException w:name="Medium Grid 3 Accent 4" w:semiHidden="0" w:uiPriority="69" w:unhideWhenUsed="0"/>
-    <w:lsdException w:name="Dark List Accent 4" w:semiHidden="0" w:uiPriority="70" w:unhideWhenUsed="0"/>
-    <w:lsdException w:name="Colorful Shading Accent 4" w:semiHidden="0" w:uiPriority="71" w:unhideWhenUsed="0"/>
-    <w:lsdException w:name="Colorful List Accent 4" w:semiHidden="0" w:uiPriority="72" w:unhideWhenUsed="0"/>
-    <w:lsdException w:name="Colorful Grid Accent 4" w:semiHidden="0" w:uiPriority="73" w:unhideWhenUsed="0"/>
-    <w:lsdException w:name="Light Shading Accent 5" w:semiHidden="0" w:uiPriority="60" w:unhideWhenUsed="0"/>
-    <w:lsdException w:name="Light List Accent 5" w:semiHidden="0" w:uiPriority="61" w:unhideWhenUsed="0"/>
-    <w:lsdException w:name="Light Grid Accent 5" w:semiHidden="0" w:uiPriority="62" w:unhideWhenUsed="0"/>
-    <w:lsdException w:name="Medium Shading 1 Accent 5" w:semiHidden="0" w:uiPriority="63" w:unhideWhenUsed="0"/>
-    <w:lsdException w:name="Medium Shading 2 Accent 5" w:semiHidden="0" w:uiPriority="64" w:unhideWhenUsed="0"/>
-    <w:lsdException w:name="Medium List 1 Accent 5" w:semiHidden="0" w:uiPriority="65" w:unhideWhenUsed="0"/>
-    <w:lsdException w:name="Medium List 2 Accent 5" w:semiHidden="0" w:uiPriority="66" w:unhideWhenUsed="0"/>
-    <w:lsdException w:name="Medium Grid 1 Accent 5" w:semiHidden="0" w:uiPriority="67" w:unhideWhenUsed="0"/>
-    <w:lsdException w:name="Medium Grid 2 Accent 5" w:semiHidden="0" w:uiPriority="68" w:unhideWhenUsed="0"/>
-    <w:lsdException w:name="Medium Grid 3 Accent 5" w:semiHidden="0" w:uiPriority="69" w:unhideWhenUsed="0"/>
-    <w:lsdException w:name="Dark List Accent 5" w:semiHidden="0" w:uiPriority="70" w:unhideWhenUsed="0"/>
-    <w:lsdException w:name="Colorful Shading Accent 5" w:semiHidden="0" w:uiPriority="71" w:unhideWhenUsed="0"/>
-    <w:lsdException w:name="Colorful List Accent 5" w:semiHidden="0" w:uiPriority="72" w:unhideWhenUsed="0"/>
-    <w:lsdException w:name="Colorful Grid Accent 5" w:semiHidden="0" w:uiPriority="73" w:unhideWhenUsed="0"/>
-    <w:lsdException w:name="Light Shading Accent 6" w:semiHidden="0" w:uiPriority="60" w:unhideWhenUsed="0"/>
-    <w:lsdException w:name="Light List Accent 6" w:semiHidden="0" w:uiPriority="61" w:unhideWhenUsed="0"/>
-    <w:lsdException w:name="Light Grid Accent 6" w:semiHidden="0" w:uiPriority="62" w:unhideWhenUsed="0"/>
-    <w:lsdException w:name="Medium Shading 1 Accent 6" w:semiHidden="0" w:uiPriority="63" w:unhideWhenUsed="0"/>
-    <w:lsdException w:name="Medium Shading 2 Accent 6" w:semiHidden="0" w:uiPriority="64" w:unhideWhenUsed="0"/>
-    <w:lsdException w:name="Medium List 1 Accent 6" w:semiHidden="0" w:uiPriority="65" w:unhideWhenUsed="0"/>
-    <w:lsdException w:name="Medium List 2 Accent 6" w:semiHidden="0" w:uiPriority="66" w:unhideWhenUsed="0"/>
-    <w:lsdException w:name="Medium Grid 1 Accent 6" w:semiHidden="0" w:uiPriority="67" w:unhideWhenUsed="0"/>
-    <w:lsdException w:name="Medium Grid 2 Accent 6" w:semiHidden="0" w:uiPriority="68" w:unhideWhenUsed="0"/>
-    <w:lsdException w:name="Medium Grid 3 Accent 6" w:semiHidden="0" w:uiPriority="69" w:unhideWhenUsed="0"/>
-    <w:lsdException w:name="Dark List Accent 6" w:semiHidden="0" w:uiPriority="70" w:unhideWhenUsed="0"/>
-    <w:lsdException w:name="Colorful Shading Accent 6" w:semiHidden="0" w:uiPriority="71" w:unhideWhenUsed="0"/>
-    <w:lsdException w:name="Colorful List Accent 6" w:semiHidden="0" w:uiPriority="72" w:unhideWhenUsed="0"/>
-    <w:lsdException w:name="Colorful Grid Accent 6" w:semiHidden="0" w:uiPriority="73" w:unhideWhenUsed="0"/>
-    <w:lsdException w:name="Subtle Emphasis" w:semiHidden="0" w:uiPriority="19" w:unhideWhenUsed="0" w:qFormat="1"/>
-    <w:lsdException w:name="Intense Emphasis" w:semiHidden="0" w:uiPriority="21" w:unhideWhenUsed="0" w:qFormat="1"/>
-    <w:lsdException w:name="Subtle Reference" w:semiHidden="0" w:uiPriority="31" w:unhideWhenUsed="0" w:qFormat="1"/>
-    <w:lsdException w:name="Intense Reference" w:semiHidden="0" w:uiPriority="32" w:unhideWhenUsed="0" w:qFormat="1"/>
-    <w:lsdException w:name="Book Title" w:semiHidden="0" w:uiPriority="33" w:unhideWhenUsed="0" w:qFormat="1"/>
-    <w:lsdException w:name="Bibliography" w:uiPriority="37"/>
-    <w:lsdException w:name="TOC Heading" w:uiPriority="39" w:qFormat="1"/>
+  <w:latentStyles w:defLockedState="0" w:defUIPriority="99" w:defSemiHidden="0" w:defUnhideWhenUsed="0" w:defQFormat="0" w:count="382">
+    <w:lsdException w:name="Normal" w:uiPriority="0" w:qFormat="1"/>
+    <w:lsdException w:name="heading 1" w:uiPriority="9" w:qFormat="1"/>
+    <w:lsdException w:name="heading 2" w:semiHidden="1" w:uiPriority="9" w:unhideWhenUsed="1" w:qFormat="1"/>
+    <w:lsdException w:name="heading 3" w:semiHidden="1" w:uiPriority="9" w:unhideWhenUsed="1" w:qFormat="1"/>
+    <w:lsdException w:name="heading 4" w:semiHidden="1" w:uiPriority="9" w:unhideWhenUsed="1" w:qFormat="1"/>
+    <w:lsdException w:name="heading 5" w:semiHidden="1" w:uiPriority="9" w:unhideWhenUsed="1" w:qFormat="1"/>
+    <w:lsdException w:name="heading 6" w:semiHidden="1" w:uiPriority="9" w:unhideWhenUsed="1" w:qFormat="1"/>
+    <w:lsdException w:name="heading 7" w:semiHidden="1" w:uiPriority="9" w:unhideWhenUsed="1" w:qFormat="1"/>
+    <w:lsdException w:name="heading 8" w:semiHidden="1" w:uiPriority="9" w:unhideWhenUsed="1" w:qFormat="1"/>
+    <w:lsdException w:name="heading 9" w:semiHidden="1" w:uiPriority="9" w:unhideWhenUsed="1" w:qFormat="1"/>
+    <w:lsdException w:name="index 1" w:semiHidden="1" w:unhideWhenUsed="1"/>
+    <w:lsdException w:name="index 2" w:semiHidden="1" w:unhideWhenUsed="1"/>
+    <w:lsdException w:name="index 3" w:semiHidden="1" w:unhideWhenUsed="1"/>
+    <w:lsdException w:name="index 4" w:semiHidden="1" w:unhideWhenUsed="1"/>
+    <w:lsdException w:name="index 5" w:semiHidden="1" w:unhideWhenUsed="1"/>
+    <w:lsdException w:name="index 6" w:semiHidden="1" w:unhideWhenUsed="1"/>
+    <w:lsdException w:name="index 7" w:semiHidden="1" w:unhideWhenUsed="1"/>
+    <w:lsdException w:name="index 8" w:semiHidden="1" w:unhideWhenUsed="1"/>
+    <w:lsdException w:name="index 9" w:semiHidden="1" w:unhideWhenUsed="1"/>
+    <w:lsdException w:name="toc 1" w:semiHidden="1" w:uiPriority="39" w:unhideWhenUsed="1"/>
+    <w:lsdException w:name="toc 2" w:semiHidden="1" w:uiPriority="39" w:unhideWhenUsed="1"/>
+    <w:lsdException w:name="toc 3" w:semiHidden="1" w:uiPriority="39" w:unhideWhenUsed="1"/>
+    <w:lsdException w:name="toc 4" w:semiHidden="1" w:uiPriority="39" w:unhideWhenUsed="1"/>
+    <w:lsdException w:name="toc 5" w:semiHidden="1" w:uiPriority="39" w:unhideWhenUsed="1"/>
+    <w:lsdException w:name="toc 6" w:semiHidden="1" w:uiPriority="39" w:unhideWhenUsed="1"/>
+    <w:lsdException w:name="toc 7" w:semiHidden="1" w:uiPriority="39" w:unhideWhenUsed="1"/>
+    <w:lsdException w:name="toc 8" w:semiHidden="1" w:uiPriority="39" w:unhideWhenUsed="1"/>
+    <w:lsdException w:name="toc 9" w:semiHidden="1" w:uiPriority="39" w:unhideWhenUsed="1"/>
+    <w:lsdException w:name="Normal Indent" w:semiHidden="1" w:unhideWhenUsed="1"/>
+    <w:lsdException w:name="footnote text" w:semiHidden="1" w:unhideWhenUsed="1"/>
+    <w:lsdException w:name="annotation text" w:semiHidden="1" w:unhideWhenUsed="1"/>
+    <w:lsdException w:name="header" w:semiHidden="1" w:unhideWhenUsed="1"/>
+    <w:lsdException w:name="footer" w:semiHidden="1" w:unhideWhenUsed="1"/>
+    <w:lsdException w:name="index heading" w:semiHidden="1" w:unhideWhenUsed="1"/>
+    <w:lsdException w:name="caption" w:semiHidden="1" w:uiPriority="35" w:unhideWhenUsed="1" w:qFormat="1"/>
+    <w:lsdException w:name="table of figures" w:semiHidden="1" w:unhideWhenUsed="1"/>
+    <w:lsdException w:name="envelope address" w:semiHidden="1" w:unhideWhenUsed="1"/>
+    <w:lsdException w:name="envelope return" w:semiHidden="1" w:unhideWhenUsed="1"/>
+    <w:lsdException w:name="footnote reference" w:semiHidden="1" w:unhideWhenUsed="1"/>
+    <w:lsdException w:name="annotation reference" w:semiHidden="1" w:unhideWhenUsed="1"/>
+    <w:lsdException w:name="line number" w:semiHidden="1" w:unhideWhenUsed="1"/>
+    <w:lsdException w:name="page number" w:semiHidden="1" w:unhideWhenUsed="1"/>
+    <w:lsdException w:name="endnote reference" w:semiHidden="1" w:unhideWhenUsed="1"/>
+    <w:lsdException w:name="endnote text" w:semiHidden="1" w:unhideWhenUsed="1"/>
+    <w:lsdException w:name="table of authorities" w:semiHidden="1" w:unhideWhenUsed="1"/>
+    <w:lsdException w:name="macro" w:semiHidden="1" w:unhideWhenUsed="1"/>
+    <w:lsdException w:name="toa heading" w:semiHidden="1" w:unhideWhenUsed="1"/>
+    <w:lsdException w:name="List" w:semiHidden="1" w:unhideWhenUsed="1"/>
+    <w:lsdException w:name="List Bullet" w:semiHidden="1" w:unhideWhenUsed="1"/>
+    <w:lsdException w:name="List Number" w:semiHidden="1" w:unhideWhenUsed="1"/>
+    <w:lsdException w:name="List 2" w:semiHidden="1" w:unhideWhenUsed="1"/>
+    <w:lsdException w:name="List 3" w:semiHidden="1" w:unhideWhenUsed="1"/>
+    <w:lsdException w:name="List 4" w:semiHidden="1" w:unhideWhenUsed="1"/>
+    <w:lsdException w:name="List 5" w:semiHidden="1" w:unhideWhenUsed="1"/>
+    <w:lsdException w:name="List Bullet 2" w:semiHidden="1" w:unhideWhenUsed="1"/>
+    <w:lsdException w:name="List Bullet 3" w:semiHidden="1" w:unhideWhenUsed="1"/>
+    <w:lsdException w:name="List Bullet 4" w:semiHidden="1" w:unhideWhenUsed="1"/>
+    <w:lsdException w:name="List Bullet 5" w:semiHidden="1" w:unhideWhenUsed="1"/>
+    <w:lsdException w:name="List Number 2" w:semiHidden="1" w:unhideWhenUsed="1"/>
+    <w:lsdException w:name="List Number 3" w:semiHidden="1" w:unhideWhenUsed="1"/>
+    <w:lsdException w:name="List Number 4" w:semiHidden="1" w:unhideWhenUsed="1"/>
+    <w:lsdException w:name="List Number 5" w:semiHidden="1" w:unhideWhenUsed="1"/>
+    <w:lsdException w:name="Title" w:uiPriority="10" w:qFormat="1"/>
+    <w:lsdException w:name="Closing" w:semiHidden="1" w:unhideWhenUsed="1"/>
+    <w:lsdException w:name="Signature" w:semiHidden="1" w:unhideWhenUsed="1"/>
+    <w:lsdException w:name="Default Paragraph Font" w:semiHidden="1" w:uiPriority="1" w:unhideWhenUsed="1"/>
+    <w:lsdException w:name="Body Text" w:semiHidden="1" w:unhideWhenUsed="1"/>
+    <w:lsdException w:name="Body Text Indent" w:semiHidden="1" w:unhideWhenUsed="1"/>
+    <w:lsdException w:name="List Continue" w:semiHidden="1" w:unhideWhenUsed="1"/>
+    <w:lsdException w:name="List Continue 2" w:semiHidden="1" w:unhideWhenUsed="1"/>
+    <w:lsdException w:name="List Continue 3" w:semiHidden="1" w:unhideWhenUsed="1"/>
+    <w:lsdException w:name="List Continue 4" w:semiHidden="1" w:unhideWhenUsed="1"/>
+    <w:lsdException w:name="List Continue 5" w:semiHidden="1" w:unhideWhenUsed="1"/>
+    <w:lsdException w:name="Message Header" w:semiHidden="1" w:unhideWhenUsed="1"/>
+    <w:lsdException w:name="Subtitle" w:uiPriority="11" w:qFormat="1"/>
+    <w:lsdException w:name="Salutation" w:semiHidden="1" w:unhideWhenUsed="1"/>
+    <w:lsdException w:name="Date" w:semiHidden="1" w:unhideWhenUsed="1"/>
+    <w:lsdException w:name="Body Text First Indent" w:semiHidden="1" w:unhideWhenUsed="1"/>
+    <w:lsdException w:name="Body Text First Indent 2" w:semiHidden="1" w:unhideWhenUsed="1"/>
+    <w:lsdException w:name="Note Heading" w:semiHidden="1" w:unhideWhenUsed="1"/>
+    <w:lsdException w:name="Body Text 2" w:semiHidden="1" w:unhideWhenUsed="1"/>
+    <w:lsdException w:name="Body Text 3" w:semiHidden="1" w:unhideWhenUsed="1"/>
+    <w:lsdException w:name="Body Text Indent 2" w:semiHidden="1" w:unhideWhenUsed="1"/>
+    <w:lsdException w:name="Body Text Indent 3" w:semiHidden="1" w:unhideWhenUsed="1"/>
+    <w:lsdException w:name="Block Text" w:semiHidden="1" w:unhideWhenUsed="1"/>
+    <w:lsdException w:name="Hyperlink" w:semiHidden="1" w:unhideWhenUsed="1"/>
+    <w:lsdException w:name="FollowedHyperlink" w:semiHidden="1" w:unhideWhenUsed="1"/>
+    <w:lsdException w:name="Strong" w:uiPriority="22" w:qFormat="1"/>
+    <w:lsdException w:name="Emphasis" w:uiPriority="20" w:qFormat="1"/>
+    <w:lsdException w:name="Document Map" w:semiHidden="1" w:unhideWhenUsed="1"/>
+    <w:lsdException w:name="Plain Text" w:semiHidden="1" w:unhideWhenUsed="1"/>
+    <w:lsdException w:name="E-mail Signature" w:semiHidden="1" w:unhideWhenUsed="1"/>
+    <w:lsdException w:name="HTML Top of Form" w:semiHidden="1" w:unhideWhenUsed="1"/>
+    <w:lsdException w:name="HTML Bottom of Form" w:semiHidden="1" w:unhideWhenUsed="1"/>
+    <w:lsdException w:name="Normal (Web)" w:semiHidden="1" w:unhideWhenUsed="1"/>
+    <w:lsdException w:name="HTML Acronym" w:semiHidden="1" w:unhideWhenUsed="1"/>
+    <w:lsdException w:name="HTML Address" w:semiHidden="1" w:unhideWhenUsed="1"/>
+    <w:lsdException w:name="HTML Cite" w:semiHidden="1" w:unhideWhenUsed="1"/>
+    <w:lsdException w:name="HTML Code" w:semiHidden="1" w:unhideWhenUsed="1"/>
+    <w:lsdException w:name="HTML Definition" w:semiHidden="1" w:unhideWhenUsed="1"/>
+    <w:lsdException w:name="HTML Keyboard" w:semiHidden="1" w:unhideWhenUsed="1"/>
+    <w:lsdException w:name="HTML Preformatted" w:semiHidden="1" w:unhideWhenUsed="1"/>
+    <w:lsdException w:name="HTML Sample" w:semiHidden="1" w:unhideWhenUsed="1"/>
+    <w:lsdException w:name="HTML Typewriter" w:semiHidden="1" w:unhideWhenUsed="1"/>
+    <w:lsdException w:name="HTML Variable" w:semiHidden="1" w:unhideWhenUsed="1"/>
+    <w:lsdException w:name="Normal Table" w:semiHidden="1" w:unhideWhenUsed="1"/>
+    <w:lsdException w:name="annotation subject" w:semiHidden="1" w:unhideWhenUsed="1"/>
+    <w:lsdException w:name="No List" w:semiHidden="1" w:unhideWhenUsed="1"/>
+    <w:lsdException w:name="Outline List 1" w:semiHidden="1" w:unhideWhenUsed="1"/>
+    <w:lsdException w:name="Outline List 2" w:semiHidden="1" w:unhideWhenUsed="1"/>
+    <w:lsdException w:name="Outline List 3" w:semiHidden="1" w:unhideWhenUsed="1"/>
+    <w:lsdException w:name="Table Simple 1" w:semiHidden="1" w:unhideWhenUsed="1"/>
+    <w:lsdException w:name="Table Simple 2" w:semiHidden="1" w:unhideWhenUsed="1"/>
+    <w:lsdException w:name="Table Simple 3" w:semiHidden="1" w:unhideWhenUsed="1"/>
+    <w:lsdException w:name="Table Classic 1" w:semiHidden="1" w:unhideWhenUsed="1"/>
+    <w:lsdException w:name="Table Classic 2" w:semiHidden="1" w:unhideWhenUsed="1"/>
+    <w:lsdException w:name="Table Classic 3" w:semiHidden="1" w:unhideWhenUsed="1"/>
+    <w:lsdException w:name="Table Classic 4" w:semiHidden="1" w:unhideWhenUsed="1"/>
+    <w:lsdException w:name="Table Colorful 1" w:semiHidden="1" w:unhideWhenUsed="1"/>
+    <w:lsdException w:name="Table Colorful 2" w:semiHidden="1" w:unhideWhenUsed="1"/>
+    <w:lsdException w:name="Table Colorful 3" w:semiHidden="1" w:unhideWhenUsed="1"/>
+    <w:lsdException w:name="Table Columns 1" w:semiHidden="1" w:unhideWhenUsed="1"/>
+    <w:lsdException w:name="Table Columns 2" w:semiHidden="1" w:unhideWhenUsed="1"/>
+    <w:lsdException w:name="Table Columns 3" w:semiHidden="1" w:unhideWhenUsed="1"/>
+    <w:lsdException w:name="Table Columns 4" w:semiHidden="1" w:unhideWhenUsed="1"/>
+    <w:lsdException w:name="Table Columns 5" w:semiHidden="1" w:unhideWhenUsed="1"/>
+    <w:lsdException w:name="Table Grid 1" w:semiHidden="1" w:unhideWhenUsed="1"/>
+    <w:lsdException w:name="Table Grid 2" w:semiHidden="1" w:unhideWhenUsed="1"/>
+    <w:lsdException w:name="Table Grid 3" w:semiHidden="1" w:unhideWhenUsed="1"/>
+    <w:lsdException w:name="Table Grid 4" w:semiHidden="1" w:unhideWhenUsed="1"/>
+    <w:lsdException w:name="Table Grid 5" w:semiHidden="1" w:unhideWhenUsed="1"/>
+    <w:lsdException w:name="Table Grid 6" w:semiHidden="1" w:unhideWhenUsed="1"/>
+    <w:lsdException w:name="Table Grid 7" w:semiHidden="1" w:unhideWhenUsed="1"/>
+    <w:lsdException w:name="Table Grid 8" w:semiHidden="1" w:unhideWhenUsed="1"/>
+    <w:lsdException w:name="Table List 1" w:semiHidden="1" w:unhideWhenUsed="1"/>
+    <w:lsdException w:name="Table List 2" w:semiHidden="1" w:unhideWhenUsed="1"/>
+    <w:lsdException w:name="Table List 3" w:semiHidden="1" w:unhideWhenUsed="1"/>
+    <w:lsdException w:name="Table List 4" w:semiHidden="1" w:unhideWhenUsed="1"/>
+    <w:lsdException w:name="Table List 5" w:semiHidden="1" w:unhideWhenUsed="1"/>
+    <w:lsdException w:name="Table List 6" w:semiHidden="1" w:unhideWhenUsed="1"/>
+    <w:lsdException w:name="Table List 7" w:semiHidden="1" w:unhideWhenUsed="1"/>
+    <w:lsdException w:name="Table List 8" w:semiHidden="1" w:unhideWhenUsed="1"/>
+    <w:lsdException w:name="Table 3D effects 1" w:semiHidden="1" w:unhideWhenUsed="1"/>
+    <w:lsdException w:name="Table 3D effects 2" w:semiHidden="1" w:unhideWhenUsed="1"/>
+    <w:lsdException w:name="Table 3D effects 3" w:semiHidden="1" w:unhideWhenUsed="1"/>
+    <w:lsdException w:name="Table Contemporary" w:semiHidden="1" w:unhideWhenUsed="1"/>
+    <w:lsdException w:name="Table Elegant" w:semiHidden="1" w:unhideWhenUsed="1"/>
+    <w:lsdException w:name="Table Professional" w:semiHidden="1" w:unhideWhenUsed="1"/>
+    <w:lsdException w:name="Table Subtle 1" w:semiHidden="1" w:unhideWhenUsed="1"/>
+    <w:lsdException w:name="Table Subtle 2" w:semiHidden="1" w:unhideWhenUsed="1"/>
+    <w:lsdException w:name="Table Web 1" w:semiHidden="1" w:unhideWhenUsed="1"/>
+    <w:lsdException w:name="Table Web 2" w:semiHidden="1" w:unhideWhenUsed="1"/>
+    <w:lsdException w:name="Table Web 3" w:semiHidden="1" w:unhideWhenUsed="1"/>
+    <w:lsdException w:name="Balloon Text" w:semiHidden="1" w:unhideWhenUsed="1"/>
+    <w:lsdException w:name="Table Grid" w:uiPriority="59"/>
+    <w:lsdException w:name="Table Theme" w:semiHidden="1" w:unhideWhenUsed="1"/>
+    <w:lsdException w:name="Placeholder Text" w:semiHidden="1"/>
+    <w:lsdException w:name="No Spacing" w:uiPriority="1" w:qFormat="1"/>
+    <w:lsdException w:name="Light Shading" w:uiPriority="60"/>
+    <w:lsdException w:name="Light List" w:uiPriority="61"/>
+    <w:lsdException w:name="Light Grid" w:uiPriority="62"/>
+    <w:lsdException w:name="Medium Shading 1" w:uiPriority="63"/>
+    <w:lsdException w:name="Medium Shading 2" w:uiPriority="64"/>
+    <w:lsdException w:name="Medium List 1" w:uiPriority="65"/>
+    <w:lsdException w:name="Medium List 2" w:uiPriority="66"/>
+    <w:lsdException w:name="Medium Grid 1" w:uiPriority="67"/>
+    <w:lsdException w:name="Medium Grid 2" w:uiPriority="68"/>
+    <w:lsdException w:name="Medium Grid 3" w:uiPriority="69"/>
+    <w:lsdException w:name="Dark List" w:uiPriority="70"/>
+    <w:lsdException w:name="Colorful Shading" w:uiPriority="71"/>
+    <w:lsdException w:name="Colorful List" w:uiPriority="72"/>
+    <w:lsdException w:name="Colorful Grid" w:uiPriority="73"/>
+    <w:lsdException w:name="Light Shading Accent 1" w:uiPriority="60"/>
+    <w:lsdException w:name="Light List Accent 1" w:uiPriority="61"/>
+    <w:lsdException w:name="Light Grid Accent 1" w:uiPriority="62"/>
+    <w:lsdException w:name="Medium Shading 1 Accent 1" w:uiPriority="63"/>
+    <w:lsdException w:name="Medium Shading 2 Accent 1" w:uiPriority="64"/>
+    <w:lsdException w:name="Medium List 1 Accent 1" w:uiPriority="65"/>
+    <w:lsdException w:name="Revision" w:semiHidden="1"/>
+    <w:lsdException w:name="List Paragraph" w:uiPriority="34" w:qFormat="1"/>
+    <w:lsdException w:name="Quote" w:uiPriority="29" w:qFormat="1"/>
+    <w:lsdException w:name="Intense Quote" w:uiPriority="30" w:qFormat="1"/>
+    <w:lsdException w:name="Medium List 2 Accent 1" w:uiPriority="66"/>
+    <w:lsdException w:name="Medium Grid 1 Accent 1" w:uiPriority="67"/>
+    <w:lsdException w:name="Medium Grid 2 Accent 1" w:uiPriority="68"/>
+    <w:lsdException w:name="Medium Grid 3 Accent 1" w:uiPriority="69"/>
+    <w:lsdException w:name="Dark List Accent 1" w:uiPriority="70"/>
+    <w:lsdException w:name="Colorful Shading Accent 1" w:uiPriority="71"/>
+    <w:lsdException w:name="Colorful List Accent 1" w:uiPriority="72"/>
+    <w:lsdException w:name="Colorful Grid Accent 1" w:uiPriority="73"/>
+    <w:lsdException w:name="Light Shading Accent 2" w:uiPriority="60"/>
+    <w:lsdException w:name="Light List Accent 2" w:uiPriority="61"/>
+    <w:lsdException w:name="Light Grid Accent 2" w:uiPriority="62"/>
+    <w:lsdException w:name="Medium Shading 1 Accent 2" w:uiPriority="63"/>
+    <w:lsdException w:name="Medium Shading 2 Accent 2" w:uiPriority="64"/>
+    <w:lsdException w:name="Medium List 1 Accent 2" w:uiPriority="65"/>
+    <w:lsdException w:name="Medium List 2 Accent 2" w:uiPriority="66"/>
+    <w:lsdException w:name="Medium Grid 1 Accent 2" w:uiPriority="67"/>
+    <w:lsdException w:name="Medium Grid 2 Accent 2" w:uiPriority="68"/>
+    <w:lsdException w:name="Medium Grid 3 Accent 2" w:uiPriority="69"/>
+    <w:lsdException w:name="Dark List Accent 2" w:uiPriority="70"/>
+    <w:lsdException w:name="Colorful Shading Accent 2" w:uiPriority="71"/>
+    <w:lsdException w:name="Colorful List Accent 2" w:uiPriority="72"/>
+    <w:lsdException w:name="Colorful Grid Accent 2" w:uiPriority="73"/>
+    <w:lsdException w:name="Light Shading Accent 3" w:uiPriority="60"/>
+    <w:lsdException w:name="Light List Accent 3" w:uiPriority="61"/>
+    <w:lsdException w:name="Light Grid Accent 3" w:uiPriority="62"/>
+    <w:lsdException w:name="Medium Shading 1 Accent 3" w:uiPriority="63"/>
+    <w:lsdException w:name="Medium Shading 2 Accent 3" w:uiPriority="64"/>
+    <w:lsdException w:name="Medium List 1 Accent 3" w:uiPriority="65"/>
+    <w:lsdException w:name="Medium List 2 Accent 3" w:uiPriority="66"/>
+    <w:lsdException w:name="Medium Grid 1 Accent 3" w:uiPriority="67"/>
+    <w:lsdException w:name="Medium Grid 2 Accent 3" w:uiPriority="68"/>
+    <w:lsdException w:name="Medium Grid 3 Accent 3" w:uiPriority="69"/>
+    <w:lsdException w:name="Dark List Accent 3" w:uiPriority="70"/>
+    <w:lsdException w:name="Colorful Shading Accent 3" w:uiPriority="71"/>
+    <w:lsdException w:name="Colorful List Accent 3" w:uiPriority="72"/>
+    <w:lsdException w:name="Colorful Grid Accent 3" w:uiPriority="73"/>
+    <w:lsdException w:name="Light Shading Accent 4" w:uiPriority="60"/>
+    <w:lsdException w:name="Light List Accent 4" w:uiPriority="61"/>
+    <w:lsdException w:name="Light Grid Accent 4" w:uiPriority="62"/>
+    <w:lsdException w:name="Medium Shading 1 Accent 4" w:uiPriority="63"/>
+    <w:lsdException w:name="Medium Shading 2 Accent 4" w:uiPriority="64"/>
+    <w:lsdException w:name="Medium List 1 Accent 4" w:uiPriority="65"/>
+    <w:lsdException w:name="Medium List 2 Accent 4" w:uiPriority="66"/>
+    <w:lsdException w:name="Medium Grid 1 Accent 4" w:uiPriority="67"/>
+    <w:lsdException w:name="Medium Grid 2 Accent 4" w:uiPriority="68"/>
+    <w:lsdException w:name="Medium Grid 3 Accent 4" w:uiPriority="69"/>
+    <w:lsdException w:name="Dark List Accent 4" w:uiPriority="70"/>
+    <w:lsdException w:name="Colorful Shading Accent 4" w:uiPriority="71"/>
+    <w:lsdException w:name="Colorful List Accent 4" w:uiPriority="72"/>
+    <w:lsdException w:name="Colorful Grid Accent 4" w:uiPriority="73"/>
+    <w:lsdException w:name="Light Shading Accent 5" w:uiPriority="60"/>
+    <w:lsdException w:name="Light List Accent 5" w:uiPriority="61"/>
+    <w:lsdException w:name="Light Grid Accent 5" w:uiPriority="62"/>
+    <w:lsdException w:name="Medium Shading 1 Accent 5" w:uiPriority="63"/>
+    <w:lsdException w:name="Medium Shading 2 Accent 5" w:uiPriority="64"/>
+    <w:lsdException w:name="Medium List 1 Accent 5" w:uiPriority="65"/>
+    <w:lsdException w:name="Medium List 2 Accent 5" w:uiPriority="66"/>
+    <w:lsdException w:name="Medium Grid 1 Accent 5" w:uiPriority="67"/>
+    <w:lsdException w:name="Medium Grid 2 Accent 5" w:uiPriority="68"/>
+    <w:lsdException w:name="Medium Grid 3 Accent 5" w:uiPriority="69"/>
+    <w:lsdException w:name="Dark List Accent 5" w:uiPriority="70"/>
+    <w:lsdException w:name="Colorful Shading Accent 5" w:uiPriority="71"/>
+    <w:lsdException w:name="Colorful List Accent 5" w:uiPriority="72"/>
+    <w:lsdException w:name="Colorful Grid Accent 5" w:uiPriority="73"/>
+    <w:lsdException w:name="Light Shading Accent 6" w:uiPriority="60"/>
+    <w:lsdException w:name="Light List Accent 6" w:uiPriority="61"/>
+    <w:lsdException w:name="Light Grid Accent 6" w:uiPriority="62"/>
+    <w:lsdException w:name="Medium Shading 1 Accent 6" w:uiPriority="63"/>
+    <w:lsdException w:name="Medium Shading 2 Accent 6" w:uiPriority="64"/>
+    <w:lsdException w:name="Medium List 1 Accent 6" w:uiPriority="65"/>
+    <w:lsdException w:name="Medium List 2 Accent 6" w:uiPriority="66"/>
+    <w:lsdException w:name="Medium Grid 1 Accent 6" w:uiPriority="67"/>
+    <w:lsdException w:name="Medium Grid 2 Accent 6" w:uiPriority="68"/>
+    <w:lsdException w:name="Medium Grid 3 Accent 6" w:uiPriority="69"/>
+    <w:lsdException w:name="Dark List Accent 6" w:uiPriority="70"/>
+    <w:lsdException w:name="Colorful Shading Accent 6" w:uiPriority="71"/>
+    <w:lsdException w:name="Colorful List Accent 6" w:uiPriority="72"/>
+    <w:lsdException w:name="Colorful Grid Accent 6" w:uiPriority="73"/>
+    <w:lsdException w:name="Subtle Emphasis" w:uiPriority="19" w:qFormat="1"/>
+    <w:lsdException w:name="Intense Emphasis" w:uiPriority="21" w:qFormat="1"/>
+    <w:lsdException w:name="Subtle Reference" w:uiPriority="31" w:qFormat="1"/>
+    <w:lsdException w:name="Intense Reference" w:uiPriority="32" w:qFormat="1"/>
+    <w:lsdException w:name="Book Title" w:uiPriority="33" w:qFormat="1"/>
+    <w:lsdException w:name="Bibliography" w:semiHidden="1" w:uiPriority="37" w:unhideWhenUsed="1"/>
+    <w:lsdException w:name="TOC Heading" w:semiHidden="1" w:uiPriority="39" w:unhideWhenUsed="1" w:qFormat="1"/>
+    <w:lsdException w:name="Plain Table 1" w:uiPriority="41"/>
+    <w:lsdException w:name="Plain Table 2" w:uiPriority="42"/>
+    <w:lsdException w:name="Plain Table 3" w:uiPriority="43"/>
+    <w:lsdException w:name="Plain Table 4" w:uiPriority="44"/>
+    <w:lsdException w:name="Plain Table 5" w:uiPriority="45"/>
+    <w:lsdException w:name="Grid Table Light" w:uiPriority="40"/>
+    <w:lsdException w:name="Grid Table 1 Light" w:uiPriority="46"/>
+    <w:lsdException w:name="Grid Table 2" w:uiPriority="47"/>
+    <w:lsdException w:name="Grid Table 3" w:uiPriority="48"/>
+    <w:lsdException w:name="Grid Table 4" w:uiPriority="49"/>
+    <w:lsdException w:name="Grid Table 5 Dark" w:uiPriority="50"/>
+    <w:lsdException w:name="Grid Table 6 Colorful" w:uiPriority="51"/>
+    <w:lsdException w:name="Grid Table 7 Colorful" w:uiPriority="52"/>
+    <w:lsdException w:name="Grid Table 1 Light Accent 1" w:uiPriority="46"/>
+    <w:lsdException w:name="Grid Table 2 Accent 1" w:uiPriority="47"/>
+    <w:lsdException w:name="Grid Table 3 Accent 1" w:uiPriority="48"/>
+    <w:lsdException w:name="Grid Table 4 Accent 1" w:uiPriority="49"/>
+    <w:lsdException w:name="Grid Table 5 Dark Accent 1" w:uiPriority="50"/>
+    <w:lsdException w:name="Grid Table 6 Colorful Accent 1" w:uiPriority="51"/>
+    <w:lsdException w:name="Grid Table 7 Colorful Accent 1" w:uiPriority="52"/>
+    <w:lsdException w:name="Grid Table 1 Light Accent 2" w:uiPriority="46"/>
+    <w:lsdException w:name="Grid Table 2 Accent 2" w:uiPriority="47"/>
+    <w:lsdException w:name="Grid Table 3 Accent 2" w:uiPriority="48"/>
+    <w:lsdException w:name="Grid Table 4 Accent 2" w:uiPriority="49"/>
+    <w:lsdException w:name="Grid Table 5 Dark Accent 2" w:uiPriority="50"/>
+    <w:lsdException w:name="Grid Table 6 Colorful Accent 2" w:uiPriority="51"/>
+    <w:lsdException w:name="Grid Table 7 Colorful Accent 2" w:uiPriority="52"/>
+    <w:lsdException w:name="Grid Table 1 Light Accent 3" w:uiPriority="46"/>
+    <w:lsdException w:name="Grid Table 2 Accent 3" w:uiPriority="47"/>
+    <w:lsdException w:name="Grid Table 3 Accent 3" w:uiPriority="48"/>
+    <w:lsdException w:name="Grid Table 4 Accent 3" w:uiPriority="49"/>
+    <w:lsdException w:name="Grid Table 5 Dark Accent 3" w:uiPriority="50"/>
+    <w:lsdException w:name="Grid Table 6 Colorful Accent 3" w:uiPriority="51"/>
+    <w:lsdException w:name="Grid Table 7 Colorful Accent 3" w:uiPriority="52"/>
+    <w:lsdException w:name="Grid Table 1 Light Accent 4" w:uiPriority="46"/>
+    <w:lsdException w:name="Grid Table 2 Accent 4" w:uiPriority="47"/>
+    <w:lsdException w:name="Grid Table 3 Accent 4" w:uiPriority="48"/>
+    <w:lsdException w:name="Grid Table 4 Accent 4" w:uiPriority="49"/>
+    <w:lsdException w:name="Grid Table 5 Dark Accent 4" w:uiPriority="50"/>
+    <w:lsdException w:name="Grid Table 6 Colorful Accent 4" w:uiPriority="51"/>
+    <w:lsdException w:name="Grid Table 7 Colorful Accent 4" w:uiPriority="52"/>
+    <w:lsdException w:name="Grid Table 1 Light Accent 5" w:uiPriority="46"/>
+    <w:lsdException w:name="Grid Table 2 Accent 5" w:uiPriority="47"/>
+    <w:lsdException w:name="Grid Table 3 Accent 5" w:uiPriority="48"/>
+    <w:lsdException w:name="Grid Table 4 Accent 5" w:uiPriority="49"/>
+    <w:lsdException w:name="Grid Table 5 Dark Accent 5" w:uiPriority="50"/>
+    <w:lsdException w:name="Grid Table 6 Colorful Accent 5" w:uiPriority="51"/>
+    <w:lsdException w:name="Grid Table 7 Colorful Accent 5" w:uiPriority="52"/>
+    <w:lsdException w:name="Grid Table 1 Light Accent 6" w:uiPriority="46"/>
+    <w:lsdException w:name="Grid Table 2 Accent 6" w:uiPriority="47"/>
+    <w:lsdException w:name="Grid Table 3 Accent 6" w:uiPriority="48"/>
+    <w:lsdException w:name="Grid Table 4 Accent 6" w:uiPriority="49"/>
+    <w:lsdException w:name="Grid Table 5 Dark Accent 6" w:uiPriority="50"/>
+    <w:lsdException w:name="Grid Table 6 Colorful Accent 6" w:uiPriority="51"/>
+    <w:lsdException w:name="Grid Table 7 Colorful Accent 6" w:uiPriority="52"/>
+    <w:lsdException w:name="List Table 1 Light" w:uiPriority="46"/>
+    <w:lsdException w:name="List Table 2" w:uiPriority="47"/>
+    <w:lsdException w:name="List Table 3" w:uiPriority="48"/>
+    <w:lsdException w:name="List Table 4" w:uiPriority="49"/>
+    <w:lsdException w:name="List Table 5 Dark" w:uiPriority="50"/>
+    <w:lsdException w:name="List Table 6 Colorful" w:uiPriority="51"/>
+    <w:lsdException w:name="List Table 7 Colorful" w:uiPriority="52"/>
+    <w:lsdException w:name="List Table 1 Light Accent 1" w:uiPriority="46"/>
+    <w:lsdException w:name="List Table 2 Accent 1" w:uiPriority="47"/>
+    <w:lsdException w:name="List Table 3 Accent 1" w:uiPriority="48"/>
+    <w:lsdException w:name="List Table 4 Accent 1" w:uiPriority="49"/>
+    <w:lsdException w:name="List Table 5 Dark Accent 1" w:uiPriority="50"/>
+    <w:lsdException w:name="List Table 6 Colorful Accent 1" w:uiPriority="51"/>
+    <w:lsdException w:name="List Table 7 Colorful Accent 1" w:uiPriority="52"/>
+    <w:lsdException w:name="List Table 1 Light Accent 2" w:uiPriority="46"/>
+    <w:lsdException w:name="List Table 2 Accent 2" w:uiPriority="47"/>
+    <w:lsdException w:name="List Table 3 Accent 2" w:uiPriority="48"/>
+    <w:lsdException w:name="List Table 4 Accent 2" w:uiPriority="49"/>
+    <w:lsdException w:name="List Table 5 Dark Accent 2" w:uiPriority="50"/>
+    <w:lsdException w:name="List Table 6 Colorful Accent 2" w:uiPriority="51"/>
+    <w:lsdException w:name="List Table 7 Colorful Accent 2" w:uiPriority="52"/>
+    <w:lsdException w:name="List Table 1 Light Accent 3" w:uiPriority="46"/>
+    <w:lsdException w:name="List Table 2 Accent 3" w:uiPriority="47"/>
+    <w:lsdException w:name="List Table 3 Accent 3" w:uiPriority="48"/>
+    <w:lsdException w:name="List Table 4 Accent 3" w:uiPriority="49"/>
+    <w:lsdException w:name="List Table 5 Dark Accent 3" w:uiPriority="50"/>
+    <w:lsdException w:name="List Table 6 Colorful Accent 3" w:uiPriority="51"/>
+    <w:lsdException w:name="List Table 7 Colorful Accent 3" w:uiPriority="52"/>
+    <w:lsdException w:name="List Table 1 Light Accent 4" w:uiPriority="46"/>
+    <w:lsdException w:name="List Table 2 Accent 4" w:uiPriority="47"/>
+    <w:lsdException w:name="List Table 3 Accent 4" w:uiPriority="48"/>
+    <w:lsdException w:name="List Table 4 Accent 4" w:uiPriority="49"/>
+    <w:lsdException w:name="List Table 5 Dark Accent 4" w:uiPriority="50"/>
+    <w:lsdException w:name="List Table 6 Colorful Accent 4" w:uiPriority="51"/>
+    <w:lsdException w:name="List Table 7 Colorful Accent 4" w:uiPriority="52"/>
+    <w:lsdException w:name="List Table 1 Light Accent 5" w:uiPriority="46"/>
+    <w:lsdException w:name="List Table 2 Accent 5" w:uiPriority="47"/>
+    <w:lsdException w:name="List Table 3 Accent 5" w:uiPriority="48"/>
+    <w:lsdException w:name="List Table 4 Accent 5" w:uiPriority="49"/>
+    <w:lsdException w:name="List Table 5 Dark Accent 5" w:uiPriority="50"/>
+    <w:lsdException w:name="List Table 6 Colorful Accent 5" w:uiPriority="51"/>
+    <w:lsdException w:name="List Table 7 Colorful Accent 5" w:uiPriority="52"/>
+    <w:lsdException w:name="List Table 1 Light Accent 6" w:uiPriority="46"/>
+    <w:lsdException w:name="List Table 2 Accent 6" w:uiPriority="47"/>
+    <w:lsdException w:name="List Table 3 Accent 6" w:uiPriority="48"/>
+    <w:lsdException w:name="List Table 4 Accent 6" w:uiPriority="49"/>
+    <w:lsdException w:name="List Table 5 Dark Accent 6" w:uiPriority="50"/>
+    <w:lsdException w:name="List Table 6 Colorful Accent 6" w:uiPriority="51"/>
+    <w:lsdException w:name="List Table 7 Colorful Accent 6" w:uiPriority="52"/>
+    <w:lsdException w:name="Mention" w:semiHidden="1" w:unhideWhenUsed="1"/>
+    <w:lsdException w:name="Smart Hyperlink" w:semiHidden="1" w:unhideWhenUsed="1"/>
   </w:latentStyles>
   <w:style w:type="paragraph" w:default="1" w:styleId="Normal">
     <w:name w:val="Normal"/>

</xml_diff>